<commit_message>
Formato de Denuncia 0.1
</commit_message>
<xml_diff>
--- a/public/templates/FormatoDenuncia.docx
+++ b/public/templates/FormatoDenuncia.docx
@@ -1,6 +1,6 @@
 
 <file path=word/document.xml><?xml version="1.0" encoding="utf-8"?>
-<w:document xmlns:wpc="http://schemas.microsoft.com/office/word/2010/wordprocessingCanvas" xmlns:mc="http://schemas.openxmlformats.org/markup-compatibility/2006" xmlns:o="urn:schemas-microsoft-com:office:office" xmlns:r="http://schemas.openxmlformats.org/officeDocument/2006/relationships" xmlns:m="http://schemas.openxmlformats.org/officeDocument/2006/math" xmlns:v="urn:schemas-microsoft-com:vml" xmlns:wp14="http://schemas.microsoft.com/office/word/2010/wordprocessingDrawing" xmlns:wp="http://schemas.openxmlformats.org/drawingml/2006/wordprocessingDrawing" xmlns:w10="urn:schemas-microsoft-com:office:word" xmlns:w="http://schemas.openxmlformats.org/wordprocessingml/2006/main" xmlns:w14="http://schemas.microsoft.com/office/word/2010/wordml" xmlns:wpg="http://schemas.microsoft.com/office/word/2010/wordprocessingGroup" xmlns:wpi="http://schemas.microsoft.com/office/word/2010/wordprocessingInk" xmlns:wne="http://schemas.microsoft.com/office/word/2006/wordml" xmlns:wps="http://schemas.microsoft.com/office/word/2010/wordprocessingShape" mc:Ignorable="w14 wp14">
+<w:document xmlns:wpc="http://schemas.microsoft.com/office/word/2010/wordprocessingCanvas" xmlns:mc="http://schemas.openxmlformats.org/markup-compatibility/2006" xmlns:o="urn:schemas-microsoft-com:office:office" xmlns:r="http://schemas.openxmlformats.org/officeDocument/2006/relationships" xmlns:m="http://schemas.openxmlformats.org/officeDocument/2006/math" xmlns:v="urn:schemas-microsoft-com:vml" xmlns:wp14="http://schemas.microsoft.com/office/word/2010/wordprocessingDrawing" xmlns:wp="http://schemas.openxmlformats.org/drawingml/2006/wordprocessingDrawing" xmlns:w10="urn:schemas-microsoft-com:office:word" xmlns:w="http://schemas.openxmlformats.org/wordprocessingml/2006/main" xmlns:w14="http://schemas.microsoft.com/office/word/2010/wordml" xmlns:w15="http://schemas.microsoft.com/office/word/2012/wordml" xmlns:wpg="http://schemas.microsoft.com/office/word/2010/wordprocessingGroup" xmlns:wpi="http://schemas.microsoft.com/office/word/2010/wordprocessingInk" xmlns:wne="http://schemas.microsoft.com/office/word/2006/wordml" xmlns:wps="http://schemas.microsoft.com/office/word/2010/wordprocessingShape" mc:Ignorable="w14 w15 wp14">
   <w:body>
     <w:p>
       <w:pPr>
@@ -15,8 +15,6 @@
           <w:szCs w:val="24"/>
         </w:rPr>
       </w:pPr>
-      <w:bookmarkStart w:id="0" w:name="_GoBack"/>
-      <w:bookmarkEnd w:id="0"/>
       <w:r>
         <w:rPr>
           <w:rFonts w:ascii="Century Gothic" w:hAnsi="Century Gothic" w:cs="Arial"/>
@@ -42,7 +40,51 @@
           <w:sz w:val="24"/>
           <w:szCs w:val="24"/>
         </w:rPr>
-        <w:t>DECIMOPRIMER DISTRITO JUDICIAL, XALAPA, VERACRUZ.</w:t>
+        <w:t>${</w:t>
+      </w:r>
+      <w:proofErr w:type="spellStart"/>
+      <w:r>
+        <w:rPr>
+          <w:rFonts w:ascii="Century Gothic" w:hAnsi="Century Gothic" w:cs="Arial"/>
+          <w:sz w:val="24"/>
+          <w:szCs w:val="24"/>
+        </w:rPr>
+        <w:t>distritoLetra</w:t>
+      </w:r>
+      <w:proofErr w:type="spellEnd"/>
+      <w:r>
+        <w:rPr>
+          <w:rFonts w:ascii="Century Gothic" w:hAnsi="Century Gothic" w:cs="Arial"/>
+          <w:sz w:val="24"/>
+          <w:szCs w:val="24"/>
+        </w:rPr>
+        <w:t>} DISTRITO JUDICIAL, ${</w:t>
+      </w:r>
+      <w:proofErr w:type="spellStart"/>
+      <w:r>
+        <w:rPr>
+          <w:rFonts w:ascii="Century Gothic" w:hAnsi="Century Gothic" w:cs="Arial"/>
+          <w:sz w:val="24"/>
+          <w:szCs w:val="24"/>
+        </w:rPr>
+        <w:t>municipioUnidadM</w:t>
+      </w:r>
+      <w:proofErr w:type="spellEnd"/>
+      <w:r>
+        <w:rPr>
+          <w:rFonts w:ascii="Century Gothic" w:hAnsi="Century Gothic" w:cs="Arial"/>
+          <w:sz w:val="24"/>
+          <w:szCs w:val="24"/>
+        </w:rPr>
+        <w:t>}</w:t>
+      </w:r>
+      <w:r>
+        <w:rPr>
+          <w:rFonts w:ascii="Century Gothic" w:hAnsi="Century Gothic" w:cs="Arial"/>
+          <w:sz w:val="24"/>
+          <w:szCs w:val="24"/>
+        </w:rPr>
+        <w:t>, VERACRUZ.</w:t>
       </w:r>
     </w:p>
     <w:p>
@@ -69,10 +111,10 @@
         <w:tblLook w:val="04A0" w:firstRow="1" w:lastRow="0" w:firstColumn="1" w:lastColumn="0" w:noHBand="0" w:noVBand="1"/>
       </w:tblPr>
       <w:tblGrid>
-        <w:gridCol w:w="1802"/>
-        <w:gridCol w:w="1834"/>
-        <w:gridCol w:w="2191"/>
-        <w:gridCol w:w="3227"/>
+        <w:gridCol w:w="1757"/>
+        <w:gridCol w:w="2066"/>
+        <w:gridCol w:w="2125"/>
+        <w:gridCol w:w="3106"/>
       </w:tblGrid>
       <w:tr>
         <w:trPr>
@@ -108,53 +150,27 @@
                 <w:sz w:val="24"/>
                 <w:szCs w:val="24"/>
               </w:rPr>
-              <w:t>UIPJ/DXI/15º/</w:t>
-            </w:r>
-            <w:r>
-              <w:rPr>
-                <w:rFonts w:ascii="Century Gothic" w:hAnsi="Century Gothic" w:cs="Arial"/>
-                <w:b/>
-                <w:sz w:val="24"/>
-                <w:szCs w:val="24"/>
-              </w:rPr>
-              <w:fldChar w:fldCharType="begin"/>
-            </w:r>
-            <w:r>
-              <w:rPr>
-                <w:rFonts w:ascii="Century Gothic" w:hAnsi="Century Gothic" w:cs="Arial"/>
-                <w:b/>
-                <w:sz w:val="24"/>
-                <w:szCs w:val="24"/>
-              </w:rPr>
-              <w:instrText xml:space="preserve"> MERGEFIELD CARPETA_INVESTIGACION </w:instrText>
-            </w:r>
-            <w:r>
-              <w:rPr>
-                <w:rFonts w:ascii="Century Gothic" w:hAnsi="Century Gothic" w:cs="Arial"/>
-                <w:b/>
-                <w:sz w:val="24"/>
-                <w:szCs w:val="24"/>
-              </w:rPr>
-              <w:fldChar w:fldCharType="separate"/>
-            </w:r>
-            <w:r>
-              <w:rPr>
-                <w:rFonts w:ascii="Century Gothic" w:hAnsi="Century Gothic" w:cs="Arial"/>
-                <w:b/>
-                <w:noProof/>
-                <w:sz w:val="24"/>
-                <w:szCs w:val="24"/>
-              </w:rPr>
-              <w:t>/2015</w:t>
-            </w:r>
-            <w:r>
-              <w:rPr>
-                <w:rFonts w:ascii="Century Gothic" w:hAnsi="Century Gothic" w:cs="Arial"/>
-                <w:b/>
-                <w:sz w:val="24"/>
-                <w:szCs w:val="24"/>
-              </w:rPr>
-              <w:fldChar w:fldCharType="end"/>
+              <w:t>${</w:t>
+            </w:r>
+            <w:proofErr w:type="spellStart"/>
+            <w:r>
+              <w:rPr>
+                <w:rFonts w:ascii="Century Gothic" w:hAnsi="Century Gothic" w:cs="Arial"/>
+                <w:b/>
+                <w:sz w:val="24"/>
+                <w:szCs w:val="24"/>
+              </w:rPr>
+              <w:t>numCarpeta</w:t>
+            </w:r>
+            <w:proofErr w:type="spellEnd"/>
+            <w:r>
+              <w:rPr>
+                <w:rFonts w:ascii="Century Gothic" w:hAnsi="Century Gothic" w:cs="Arial"/>
+                <w:b/>
+                <w:sz w:val="24"/>
+                <w:szCs w:val="24"/>
+              </w:rPr>
+              <w:t>}</w:t>
             </w:r>
           </w:p>
         </w:tc>
@@ -193,15 +209,114 @@
                 <w:sz w:val="24"/>
                 <w:szCs w:val="24"/>
               </w:rPr>
-              <w:t>15º</w:t>
-            </w:r>
-            <w:r>
-              <w:rPr>
-                <w:rFonts w:ascii="Century Gothic" w:hAnsi="Century Gothic" w:cs="Arial"/>
-                <w:sz w:val="24"/>
-                <w:szCs w:val="24"/>
-              </w:rPr>
-              <w:t xml:space="preserve"> EN LA UNIDAD INTGERAL DE PROCURACIÓN DE JUSTICIA DEL DECIMOPRIMER DISTRITO JUDIAL EN XALAPA, VERACRUZ</w:t>
+              <w:t>${</w:t>
+            </w:r>
+            <w:proofErr w:type="spellStart"/>
+            <w:r>
+              <w:rPr>
+                <w:rFonts w:ascii="Century Gothic" w:hAnsi="Century Gothic" w:cs="Arial"/>
+                <w:b/>
+                <w:sz w:val="24"/>
+                <w:szCs w:val="24"/>
+              </w:rPr>
+              <w:t>numFiscal</w:t>
+            </w:r>
+            <w:proofErr w:type="spellEnd"/>
+            <w:r>
+              <w:rPr>
+                <w:rFonts w:ascii="Century Gothic" w:hAnsi="Century Gothic" w:cs="Arial"/>
+                <w:b/>
+                <w:sz w:val="24"/>
+                <w:szCs w:val="24"/>
+              </w:rPr>
+              <w:t>}</w:t>
+            </w:r>
+            <w:r>
+              <w:rPr>
+                <w:rFonts w:ascii="Century Gothic" w:hAnsi="Century Gothic" w:cs="Arial"/>
+                <w:b/>
+                <w:sz w:val="24"/>
+                <w:szCs w:val="24"/>
+              </w:rPr>
+              <w:t>º</w:t>
+            </w:r>
+            <w:r>
+              <w:rPr>
+                <w:rFonts w:ascii="Century Gothic" w:hAnsi="Century Gothic" w:cs="Arial"/>
+                <w:sz w:val="24"/>
+                <w:szCs w:val="24"/>
+              </w:rPr>
+              <w:t xml:space="preserve"> EN LA UNIDAD </w:t>
+            </w:r>
+            <w:proofErr w:type="spellStart"/>
+            <w:r>
+              <w:rPr>
+                <w:rFonts w:ascii="Century Gothic" w:hAnsi="Century Gothic" w:cs="Arial"/>
+                <w:sz w:val="24"/>
+                <w:szCs w:val="24"/>
+              </w:rPr>
+              <w:t>INTGERAL</w:t>
+            </w:r>
+            <w:proofErr w:type="spellEnd"/>
+            <w:r>
+              <w:rPr>
+                <w:rFonts w:ascii="Century Gothic" w:hAnsi="Century Gothic" w:cs="Arial"/>
+                <w:sz w:val="24"/>
+                <w:szCs w:val="24"/>
+              </w:rPr>
+              <w:t xml:space="preserve"> DE PROCURAC</w:t>
+            </w:r>
+            <w:r>
+              <w:rPr>
+                <w:rFonts w:ascii="Century Gothic" w:hAnsi="Century Gothic" w:cs="Arial"/>
+                <w:sz w:val="24"/>
+                <w:szCs w:val="24"/>
+              </w:rPr>
+              <w:t>IÓN DE JUSTICIA DEL ${</w:t>
+            </w:r>
+            <w:proofErr w:type="spellStart"/>
+            <w:r>
+              <w:rPr>
+                <w:rFonts w:ascii="Century Gothic" w:hAnsi="Century Gothic" w:cs="Arial"/>
+                <w:sz w:val="24"/>
+                <w:szCs w:val="24"/>
+              </w:rPr>
+              <w:t>distritoLetra</w:t>
+            </w:r>
+            <w:proofErr w:type="spellEnd"/>
+            <w:r>
+              <w:rPr>
+                <w:rFonts w:ascii="Century Gothic" w:hAnsi="Century Gothic" w:cs="Arial"/>
+                <w:sz w:val="24"/>
+                <w:szCs w:val="24"/>
+              </w:rPr>
+              <w:t>} DISTRITO JUDICIAL EN ${</w:t>
+            </w:r>
+            <w:proofErr w:type="spellStart"/>
+            <w:r>
+              <w:rPr>
+                <w:rFonts w:ascii="Century Gothic" w:hAnsi="Century Gothic" w:cs="Arial"/>
+                <w:sz w:val="24"/>
+                <w:szCs w:val="24"/>
+              </w:rPr>
+              <w:t>municipioUnidadM</w:t>
+            </w:r>
+            <w:proofErr w:type="spellEnd"/>
+            <w:r>
+              <w:rPr>
+                <w:rFonts w:ascii="Century Gothic" w:hAnsi="Century Gothic" w:cs="Arial"/>
+                <w:sz w:val="24"/>
+                <w:szCs w:val="24"/>
+              </w:rPr>
+              <w:t>}</w:t>
+            </w:r>
+            <w:r>
+              <w:rPr>
+                <w:rFonts w:ascii="Century Gothic" w:hAnsi="Century Gothic" w:cs="Arial"/>
+                <w:sz w:val="24"/>
+                <w:szCs w:val="24"/>
+              </w:rPr>
+              <w:t>, VERACRUZ</w:t>
             </w:r>
           </w:p>
         </w:tc>
@@ -249,6 +364,32 @@
                 <w:szCs w:val="24"/>
               </w:rPr>
             </w:pPr>
+            <w:r>
+              <w:rPr>
+                <w:rFonts w:ascii="Century Gothic" w:hAnsi="Century Gothic" w:cs="Arial"/>
+                <w:sz w:val="24"/>
+                <w:szCs w:val="24"/>
+              </w:rPr>
+              <w:t>${</w:t>
+            </w:r>
+            <w:proofErr w:type="spellStart"/>
+            <w:r>
+              <w:rPr>
+                <w:rFonts w:ascii="Century Gothic" w:hAnsi="Century Gothic" w:cs="Arial"/>
+                <w:sz w:val="24"/>
+                <w:szCs w:val="24"/>
+              </w:rPr>
+              <w:t>fechaInicio</w:t>
+            </w:r>
+            <w:proofErr w:type="spellEnd"/>
+            <w:r>
+              <w:rPr>
+                <w:rFonts w:ascii="Century Gothic" w:hAnsi="Century Gothic" w:cs="Arial"/>
+                <w:sz w:val="24"/>
+                <w:szCs w:val="24"/>
+              </w:rPr>
+              <w:t>}</w:t>
+            </w:r>
           </w:p>
         </w:tc>
         <w:tc>
@@ -381,10 +522,10 @@
         <w:tblLook w:val="04A0" w:firstRow="1" w:lastRow="0" w:firstColumn="1" w:lastColumn="0" w:noHBand="0" w:noVBand="1"/>
       </w:tblPr>
       <w:tblGrid>
-        <w:gridCol w:w="2170"/>
-        <w:gridCol w:w="2523"/>
-        <w:gridCol w:w="2170"/>
-        <w:gridCol w:w="2191"/>
+        <w:gridCol w:w="1956"/>
+        <w:gridCol w:w="2335"/>
+        <w:gridCol w:w="1956"/>
+        <w:gridCol w:w="2807"/>
       </w:tblGrid>
       <w:tr>
         <w:trPr>
@@ -430,6 +571,32 @@
                 <w:szCs w:val="24"/>
               </w:rPr>
             </w:pPr>
+            <w:r>
+              <w:rPr>
+                <w:rFonts w:ascii="Century Gothic" w:hAnsi="Century Gothic" w:cs="Arial"/>
+                <w:sz w:val="24"/>
+                <w:szCs w:val="24"/>
+              </w:rPr>
+              <w:t>${</w:t>
+            </w:r>
+            <w:proofErr w:type="spellStart"/>
+            <w:r>
+              <w:rPr>
+                <w:rFonts w:ascii="Century Gothic" w:hAnsi="Century Gothic" w:cs="Arial"/>
+                <w:sz w:val="24"/>
+                <w:szCs w:val="24"/>
+              </w:rPr>
+              <w:t>nombreDenunciante</w:t>
+            </w:r>
+            <w:proofErr w:type="spellEnd"/>
+            <w:r>
+              <w:rPr>
+                <w:rFonts w:ascii="Century Gothic" w:hAnsi="Century Gothic" w:cs="Arial"/>
+                <w:sz w:val="24"/>
+                <w:szCs w:val="24"/>
+              </w:rPr>
+              <w:t>}</w:t>
+            </w:r>
           </w:p>
         </w:tc>
       </w:tr>
@@ -482,40 +649,25 @@
                 <w:sz w:val="24"/>
                 <w:szCs w:val="24"/>
               </w:rPr>
-              <w:fldChar w:fldCharType="begin"/>
-            </w:r>
-            <w:r>
-              <w:rPr>
-                <w:rFonts w:ascii="Century Gothic" w:hAnsi="Century Gothic" w:cs="Arial"/>
-                <w:sz w:val="24"/>
-                <w:szCs w:val="24"/>
-              </w:rPr>
-              <w:instrText xml:space="preserve"> MERGEFIELD CALIDAD_JURÍDICA </w:instrText>
-            </w:r>
-            <w:r>
-              <w:rPr>
-                <w:rFonts w:ascii="Century Gothic" w:hAnsi="Century Gothic" w:cs="Arial"/>
-                <w:sz w:val="24"/>
-                <w:szCs w:val="24"/>
-              </w:rPr>
-              <w:fldChar w:fldCharType="separate"/>
-            </w:r>
-            <w:r>
-              <w:rPr>
-                <w:rFonts w:ascii="Century Gothic" w:hAnsi="Century Gothic" w:cs="Arial"/>
-                <w:noProof/>
-                <w:sz w:val="24"/>
-                <w:szCs w:val="24"/>
-              </w:rPr>
-              <w:t>DENUNCIANTE</w:t>
-            </w:r>
-            <w:r>
-              <w:rPr>
-                <w:rFonts w:ascii="Century Gothic" w:hAnsi="Century Gothic" w:cs="Arial"/>
-                <w:sz w:val="24"/>
-                <w:szCs w:val="24"/>
-              </w:rPr>
-              <w:fldChar w:fldCharType="end"/>
+              <w:t>${</w:t>
+            </w:r>
+            <w:proofErr w:type="spellStart"/>
+            <w:r>
+              <w:rPr>
+                <w:rFonts w:ascii="Century Gothic" w:hAnsi="Century Gothic" w:cs="Arial"/>
+                <w:sz w:val="24"/>
+                <w:szCs w:val="24"/>
+              </w:rPr>
+              <w:t>calidadJuridica</w:t>
+            </w:r>
+            <w:proofErr w:type="spellEnd"/>
+            <w:r>
+              <w:rPr>
+                <w:rFonts w:ascii="Century Gothic" w:hAnsi="Century Gothic" w:cs="Arial"/>
+                <w:sz w:val="24"/>
+                <w:szCs w:val="24"/>
+              </w:rPr>
+              <w:t>}</w:t>
             </w:r>
           </w:p>
         </w:tc>
@@ -558,6 +710,14 @@
                 <w:szCs w:val="24"/>
               </w:rPr>
             </w:pPr>
+            <w:r>
+              <w:rPr>
+                <w:rFonts w:ascii="Century Gothic" w:hAnsi="Century Gothic" w:cs="Arial"/>
+                <w:sz w:val="24"/>
+                <w:szCs w:val="24"/>
+              </w:rPr>
+              <w:t>${escolaridad}</w:t>
+            </w:r>
           </w:p>
         </w:tc>
       </w:tr>
@@ -610,6 +770,32 @@
                 <w:sz w:val="24"/>
                 <w:szCs w:val="24"/>
               </w:rPr>
+              <w:t>${</w:t>
+            </w:r>
+            <w:proofErr w:type="spellStart"/>
+            <w:r>
+              <w:rPr>
+                <w:rFonts w:ascii="Century Gothic" w:hAnsi="Century Gothic" w:cs="Arial"/>
+                <w:sz w:val="24"/>
+                <w:szCs w:val="24"/>
+              </w:rPr>
+              <w:t>ocupacion</w:t>
+            </w:r>
+            <w:proofErr w:type="spellEnd"/>
+            <w:r>
+              <w:rPr>
+                <w:rFonts w:ascii="Century Gothic" w:hAnsi="Century Gothic" w:cs="Arial"/>
+                <w:sz w:val="24"/>
+                <w:szCs w:val="24"/>
+              </w:rPr>
+              <w:t>}</w:t>
+            </w:r>
+            <w:r>
+              <w:rPr>
+                <w:rFonts w:ascii="Century Gothic" w:hAnsi="Century Gothic" w:cs="Arial"/>
+                <w:sz w:val="24"/>
+                <w:szCs w:val="24"/>
+              </w:rPr>
               <w:fldChar w:fldCharType="begin"/>
             </w:r>
             <w:r>
@@ -669,6 +855,32 @@
                 <w:szCs w:val="24"/>
               </w:rPr>
             </w:pPr>
+            <w:r>
+              <w:rPr>
+                <w:rFonts w:ascii="Century Gothic" w:hAnsi="Century Gothic" w:cs="Arial"/>
+                <w:sz w:val="24"/>
+                <w:szCs w:val="24"/>
+              </w:rPr>
+              <w:t>${</w:t>
+            </w:r>
+            <w:proofErr w:type="spellStart"/>
+            <w:r>
+              <w:rPr>
+                <w:rFonts w:ascii="Century Gothic" w:hAnsi="Century Gothic" w:cs="Arial"/>
+                <w:sz w:val="24"/>
+                <w:szCs w:val="24"/>
+              </w:rPr>
+              <w:t>telefono</w:t>
+            </w:r>
+            <w:proofErr w:type="spellEnd"/>
+            <w:r>
+              <w:rPr>
+                <w:rFonts w:ascii="Century Gothic" w:hAnsi="Century Gothic" w:cs="Arial"/>
+                <w:sz w:val="24"/>
+                <w:szCs w:val="24"/>
+              </w:rPr>
+              <w:t>}</w:t>
+            </w:r>
           </w:p>
         </w:tc>
       </w:tr>
@@ -716,6 +928,14 @@
                 <w:szCs w:val="24"/>
               </w:rPr>
             </w:pPr>
+            <w:r>
+              <w:rPr>
+                <w:rFonts w:ascii="Century Gothic" w:hAnsi="Century Gothic" w:cs="Arial"/>
+                <w:sz w:val="24"/>
+                <w:szCs w:val="24"/>
+              </w:rPr>
+              <w:t>${domicilio}</w:t>
+            </w:r>
           </w:p>
         </w:tc>
       </w:tr>
@@ -762,6 +982,32 @@
                 <w:szCs w:val="24"/>
               </w:rPr>
             </w:pPr>
+            <w:r>
+              <w:rPr>
+                <w:rFonts w:ascii="Century Gothic" w:hAnsi="Century Gothic" w:cs="Arial"/>
+                <w:sz w:val="24"/>
+                <w:szCs w:val="24"/>
+              </w:rPr>
+              <w:t>${</w:t>
+            </w:r>
+            <w:proofErr w:type="spellStart"/>
+            <w:r>
+              <w:rPr>
+                <w:rFonts w:ascii="Century Gothic" w:hAnsi="Century Gothic" w:cs="Arial"/>
+                <w:sz w:val="24"/>
+                <w:szCs w:val="24"/>
+              </w:rPr>
+              <w:t>esEmpresa</w:t>
+            </w:r>
+            <w:proofErr w:type="spellEnd"/>
+            <w:r>
+              <w:rPr>
+                <w:rFonts w:ascii="Century Gothic" w:hAnsi="Century Gothic" w:cs="Arial"/>
+                <w:sz w:val="24"/>
+                <w:szCs w:val="24"/>
+              </w:rPr>
+              <w:t>]</w:t>
+            </w:r>
           </w:p>
         </w:tc>
         <w:tc>
@@ -803,6 +1049,32 @@
                 <w:szCs w:val="24"/>
               </w:rPr>
             </w:pPr>
+            <w:r>
+              <w:rPr>
+                <w:rFonts w:ascii="Century Gothic" w:hAnsi="Century Gothic" w:cs="Arial"/>
+                <w:sz w:val="24"/>
+                <w:szCs w:val="24"/>
+              </w:rPr>
+              <w:t>${</w:t>
+            </w:r>
+            <w:proofErr w:type="spellStart"/>
+            <w:r>
+              <w:rPr>
+                <w:rFonts w:ascii="Century Gothic" w:hAnsi="Century Gothic" w:cs="Arial"/>
+                <w:sz w:val="24"/>
+                <w:szCs w:val="24"/>
+              </w:rPr>
+              <w:t>religion</w:t>
+            </w:r>
+            <w:proofErr w:type="spellEnd"/>
+            <w:r>
+              <w:rPr>
+                <w:rFonts w:ascii="Century Gothic" w:hAnsi="Century Gothic" w:cs="Arial"/>
+                <w:sz w:val="24"/>
+                <w:szCs w:val="24"/>
+              </w:rPr>
+              <w:t>}</w:t>
+            </w:r>
           </w:p>
         </w:tc>
       </w:tr>
@@ -825,14 +1097,25 @@
                 <w:szCs w:val="24"/>
               </w:rPr>
             </w:pPr>
-            <w:r>
-              <w:rPr>
-                <w:rFonts w:ascii="Century Gothic" w:hAnsi="Century Gothic" w:cs="Arial"/>
-                <w:b/>
-                <w:sz w:val="24"/>
-                <w:szCs w:val="24"/>
-              </w:rPr>
-              <w:t>RFC:</w:t>
+            <w:proofErr w:type="spellStart"/>
+            <w:r>
+              <w:rPr>
+                <w:rFonts w:ascii="Century Gothic" w:hAnsi="Century Gothic" w:cs="Arial"/>
+                <w:b/>
+                <w:sz w:val="24"/>
+                <w:szCs w:val="24"/>
+              </w:rPr>
+              <w:t>RFC</w:t>
+            </w:r>
+            <w:proofErr w:type="spellEnd"/>
+            <w:r>
+              <w:rPr>
+                <w:rFonts w:ascii="Century Gothic" w:hAnsi="Century Gothic" w:cs="Arial"/>
+                <w:b/>
+                <w:sz w:val="24"/>
+                <w:szCs w:val="24"/>
+              </w:rPr>
+              <w:t>:</w:t>
             </w:r>
           </w:p>
         </w:tc>
@@ -849,6 +1132,32 @@
                 <w:szCs w:val="24"/>
               </w:rPr>
             </w:pPr>
+            <w:r>
+              <w:rPr>
+                <w:rFonts w:ascii="Century Gothic" w:hAnsi="Century Gothic" w:cs="Arial"/>
+                <w:sz w:val="24"/>
+                <w:szCs w:val="24"/>
+              </w:rPr>
+              <w:t>${</w:t>
+            </w:r>
+            <w:proofErr w:type="spellStart"/>
+            <w:r>
+              <w:rPr>
+                <w:rFonts w:ascii="Century Gothic" w:hAnsi="Century Gothic" w:cs="Arial"/>
+                <w:sz w:val="24"/>
+                <w:szCs w:val="24"/>
+              </w:rPr>
+              <w:t>rfc</w:t>
+            </w:r>
+            <w:proofErr w:type="spellEnd"/>
+            <w:r>
+              <w:rPr>
+                <w:rFonts w:ascii="Century Gothic" w:hAnsi="Century Gothic" w:cs="Arial"/>
+                <w:sz w:val="24"/>
+                <w:szCs w:val="24"/>
+              </w:rPr>
+              <w:t>}</w:t>
+            </w:r>
           </w:p>
         </w:tc>
         <w:tc>
@@ -890,6 +1199,32 @@
                 <w:szCs w:val="24"/>
               </w:rPr>
             </w:pPr>
+            <w:r>
+              <w:rPr>
+                <w:rFonts w:ascii="Century Gothic" w:hAnsi="Century Gothic" w:cs="Arial"/>
+                <w:sz w:val="24"/>
+                <w:szCs w:val="24"/>
+              </w:rPr>
+              <w:t>${</w:t>
+            </w:r>
+            <w:proofErr w:type="spellStart"/>
+            <w:r>
+              <w:rPr>
+                <w:rFonts w:ascii="Century Gothic" w:hAnsi="Century Gothic" w:cs="Arial"/>
+                <w:sz w:val="24"/>
+                <w:szCs w:val="24"/>
+              </w:rPr>
+              <w:t>curp</w:t>
+            </w:r>
+            <w:proofErr w:type="spellEnd"/>
+            <w:r>
+              <w:rPr>
+                <w:rFonts w:ascii="Century Gothic" w:hAnsi="Century Gothic" w:cs="Arial"/>
+                <w:sz w:val="24"/>
+                <w:szCs w:val="24"/>
+              </w:rPr>
+              <w:t>}</w:t>
+            </w:r>
           </w:p>
         </w:tc>
       </w:tr>
@@ -936,6 +1271,50 @@
                 <w:szCs w:val="24"/>
               </w:rPr>
             </w:pPr>
+            <w:r>
+              <w:rPr>
+                <w:rFonts w:ascii="Century Gothic" w:hAnsi="Century Gothic" w:cs="Arial"/>
+                <w:sz w:val="24"/>
+                <w:szCs w:val="24"/>
+              </w:rPr>
+              <w:t>{$</w:t>
+            </w:r>
+            <w:proofErr w:type="spellStart"/>
+            <w:r>
+              <w:rPr>
+                <w:rFonts w:ascii="Century Gothic" w:hAnsi="Century Gothic" w:cs="Arial"/>
+                <w:sz w:val="24"/>
+                <w:szCs w:val="24"/>
+              </w:rPr>
+              <w:t>municipioOrigen</w:t>
+            </w:r>
+            <w:proofErr w:type="spellEnd"/>
+            <w:r>
+              <w:rPr>
+                <w:rFonts w:ascii="Century Gothic" w:hAnsi="Century Gothic" w:cs="Arial"/>
+                <w:sz w:val="24"/>
+                <w:szCs w:val="24"/>
+              </w:rPr>
+              <w:t>}, ${</w:t>
+            </w:r>
+            <w:proofErr w:type="spellStart"/>
+            <w:r>
+              <w:rPr>
+                <w:rFonts w:ascii="Century Gothic" w:hAnsi="Century Gothic" w:cs="Arial"/>
+                <w:sz w:val="24"/>
+                <w:szCs w:val="24"/>
+              </w:rPr>
+              <w:t>estadoOrigen</w:t>
+            </w:r>
+            <w:proofErr w:type="spellEnd"/>
+            <w:r>
+              <w:rPr>
+                <w:rFonts w:ascii="Century Gothic" w:hAnsi="Century Gothic" w:cs="Arial"/>
+                <w:sz w:val="24"/>
+                <w:szCs w:val="24"/>
+              </w:rPr>
+              <w:t>}</w:t>
+            </w:r>
           </w:p>
         </w:tc>
         <w:tc>
@@ -977,6 +1356,32 @@
                 <w:szCs w:val="24"/>
               </w:rPr>
             </w:pPr>
+            <w:r>
+              <w:rPr>
+                <w:rFonts w:ascii="Century Gothic" w:hAnsi="Century Gothic" w:cs="Arial"/>
+                <w:sz w:val="24"/>
+                <w:szCs w:val="24"/>
+              </w:rPr>
+              <w:t>${</w:t>
+            </w:r>
+            <w:proofErr w:type="spellStart"/>
+            <w:r>
+              <w:rPr>
+                <w:rFonts w:ascii="Century Gothic" w:hAnsi="Century Gothic" w:cs="Arial"/>
+                <w:sz w:val="24"/>
+                <w:szCs w:val="24"/>
+              </w:rPr>
+              <w:t>fechaNacimiento</w:t>
+            </w:r>
+            <w:proofErr w:type="spellEnd"/>
+            <w:r>
+              <w:rPr>
+                <w:rFonts w:ascii="Century Gothic" w:hAnsi="Century Gothic" w:cs="Arial"/>
+                <w:sz w:val="24"/>
+                <w:szCs w:val="24"/>
+              </w:rPr>
+              <w:t>}</w:t>
+            </w:r>
           </w:p>
         </w:tc>
       </w:tr>
@@ -1023,6 +1428,14 @@
                 <w:szCs w:val="24"/>
               </w:rPr>
             </w:pPr>
+            <w:r>
+              <w:rPr>
+                <w:rFonts w:ascii="Century Gothic" w:hAnsi="Century Gothic" w:cs="Arial"/>
+                <w:sz w:val="24"/>
+                <w:szCs w:val="24"/>
+              </w:rPr>
+              <w:t>${edad}</w:t>
+            </w:r>
           </w:p>
         </w:tc>
         <w:tc>
@@ -1064,6 +1477,14 @@
                 <w:szCs w:val="24"/>
               </w:rPr>
             </w:pPr>
+            <w:r>
+              <w:rPr>
+                <w:rFonts w:ascii="Century Gothic" w:hAnsi="Century Gothic" w:cs="Arial"/>
+                <w:sz w:val="24"/>
+                <w:szCs w:val="24"/>
+              </w:rPr>
+              <w:t>${sexo}</w:t>
+            </w:r>
           </w:p>
         </w:tc>
       </w:tr>
@@ -1110,6 +1531,32 @@
                 <w:szCs w:val="24"/>
               </w:rPr>
             </w:pPr>
+            <w:r>
+              <w:rPr>
+                <w:rFonts w:ascii="Century Gothic" w:hAnsi="Century Gothic" w:cs="Arial"/>
+                <w:sz w:val="24"/>
+                <w:szCs w:val="24"/>
+              </w:rPr>
+              <w:t>${</w:t>
+            </w:r>
+            <w:proofErr w:type="spellStart"/>
+            <w:r>
+              <w:rPr>
+                <w:rFonts w:ascii="Century Gothic" w:hAnsi="Century Gothic" w:cs="Arial"/>
+                <w:sz w:val="24"/>
+                <w:szCs w:val="24"/>
+              </w:rPr>
+              <w:t>docIdentificacion</w:t>
+            </w:r>
+            <w:proofErr w:type="spellEnd"/>
+            <w:r>
+              <w:rPr>
+                <w:rFonts w:ascii="Century Gothic" w:hAnsi="Century Gothic" w:cs="Arial"/>
+                <w:sz w:val="24"/>
+                <w:szCs w:val="24"/>
+              </w:rPr>
+              <w:t>}</w:t>
+            </w:r>
           </w:p>
         </w:tc>
         <w:tc>
@@ -1151,6 +1598,32 @@
                 <w:szCs w:val="24"/>
               </w:rPr>
             </w:pPr>
+            <w:r>
+              <w:rPr>
+                <w:rFonts w:ascii="Century Gothic" w:hAnsi="Century Gothic" w:cs="Arial"/>
+                <w:sz w:val="24"/>
+                <w:szCs w:val="24"/>
+              </w:rPr>
+              <w:t>${</w:t>
+            </w:r>
+            <w:proofErr w:type="spellStart"/>
+            <w:r>
+              <w:rPr>
+                <w:rFonts w:ascii="Century Gothic" w:hAnsi="Century Gothic" w:cs="Arial"/>
+                <w:sz w:val="24"/>
+                <w:szCs w:val="24"/>
+              </w:rPr>
+              <w:t>numDocIdentificacion</w:t>
+            </w:r>
+            <w:proofErr w:type="spellEnd"/>
+            <w:r>
+              <w:rPr>
+                <w:rFonts w:ascii="Century Gothic" w:hAnsi="Century Gothic" w:cs="Arial"/>
+                <w:sz w:val="24"/>
+                <w:szCs w:val="24"/>
+              </w:rPr>
+              <w:t>}</w:t>
+            </w:r>
           </w:p>
         </w:tc>
       </w:tr>
@@ -1197,6 +1670,32 @@
                 <w:szCs w:val="24"/>
               </w:rPr>
             </w:pPr>
+            <w:r>
+              <w:rPr>
+                <w:rFonts w:ascii="Century Gothic" w:hAnsi="Century Gothic" w:cs="Arial"/>
+                <w:sz w:val="24"/>
+                <w:szCs w:val="24"/>
+              </w:rPr>
+              <w:t>${</w:t>
+            </w:r>
+            <w:proofErr w:type="spellStart"/>
+            <w:r>
+              <w:rPr>
+                <w:rFonts w:ascii="Century Gothic" w:hAnsi="Century Gothic" w:cs="Arial"/>
+                <w:sz w:val="24"/>
+                <w:szCs w:val="24"/>
+              </w:rPr>
+              <w:t>estadoCivil</w:t>
+            </w:r>
+            <w:proofErr w:type="spellEnd"/>
+            <w:r>
+              <w:rPr>
+                <w:rFonts w:ascii="Century Gothic" w:hAnsi="Century Gothic" w:cs="Arial"/>
+                <w:sz w:val="24"/>
+                <w:szCs w:val="24"/>
+              </w:rPr>
+              <w:t>}</w:t>
+            </w:r>
           </w:p>
         </w:tc>
         <w:tc>
@@ -1238,6 +1737,32 @@
                 <w:szCs w:val="24"/>
               </w:rPr>
             </w:pPr>
+            <w:r>
+              <w:rPr>
+                <w:rFonts w:ascii="Century Gothic" w:hAnsi="Century Gothic" w:cs="Arial"/>
+                <w:sz w:val="24"/>
+                <w:szCs w:val="24"/>
+              </w:rPr>
+              <w:t>${</w:t>
+            </w:r>
+            <w:proofErr w:type="spellStart"/>
+            <w:r>
+              <w:rPr>
+                <w:rFonts w:ascii="Century Gothic" w:hAnsi="Century Gothic" w:cs="Arial"/>
+                <w:sz w:val="24"/>
+                <w:szCs w:val="24"/>
+              </w:rPr>
+              <w:t>motivoEstancia</w:t>
+            </w:r>
+            <w:proofErr w:type="spellEnd"/>
+            <w:r>
+              <w:rPr>
+                <w:rFonts w:ascii="Century Gothic" w:hAnsi="Century Gothic" w:cs="Arial"/>
+                <w:sz w:val="24"/>
+                <w:szCs w:val="24"/>
+              </w:rPr>
+              <w:t>}</w:t>
+            </w:r>
           </w:p>
         </w:tc>
       </w:tr>
@@ -1284,6 +1809,32 @@
                 <w:szCs w:val="24"/>
               </w:rPr>
             </w:pPr>
+            <w:r>
+              <w:rPr>
+                <w:rFonts w:ascii="Century Gothic" w:hAnsi="Century Gothic" w:cs="Arial"/>
+                <w:sz w:val="24"/>
+                <w:szCs w:val="24"/>
+              </w:rPr>
+              <w:t>${</w:t>
+            </w:r>
+            <w:proofErr w:type="spellStart"/>
+            <w:r>
+              <w:rPr>
+                <w:rFonts w:ascii="Century Gothic" w:hAnsi="Century Gothic" w:cs="Arial"/>
+                <w:sz w:val="24"/>
+                <w:szCs w:val="24"/>
+              </w:rPr>
+              <w:t>lugarTrabajo</w:t>
+            </w:r>
+            <w:proofErr w:type="spellEnd"/>
+            <w:r>
+              <w:rPr>
+                <w:rFonts w:ascii="Century Gothic" w:hAnsi="Century Gothic" w:cs="Arial"/>
+                <w:sz w:val="24"/>
+                <w:szCs w:val="24"/>
+              </w:rPr>
+              <w:t>}</w:t>
+            </w:r>
           </w:p>
         </w:tc>
         <w:tc>
@@ -1325,6 +1876,32 @@
                 <w:szCs w:val="24"/>
               </w:rPr>
             </w:pPr>
+            <w:r>
+              <w:rPr>
+                <w:rFonts w:ascii="Century Gothic" w:hAnsi="Century Gothic" w:cs="Arial"/>
+                <w:sz w:val="24"/>
+                <w:szCs w:val="24"/>
+              </w:rPr>
+              <w:t>${</w:t>
+            </w:r>
+            <w:proofErr w:type="spellStart"/>
+            <w:r>
+              <w:rPr>
+                <w:rFonts w:ascii="Century Gothic" w:hAnsi="Century Gothic" w:cs="Arial"/>
+                <w:sz w:val="24"/>
+                <w:szCs w:val="24"/>
+              </w:rPr>
+              <w:t>telefonoTrabajo</w:t>
+            </w:r>
+            <w:proofErr w:type="spellEnd"/>
+            <w:r>
+              <w:rPr>
+                <w:rFonts w:ascii="Century Gothic" w:hAnsi="Century Gothic" w:cs="Arial"/>
+                <w:sz w:val="24"/>
+                <w:szCs w:val="24"/>
+              </w:rPr>
+              <w:t>}</w:t>
+            </w:r>
             <w:r>
               <w:rPr>
                 <w:rFonts w:ascii="Century Gothic" w:hAnsi="Century Gothic" w:cs="Arial"/>
@@ -1396,6 +1973,32 @@
                 <w:szCs w:val="24"/>
               </w:rPr>
             </w:pPr>
+            <w:r>
+              <w:rPr>
+                <w:rFonts w:ascii="Century Gothic" w:hAnsi="Century Gothic" w:cs="Arial"/>
+                <w:sz w:val="24"/>
+                <w:szCs w:val="24"/>
+              </w:rPr>
+              <w:t>${</w:t>
+            </w:r>
+            <w:proofErr w:type="spellStart"/>
+            <w:r>
+              <w:rPr>
+                <w:rFonts w:ascii="Century Gothic" w:hAnsi="Century Gothic" w:cs="Arial"/>
+                <w:sz w:val="24"/>
+                <w:szCs w:val="24"/>
+              </w:rPr>
+              <w:t>dirTrabajo</w:t>
+            </w:r>
+            <w:proofErr w:type="spellEnd"/>
+            <w:r>
+              <w:rPr>
+                <w:rFonts w:ascii="Century Gothic" w:hAnsi="Century Gothic" w:cs="Arial"/>
+                <w:sz w:val="24"/>
+                <w:szCs w:val="24"/>
+              </w:rPr>
+              <w:t>}</w:t>
+            </w:r>
             <w:r>
               <w:rPr>
                 <w:rFonts w:ascii="Century Gothic" w:hAnsi="Century Gothic" w:cs="Arial"/>
@@ -1469,10 +2072,10 @@
         <w:tblLook w:val="04A0" w:firstRow="1" w:lastRow="0" w:firstColumn="1" w:lastColumn="0" w:noHBand="0" w:noVBand="1"/>
       </w:tblPr>
       <w:tblGrid>
-        <w:gridCol w:w="1951"/>
-        <w:gridCol w:w="2558"/>
-        <w:gridCol w:w="1558"/>
-        <w:gridCol w:w="2987"/>
+        <w:gridCol w:w="1947"/>
+        <w:gridCol w:w="2698"/>
+        <w:gridCol w:w="1494"/>
+        <w:gridCol w:w="2915"/>
       </w:tblGrid>
       <w:tr>
         <w:trPr>
@@ -1499,6 +2102,7 @@
                 <w:sz w:val="24"/>
                 <w:szCs w:val="24"/>
               </w:rPr>
+              <w:lastRenderedPageBreak/>
               <w:t>DIRECCIÓN:</w:t>
             </w:r>
           </w:p>
@@ -1516,6 +2120,32 @@
                 <w:szCs w:val="24"/>
               </w:rPr>
             </w:pPr>
+            <w:r>
+              <w:rPr>
+                <w:rFonts w:ascii="Century Gothic" w:hAnsi="Century Gothic" w:cs="Arial"/>
+                <w:sz w:val="24"/>
+                <w:szCs w:val="24"/>
+              </w:rPr>
+              <w:t>${</w:t>
+            </w:r>
+            <w:proofErr w:type="spellStart"/>
+            <w:r>
+              <w:rPr>
+                <w:rFonts w:ascii="Century Gothic" w:hAnsi="Century Gothic" w:cs="Arial"/>
+                <w:sz w:val="24"/>
+                <w:szCs w:val="24"/>
+              </w:rPr>
+              <w:t>dirNotif</w:t>
+            </w:r>
+            <w:proofErr w:type="spellEnd"/>
+            <w:r>
+              <w:rPr>
+                <w:rFonts w:ascii="Century Gothic" w:hAnsi="Century Gothic" w:cs="Arial"/>
+                <w:sz w:val="24"/>
+                <w:szCs w:val="24"/>
+              </w:rPr>
+              <w:t>}</w:t>
+            </w:r>
           </w:p>
         </w:tc>
       </w:tr>
@@ -1544,17 +2174,7 @@
                 <w:sz w:val="24"/>
                 <w:szCs w:val="24"/>
               </w:rPr>
-              <w:t xml:space="preserve">CORREO </w:t>
-            </w:r>
-            <w:r>
-              <w:rPr>
-                <w:rFonts w:ascii="Century Gothic" w:hAnsi="Century Gothic" w:cs="Arial"/>
-                <w:b/>
-                <w:sz w:val="24"/>
-                <w:szCs w:val="24"/>
-              </w:rPr>
-              <w:lastRenderedPageBreak/>
-              <w:t>ELECTRÓNICO:</w:t>
+              <w:t>CORREO ELECTRÓNICO:</w:t>
             </w:r>
           </w:p>
         </w:tc>
@@ -1577,7 +2197,14 @@
                 <w:sz w:val="24"/>
                 <w:szCs w:val="24"/>
               </w:rPr>
-              <w:lastRenderedPageBreak/>
+              <w:t>${correo}</w:t>
+            </w:r>
+            <w:r>
+              <w:rPr>
+                <w:rFonts w:ascii="Century Gothic" w:hAnsi="Century Gothic" w:cs="Arial"/>
+                <w:sz w:val="24"/>
+                <w:szCs w:val="24"/>
+              </w:rPr>
               <w:fldChar w:fldCharType="begin"/>
             </w:r>
             <w:r>
@@ -1624,7 +2251,6 @@
                 <w:sz w:val="24"/>
                 <w:szCs w:val="24"/>
               </w:rPr>
-              <w:lastRenderedPageBreak/>
               <w:t>TELÉFONO:</w:t>
             </w:r>
           </w:p>
@@ -1641,6 +2267,42 @@
                 <w:szCs w:val="24"/>
               </w:rPr>
             </w:pPr>
+            <w:r>
+              <w:rPr>
+                <w:rFonts w:ascii="Century Gothic" w:hAnsi="Century Gothic" w:cs="Arial"/>
+                <w:sz w:val="24"/>
+                <w:szCs w:val="24"/>
+              </w:rPr>
+              <w:t>${</w:t>
+            </w:r>
+            <w:proofErr w:type="spellStart"/>
+            <w:r>
+              <w:rPr>
+                <w:rFonts w:ascii="Century Gothic" w:hAnsi="Century Gothic" w:cs="Arial"/>
+                <w:sz w:val="24"/>
+                <w:szCs w:val="24"/>
+              </w:rPr>
+              <w:t>telefono</w:t>
+            </w:r>
+            <w:r>
+              <w:rPr>
+                <w:rFonts w:ascii="Century Gothic" w:hAnsi="Century Gothic" w:cs="Arial"/>
+                <w:sz w:val="24"/>
+                <w:szCs w:val="24"/>
+              </w:rPr>
+              <w:t>N</w:t>
+            </w:r>
+            <w:bookmarkStart w:id="0" w:name="_GoBack"/>
+            <w:bookmarkEnd w:id="0"/>
+            <w:proofErr w:type="spellEnd"/>
+            <w:r>
+              <w:rPr>
+                <w:rFonts w:ascii="Century Gothic" w:hAnsi="Century Gothic" w:cs="Arial"/>
+                <w:sz w:val="24"/>
+                <w:szCs w:val="24"/>
+              </w:rPr>
+              <w:t>}</w:t>
+            </w:r>
           </w:p>
         </w:tc>
         <w:tc>
@@ -1680,6 +2342,14 @@
                 <w:szCs w:val="24"/>
               </w:rPr>
             </w:pPr>
+            <w:r>
+              <w:rPr>
+                <w:rFonts w:ascii="Century Gothic" w:hAnsi="Century Gothic" w:cs="Arial"/>
+                <w:sz w:val="24"/>
+                <w:szCs w:val="24"/>
+              </w:rPr>
+              <w:t>${fax}</w:t>
+            </w:r>
           </w:p>
         </w:tc>
       </w:tr>
@@ -1730,12 +2400,12 @@
         <w:tblLook w:val="04A0" w:firstRow="1" w:lastRow="0" w:firstColumn="1" w:lastColumn="0" w:noHBand="0" w:noVBand="1"/>
       </w:tblPr>
       <w:tblGrid>
-        <w:gridCol w:w="1898"/>
-        <w:gridCol w:w="2474"/>
-        <w:gridCol w:w="952"/>
+        <w:gridCol w:w="1817"/>
+        <w:gridCol w:w="2714"/>
+        <w:gridCol w:w="727"/>
         <w:gridCol w:w="698"/>
         <w:gridCol w:w="498"/>
-        <w:gridCol w:w="2534"/>
+        <w:gridCol w:w="2600"/>
       </w:tblGrid>
       <w:tr>
         <w:trPr>
@@ -1781,6 +2451,32 @@
                 <w:szCs w:val="24"/>
               </w:rPr>
             </w:pPr>
+            <w:r>
+              <w:rPr>
+                <w:rFonts w:ascii="Century Gothic" w:hAnsi="Century Gothic" w:cs="Arial"/>
+                <w:sz w:val="24"/>
+                <w:szCs w:val="24"/>
+              </w:rPr>
+              <w:t>${</w:t>
+            </w:r>
+            <w:proofErr w:type="spellStart"/>
+            <w:r>
+              <w:rPr>
+                <w:rFonts w:ascii="Century Gothic" w:hAnsi="Century Gothic" w:cs="Arial"/>
+                <w:sz w:val="24"/>
+                <w:szCs w:val="24"/>
+              </w:rPr>
+              <w:t>dirDelito</w:t>
+            </w:r>
+            <w:proofErr w:type="spellEnd"/>
+            <w:r>
+              <w:rPr>
+                <w:rFonts w:ascii="Century Gothic" w:hAnsi="Century Gothic" w:cs="Arial"/>
+                <w:sz w:val="24"/>
+                <w:szCs w:val="24"/>
+              </w:rPr>
+              <w:t>}</w:t>
+            </w:r>
           </w:p>
         </w:tc>
       </w:tr>
@@ -1828,6 +2524,32 @@
                 <w:szCs w:val="24"/>
               </w:rPr>
             </w:pPr>
+            <w:r>
+              <w:rPr>
+                <w:rFonts w:ascii="Century Gothic" w:hAnsi="Century Gothic" w:cs="Arial"/>
+                <w:sz w:val="24"/>
+                <w:szCs w:val="24"/>
+              </w:rPr>
+              <w:t>${</w:t>
+            </w:r>
+            <w:proofErr w:type="spellStart"/>
+            <w:r>
+              <w:rPr>
+                <w:rFonts w:ascii="Century Gothic" w:hAnsi="Century Gothic" w:cs="Arial"/>
+                <w:sz w:val="24"/>
+                <w:szCs w:val="24"/>
+              </w:rPr>
+              <w:t>puntoReferencia</w:t>
+            </w:r>
+            <w:proofErr w:type="spellEnd"/>
+            <w:r>
+              <w:rPr>
+                <w:rFonts w:ascii="Century Gothic" w:hAnsi="Century Gothic" w:cs="Arial"/>
+                <w:sz w:val="24"/>
+                <w:szCs w:val="24"/>
+              </w:rPr>
+              <w:t>}</w:t>
+            </w:r>
           </w:p>
         </w:tc>
         <w:tc>
@@ -1870,6 +2592,32 @@
                 <w:szCs w:val="24"/>
               </w:rPr>
             </w:pPr>
+            <w:r>
+              <w:rPr>
+                <w:rFonts w:ascii="Century Gothic" w:hAnsi="Century Gothic" w:cs="Arial"/>
+                <w:sz w:val="24"/>
+                <w:szCs w:val="24"/>
+              </w:rPr>
+              <w:t>${</w:t>
+            </w:r>
+            <w:proofErr w:type="spellStart"/>
+            <w:r>
+              <w:rPr>
+                <w:rFonts w:ascii="Century Gothic" w:hAnsi="Century Gothic" w:cs="Arial"/>
+                <w:sz w:val="24"/>
+                <w:szCs w:val="24"/>
+              </w:rPr>
+              <w:t>coloniaDelito</w:t>
+            </w:r>
+            <w:proofErr w:type="spellEnd"/>
+            <w:r>
+              <w:rPr>
+                <w:rFonts w:ascii="Century Gothic" w:hAnsi="Century Gothic" w:cs="Arial"/>
+                <w:sz w:val="24"/>
+                <w:szCs w:val="24"/>
+              </w:rPr>
+              <w:t>}</w:t>
+            </w:r>
           </w:p>
         </w:tc>
       </w:tr>
@@ -1917,6 +2665,14 @@
                 <w:szCs w:val="24"/>
               </w:rPr>
             </w:pPr>
+            <w:r>
+              <w:rPr>
+                <w:rFonts w:ascii="Century Gothic" w:hAnsi="Century Gothic" w:cs="Arial"/>
+                <w:sz w:val="24"/>
+                <w:szCs w:val="24"/>
+              </w:rPr>
+              <w:t>${fecha} ${hora}</w:t>
+            </w:r>
           </w:p>
         </w:tc>
       </w:tr>
@@ -1963,6 +2719,32 @@
                 <w:szCs w:val="24"/>
               </w:rPr>
             </w:pPr>
+            <w:r>
+              <w:rPr>
+                <w:rFonts w:ascii="Century Gothic" w:hAnsi="Century Gothic" w:cs="Arial"/>
+                <w:sz w:val="24"/>
+                <w:szCs w:val="24"/>
+              </w:rPr>
+              <w:t>${</w:t>
+            </w:r>
+            <w:proofErr w:type="spellStart"/>
+            <w:r>
+              <w:rPr>
+                <w:rFonts w:ascii="Century Gothic" w:hAnsi="Century Gothic" w:cs="Arial"/>
+                <w:sz w:val="24"/>
+                <w:szCs w:val="24"/>
+              </w:rPr>
+              <w:t>entreCalle</w:t>
+            </w:r>
+            <w:proofErr w:type="spellEnd"/>
+            <w:r>
+              <w:rPr>
+                <w:rFonts w:ascii="Century Gothic" w:hAnsi="Century Gothic" w:cs="Arial"/>
+                <w:sz w:val="24"/>
+                <w:szCs w:val="24"/>
+              </w:rPr>
+              <w:t>}</w:t>
+            </w:r>
           </w:p>
         </w:tc>
         <w:tc>
@@ -2006,6 +2788,32 @@
                 <w:szCs w:val="24"/>
               </w:rPr>
             </w:pPr>
+            <w:r>
+              <w:rPr>
+                <w:rFonts w:ascii="Century Gothic" w:hAnsi="Century Gothic" w:cs="Arial"/>
+                <w:sz w:val="24"/>
+                <w:szCs w:val="24"/>
+              </w:rPr>
+              <w:t>${</w:t>
+            </w:r>
+            <w:proofErr w:type="spellStart"/>
+            <w:r>
+              <w:rPr>
+                <w:rFonts w:ascii="Century Gothic" w:hAnsi="Century Gothic" w:cs="Arial"/>
+                <w:sz w:val="24"/>
+                <w:szCs w:val="24"/>
+              </w:rPr>
+              <w:t>yCalle</w:t>
+            </w:r>
+            <w:proofErr w:type="spellEnd"/>
+            <w:r>
+              <w:rPr>
+                <w:rFonts w:ascii="Century Gothic" w:hAnsi="Century Gothic" w:cs="Arial"/>
+                <w:sz w:val="24"/>
+                <w:szCs w:val="24"/>
+              </w:rPr>
+              <w:t>}</w:t>
+            </w:r>
           </w:p>
         </w:tc>
       </w:tr>
@@ -2096,7 +2904,7 @@
                 <v:stroke joinstyle="miter"/>
                 <v:path gradientshapeok="t" o:connecttype="rect"/>
               </v:shapetype>
-              <v:shape id="Cuadro de texto 5" o:spid="_x0000_s1026" type="#_x0000_t202" style="position:absolute;margin-left:145.8pt;margin-top:5pt;width:152.25pt;height:24pt;z-index:251658240;visibility:visible;mso-wrap-style:square;mso-width-percent:0;mso-height-percent:0;mso-wrap-distance-left:9pt;mso-wrap-distance-top:0;mso-wrap-distance-right:9pt;mso-wrap-distance-bottom:0;mso-position-horizontal:absolute;mso-position-horizontal-relative:text;mso-position-vertical:absolute;mso-position-vertical-relative:text;mso-width-percent:0;mso-height-percent:0;mso-width-relative:page;mso-height-relative:page;v-text-anchor:top" o:gfxdata="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">
+              <v:shape id="Cuadro de texto 5" o:spid="_x0000_s1026" type="#_x0000_t202" style="position:absolute;margin-left:145.8pt;margin-top:5pt;width:152.25pt;height:24pt;z-index:251656192;visibility:visible;mso-wrap-style:square;mso-width-percent:0;mso-height-percent:0;mso-wrap-distance-left:9pt;mso-wrap-distance-top:0;mso-wrap-distance-right:9pt;mso-wrap-distance-bottom:0;mso-position-horizontal:absolute;mso-position-horizontal-relative:text;mso-position-vertical:absolute;mso-position-vertical-relative:text;mso-width-percent:0;mso-height-percent:0;mso-width-relative:page;mso-height-relative:page;v-text-anchor:top" o:gfxdata="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">
                 <v:textbox>
                   <w:txbxContent>
                     <w:p/>
@@ -2203,7 +3011,7 @@
           </mc:Choice>
           <mc:Fallback>
             <w:pict>
-              <v:shape id="Cuadro de texto 4" o:spid="_x0000_s1027" type="#_x0000_t202" style="position:absolute;margin-left:-1.95pt;margin-top:5pt;width:147.75pt;height:24pt;z-index:251658240;visibility:visible;mso-wrap-style:square;mso-width-percent:0;mso-height-percent:0;mso-wrap-distance-left:9pt;mso-wrap-distance-top:0;mso-wrap-distance-right:9pt;mso-wrap-distance-bottom:0;mso-position-horizontal:absolute;mso-position-horizontal-relative:text;mso-position-vertical:absolute;mso-position-vertical-relative:text;mso-width-percent:0;mso-height-percent:0;mso-width-relative:page;mso-height-relative:page;v-text-anchor:top" o:gfxdata="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" stroked="f">
+              <v:shape id="Cuadro de texto 4" o:spid="_x0000_s1027" type="#_x0000_t202" style="position:absolute;margin-left:-1.95pt;margin-top:5pt;width:147.75pt;height:24pt;z-index:251657216;visibility:visible;mso-wrap-style:square;mso-width-percent:0;mso-height-percent:0;mso-wrap-distance-left:9pt;mso-wrap-distance-top:0;mso-wrap-distance-right:9pt;mso-wrap-distance-bottom:0;mso-position-horizontal:absolute;mso-position-horizontal-relative:text;mso-position-vertical:absolute;mso-position-vertical-relative:text;mso-width-percent:0;mso-height-percent:0;mso-width-relative:page;mso-height-relative:page;v-text-anchor:top" o:gfxdata="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" stroked="f">
                 <v:textbox>
                   <w:txbxContent>
                     <w:p>
@@ -2289,10 +3097,10 @@
         <w:tblLook w:val="04A0" w:firstRow="1" w:lastRow="0" w:firstColumn="1" w:lastColumn="0" w:noHBand="0" w:noVBand="1"/>
       </w:tblPr>
       <w:tblGrid>
-        <w:gridCol w:w="1879"/>
-        <w:gridCol w:w="2594"/>
-        <w:gridCol w:w="2462"/>
-        <w:gridCol w:w="2119"/>
+        <w:gridCol w:w="1737"/>
+        <w:gridCol w:w="2674"/>
+        <w:gridCol w:w="2333"/>
+        <w:gridCol w:w="2310"/>
       </w:tblGrid>
       <w:tr>
         <w:trPr>
@@ -2338,6 +3146,15 @@
                 <w:szCs w:val="24"/>
               </w:rPr>
             </w:pPr>
+            <w:r>
+              <w:rPr>
+                <w:rFonts w:ascii="Century Gothic" w:hAnsi="Century Gothic" w:cs="Arial"/>
+                <w:b/>
+                <w:sz w:val="24"/>
+                <w:szCs w:val="24"/>
+              </w:rPr>
+              <w:t>${delito}</w:t>
+            </w:r>
           </w:p>
         </w:tc>
         <w:tc>
@@ -2379,6 +3196,32 @@
                 <w:szCs w:val="24"/>
               </w:rPr>
             </w:pPr>
+            <w:r>
+              <w:rPr>
+                <w:rFonts w:ascii="Century Gothic" w:hAnsi="Century Gothic" w:cs="Arial"/>
+                <w:sz w:val="24"/>
+                <w:szCs w:val="24"/>
+              </w:rPr>
+              <w:t>${</w:t>
+            </w:r>
+            <w:proofErr w:type="spellStart"/>
+            <w:r>
+              <w:rPr>
+                <w:rFonts w:ascii="Century Gothic" w:hAnsi="Century Gothic" w:cs="Arial"/>
+                <w:sz w:val="24"/>
+                <w:szCs w:val="24"/>
+              </w:rPr>
+              <w:t>conViolencia</w:t>
+            </w:r>
+            <w:proofErr w:type="spellEnd"/>
+            <w:r>
+              <w:rPr>
+                <w:rFonts w:ascii="Century Gothic" w:hAnsi="Century Gothic" w:cs="Arial"/>
+                <w:sz w:val="24"/>
+                <w:szCs w:val="24"/>
+              </w:rPr>
+              <w:t>}</w:t>
+            </w:r>
           </w:p>
         </w:tc>
       </w:tr>
@@ -2425,6 +3268,32 @@
                 <w:szCs w:val="24"/>
               </w:rPr>
             </w:pPr>
+            <w:r>
+              <w:rPr>
+                <w:rFonts w:ascii="Century Gothic" w:hAnsi="Century Gothic" w:cs="Arial"/>
+                <w:sz w:val="24"/>
+                <w:szCs w:val="24"/>
+              </w:rPr>
+              <w:t>${</w:t>
+            </w:r>
+            <w:proofErr w:type="spellStart"/>
+            <w:r>
+              <w:rPr>
+                <w:rFonts w:ascii="Century Gothic" w:hAnsi="Century Gothic" w:cs="Arial"/>
+                <w:sz w:val="24"/>
+                <w:szCs w:val="24"/>
+              </w:rPr>
+              <w:t>conDetenido</w:t>
+            </w:r>
+            <w:proofErr w:type="spellEnd"/>
+            <w:r>
+              <w:rPr>
+                <w:rFonts w:ascii="Century Gothic" w:hAnsi="Century Gothic" w:cs="Arial"/>
+                <w:sz w:val="24"/>
+                <w:szCs w:val="24"/>
+              </w:rPr>
+              <w:t>}</w:t>
+            </w:r>
           </w:p>
         </w:tc>
         <w:tc>
@@ -2466,6 +3335,14 @@
                 <w:szCs w:val="24"/>
               </w:rPr>
             </w:pPr>
+            <w:r>
+              <w:rPr>
+                <w:rFonts w:ascii="Century Gothic" w:hAnsi="Century Gothic" w:cs="Arial"/>
+                <w:sz w:val="24"/>
+                <w:szCs w:val="24"/>
+              </w:rPr>
+              <w:t>${modalidad}</w:t>
+            </w:r>
           </w:p>
         </w:tc>
       </w:tr>
@@ -2518,6 +3395,32 @@
                 <w:sz w:val="24"/>
                 <w:szCs w:val="24"/>
               </w:rPr>
+              <w:t>${</w:t>
+            </w:r>
+            <w:proofErr w:type="spellStart"/>
+            <w:r>
+              <w:rPr>
+                <w:rFonts w:ascii="Century Gothic" w:hAnsi="Century Gothic" w:cs="Arial"/>
+                <w:sz w:val="24"/>
+                <w:szCs w:val="24"/>
+              </w:rPr>
+              <w:t>formaComision</w:t>
+            </w:r>
+            <w:proofErr w:type="spellEnd"/>
+            <w:r>
+              <w:rPr>
+                <w:rFonts w:ascii="Century Gothic" w:hAnsi="Century Gothic" w:cs="Arial"/>
+                <w:sz w:val="24"/>
+                <w:szCs w:val="24"/>
+              </w:rPr>
+              <w:t>}</w:t>
+            </w:r>
+            <w:r>
+              <w:rPr>
+                <w:rFonts w:ascii="Century Gothic" w:hAnsi="Century Gothic" w:cs="Arial"/>
+                <w:sz w:val="24"/>
+                <w:szCs w:val="24"/>
+              </w:rPr>
               <w:fldChar w:fldCharType="begin"/>
             </w:r>
             <w:r>
@@ -2577,6 +3480,32 @@
                 <w:szCs w:val="24"/>
               </w:rPr>
             </w:pPr>
+            <w:r>
+              <w:rPr>
+                <w:rFonts w:ascii="Century Gothic" w:hAnsi="Century Gothic" w:cs="Arial"/>
+                <w:sz w:val="24"/>
+                <w:szCs w:val="24"/>
+              </w:rPr>
+              <w:t>${</w:t>
+            </w:r>
+            <w:proofErr w:type="spellStart"/>
+            <w:r>
+              <w:rPr>
+                <w:rFonts w:ascii="Century Gothic" w:hAnsi="Century Gothic" w:cs="Arial"/>
+                <w:sz w:val="24"/>
+                <w:szCs w:val="24"/>
+              </w:rPr>
+              <w:t>consumacion</w:t>
+            </w:r>
+            <w:proofErr w:type="spellEnd"/>
+            <w:r>
+              <w:rPr>
+                <w:rFonts w:ascii="Century Gothic" w:hAnsi="Century Gothic" w:cs="Arial"/>
+                <w:sz w:val="24"/>
+                <w:szCs w:val="24"/>
+              </w:rPr>
+              <w:t>}</w:t>
+            </w:r>
           </w:p>
         </w:tc>
       </w:tr>
@@ -2627,10 +3556,10 @@
         <w:tblLook w:val="04A0" w:firstRow="1" w:lastRow="0" w:firstColumn="1" w:lastColumn="0" w:noHBand="0" w:noVBand="1"/>
       </w:tblPr>
       <w:tblGrid>
-        <w:gridCol w:w="1885"/>
-        <w:gridCol w:w="2612"/>
-        <w:gridCol w:w="2423"/>
-        <w:gridCol w:w="2134"/>
+        <w:gridCol w:w="1797"/>
+        <w:gridCol w:w="2724"/>
+        <w:gridCol w:w="2283"/>
+        <w:gridCol w:w="2250"/>
       </w:tblGrid>
       <w:tr>
         <w:trPr>
@@ -2675,6 +3604,32 @@
                 <w:szCs w:val="24"/>
               </w:rPr>
             </w:pPr>
+            <w:r>
+              <w:rPr>
+                <w:rFonts w:ascii="Century Gothic" w:hAnsi="Century Gothic" w:cs="Arial"/>
+                <w:sz w:val="24"/>
+                <w:szCs w:val="24"/>
+              </w:rPr>
+              <w:t>${</w:t>
+            </w:r>
+            <w:proofErr w:type="spellStart"/>
+            <w:r>
+              <w:rPr>
+                <w:rFonts w:ascii="Century Gothic" w:hAnsi="Century Gothic" w:cs="Arial"/>
+                <w:sz w:val="24"/>
+                <w:szCs w:val="24"/>
+              </w:rPr>
+              <w:t>nombreDen</w:t>
+            </w:r>
+            <w:proofErr w:type="spellEnd"/>
+            <w:r>
+              <w:rPr>
+                <w:rFonts w:ascii="Century Gothic" w:hAnsi="Century Gothic" w:cs="Arial"/>
+                <w:sz w:val="24"/>
+                <w:szCs w:val="24"/>
+              </w:rPr>
+              <w:t>}</w:t>
+            </w:r>
           </w:p>
         </w:tc>
         <w:tc>
@@ -2716,6 +3671,32 @@
                 <w:szCs w:val="24"/>
               </w:rPr>
             </w:pPr>
+            <w:r>
+              <w:rPr>
+                <w:rFonts w:ascii="Century Gothic" w:hAnsi="Century Gothic" w:cs="Arial"/>
+                <w:sz w:val="24"/>
+                <w:szCs w:val="24"/>
+              </w:rPr>
+              <w:t>${</w:t>
+            </w:r>
+            <w:proofErr w:type="spellStart"/>
+            <w:r>
+              <w:rPr>
+                <w:rFonts w:ascii="Century Gothic" w:hAnsi="Century Gothic" w:cs="Arial"/>
+                <w:sz w:val="24"/>
+                <w:szCs w:val="24"/>
+              </w:rPr>
+              <w:t>edadDen</w:t>
+            </w:r>
+            <w:proofErr w:type="spellEnd"/>
+            <w:r>
+              <w:rPr>
+                <w:rFonts w:ascii="Century Gothic" w:hAnsi="Century Gothic" w:cs="Arial"/>
+                <w:sz w:val="24"/>
+                <w:szCs w:val="24"/>
+              </w:rPr>
+              <w:t>}</w:t>
+            </w:r>
           </w:p>
         </w:tc>
       </w:tr>
@@ -2762,6 +3743,32 @@
                 <w:szCs w:val="24"/>
               </w:rPr>
             </w:pPr>
+            <w:r>
+              <w:rPr>
+                <w:rFonts w:ascii="Century Gothic" w:hAnsi="Century Gothic" w:cs="Arial"/>
+                <w:sz w:val="24"/>
+                <w:szCs w:val="24"/>
+              </w:rPr>
+              <w:t>${</w:t>
+            </w:r>
+            <w:proofErr w:type="spellStart"/>
+            <w:r>
+              <w:rPr>
+                <w:rFonts w:ascii="Century Gothic" w:hAnsi="Century Gothic" w:cs="Arial"/>
+                <w:sz w:val="24"/>
+                <w:szCs w:val="24"/>
+              </w:rPr>
+              <w:t>dirDen</w:t>
+            </w:r>
+            <w:proofErr w:type="spellEnd"/>
+            <w:r>
+              <w:rPr>
+                <w:rFonts w:ascii="Century Gothic" w:hAnsi="Century Gothic" w:cs="Arial"/>
+                <w:sz w:val="24"/>
+                <w:szCs w:val="24"/>
+              </w:rPr>
+              <w:t>}</w:t>
+            </w:r>
           </w:p>
         </w:tc>
         <w:tc>
@@ -2803,6 +3810,14 @@
                 <w:szCs w:val="24"/>
               </w:rPr>
             </w:pPr>
+            <w:r>
+              <w:rPr>
+                <w:rFonts w:ascii="Century Gothic" w:hAnsi="Century Gothic" w:cs="Arial"/>
+                <w:sz w:val="24"/>
+                <w:szCs w:val="24"/>
+              </w:rPr>
+              <w:t>${vestimenta}</w:t>
+            </w:r>
           </w:p>
         </w:tc>
       </w:tr>
@@ -2849,6 +3864,32 @@
                 <w:szCs w:val="24"/>
               </w:rPr>
             </w:pPr>
+            <w:r>
+              <w:rPr>
+                <w:rFonts w:ascii="Century Gothic" w:hAnsi="Century Gothic" w:cs="Arial"/>
+                <w:sz w:val="24"/>
+                <w:szCs w:val="24"/>
+              </w:rPr>
+              <w:t>${</w:t>
+            </w:r>
+            <w:proofErr w:type="spellStart"/>
+            <w:r>
+              <w:rPr>
+                <w:rFonts w:ascii="Century Gothic" w:hAnsi="Century Gothic" w:cs="Arial"/>
+                <w:sz w:val="24"/>
+                <w:szCs w:val="24"/>
+              </w:rPr>
+              <w:t>conoceAlDen</w:t>
+            </w:r>
+            <w:proofErr w:type="spellEnd"/>
+            <w:r>
+              <w:rPr>
+                <w:rFonts w:ascii="Century Gothic" w:hAnsi="Century Gothic" w:cs="Arial"/>
+                <w:sz w:val="24"/>
+                <w:szCs w:val="24"/>
+              </w:rPr>
+              <w:t>}</w:t>
+            </w:r>
           </w:p>
         </w:tc>
         <w:tc>
@@ -2890,6 +3931,32 @@
                 <w:szCs w:val="24"/>
               </w:rPr>
             </w:pPr>
+            <w:r>
+              <w:rPr>
+                <w:rFonts w:ascii="Century Gothic" w:hAnsi="Century Gothic" w:cs="Arial"/>
+                <w:sz w:val="24"/>
+                <w:szCs w:val="24"/>
+              </w:rPr>
+              <w:t>${</w:t>
+            </w:r>
+            <w:proofErr w:type="spellStart"/>
+            <w:r>
+              <w:rPr>
+                <w:rFonts w:ascii="Century Gothic" w:hAnsi="Century Gothic" w:cs="Arial"/>
+                <w:sz w:val="24"/>
+                <w:szCs w:val="24"/>
+              </w:rPr>
+              <w:t>senasPartic</w:t>
+            </w:r>
+            <w:proofErr w:type="spellEnd"/>
+            <w:r>
+              <w:rPr>
+                <w:rFonts w:ascii="Century Gothic" w:hAnsi="Century Gothic" w:cs="Arial"/>
+                <w:sz w:val="24"/>
+                <w:szCs w:val="24"/>
+              </w:rPr>
+              <w:t>}</w:t>
+            </w:r>
             <w:r>
               <w:rPr>
                 <w:rFonts w:ascii="Century Gothic" w:hAnsi="Century Gothic" w:cs="Arial"/>
@@ -3590,7 +4657,7 @@
           </mc:Choice>
           <mc:Fallback>
             <w:pict>
-              <v:shape id="Cuadro de texto 2" o:spid="_x0000_s1029" type="#_x0000_t202" style="position:absolute;left:0;text-align:left;margin-left:142.8pt;margin-top:11pt;width:152.25pt;height:24pt;z-index:251658240;visibility:visible;mso-wrap-style:square;mso-width-percent:0;mso-height-percent:0;mso-wrap-distance-left:9pt;mso-wrap-distance-top:0;mso-wrap-distance-right:9pt;mso-wrap-distance-bottom:0;mso-position-horizontal:absolute;mso-position-horizontal-relative:text;mso-position-vertical:absolute;mso-position-vertical-relative:text;mso-width-percent:0;mso-height-percent:0;mso-width-relative:page;mso-height-relative:page;v-text-anchor:top" o:gfxdata="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">
+              <v:shape id="Cuadro de texto 2" o:spid="_x0000_s1029" type="#_x0000_t202" style="position:absolute;left:0;text-align:left;margin-left:142.8pt;margin-top:11pt;width:152.25pt;height:24pt;z-index:251659264;visibility:visible;mso-wrap-style:square;mso-width-percent:0;mso-height-percent:0;mso-wrap-distance-left:9pt;mso-wrap-distance-top:0;mso-wrap-distance-right:9pt;mso-wrap-distance-bottom:0;mso-position-horizontal:absolute;mso-position-horizontal-relative:text;mso-position-vertical:absolute;mso-position-vertical-relative:text;mso-width-percent:0;mso-height-percent:0;mso-width-relative:page;mso-height-relative:page;v-text-anchor:top" o:gfxdata="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">
                 <v:textbox>
                   <w:txbxContent>
                     <w:p/>
@@ -3646,8 +4713,8 @@
         <w:tblLook w:val="04A0" w:firstRow="1" w:lastRow="0" w:firstColumn="1" w:lastColumn="0" w:noHBand="0" w:noVBand="1"/>
       </w:tblPr>
       <w:tblGrid>
-        <w:gridCol w:w="4378"/>
-        <w:gridCol w:w="4676"/>
+        <w:gridCol w:w="4370"/>
+        <w:gridCol w:w="4684"/>
       </w:tblGrid>
       <w:tr>
         <w:tc>
@@ -3674,6 +4741,32 @@
                 <w:szCs w:val="24"/>
               </w:rPr>
             </w:pPr>
+            <w:r>
+              <w:rPr>
+                <w:rFonts w:ascii="Century Gothic" w:hAnsi="Century Gothic" w:cs="Arial"/>
+                <w:sz w:val="24"/>
+                <w:szCs w:val="24"/>
+              </w:rPr>
+              <w:t>${</w:t>
+            </w:r>
+            <w:proofErr w:type="spellStart"/>
+            <w:r>
+              <w:rPr>
+                <w:rFonts w:ascii="Century Gothic" w:hAnsi="Century Gothic" w:cs="Arial"/>
+                <w:sz w:val="24"/>
+                <w:szCs w:val="24"/>
+              </w:rPr>
+              <w:t>narracion</w:t>
+            </w:r>
+            <w:proofErr w:type="spellEnd"/>
+            <w:r>
+              <w:rPr>
+                <w:rFonts w:ascii="Century Gothic" w:hAnsi="Century Gothic" w:cs="Arial"/>
+                <w:sz w:val="24"/>
+                <w:szCs w:val="24"/>
+              </w:rPr>
+              <w:t>}</w:t>
+            </w:r>
           </w:p>
           <w:p>
             <w:pPr>
@@ -3784,7 +4877,27 @@
                 <w:sz w:val="24"/>
                 <w:szCs w:val="24"/>
               </w:rPr>
-              <w:t>LIC. MARTHA NAYELI MENDEZ LARA</w:t>
+              <w:t>LIC. ${</w:t>
+            </w:r>
+            <w:proofErr w:type="spellStart"/>
+            <w:r>
+              <w:rPr>
+                <w:rFonts w:ascii="Century Gothic" w:hAnsi="Century Gothic" w:cs="Arial"/>
+                <w:b/>
+                <w:sz w:val="24"/>
+                <w:szCs w:val="24"/>
+              </w:rPr>
+              <w:t>nombreFiscal</w:t>
+            </w:r>
+            <w:proofErr w:type="spellEnd"/>
+            <w:r>
+              <w:rPr>
+                <w:rFonts w:ascii="Century Gothic" w:hAnsi="Century Gothic" w:cs="Arial"/>
+                <w:b/>
+                <w:sz w:val="24"/>
+                <w:szCs w:val="24"/>
+              </w:rPr>
+              <w:t>}</w:t>
             </w:r>
           </w:p>
           <w:p>
@@ -3872,7 +4985,65 @@
                 <w:sz w:val="24"/>
                 <w:szCs w:val="24"/>
               </w:rPr>
-              <w:t>FISCAL 15º EN LA UNIDAD INTEGRAL DE PROCURACIÓN DE JUSTICIA, DISTRITO XI.</w:t>
+              <w:t>FISCAL ${</w:t>
+            </w:r>
+            <w:proofErr w:type="spellStart"/>
+            <w:r>
+              <w:rPr>
+                <w:rFonts w:ascii="Century Gothic" w:hAnsi="Century Gothic" w:cs="Arial"/>
+                <w:b/>
+                <w:sz w:val="24"/>
+                <w:szCs w:val="24"/>
+              </w:rPr>
+              <w:t>numFiscal</w:t>
+            </w:r>
+            <w:proofErr w:type="spellEnd"/>
+            <w:proofErr w:type="gramStart"/>
+            <w:r>
+              <w:rPr>
+                <w:rFonts w:ascii="Century Gothic" w:hAnsi="Century Gothic" w:cs="Arial"/>
+                <w:b/>
+                <w:sz w:val="24"/>
+                <w:szCs w:val="24"/>
+              </w:rPr>
+              <w:t>}</w:t>
+            </w:r>
+            <w:r>
+              <w:rPr>
+                <w:rFonts w:ascii="Century Gothic" w:hAnsi="Century Gothic" w:cs="Arial"/>
+                <w:b/>
+                <w:sz w:val="24"/>
+                <w:szCs w:val="24"/>
+              </w:rPr>
+              <w:t>º</w:t>
+            </w:r>
+            <w:proofErr w:type="gramEnd"/>
+            <w:r>
+              <w:rPr>
+                <w:rFonts w:ascii="Century Gothic" w:hAnsi="Century Gothic" w:cs="Arial"/>
+                <w:b/>
+                <w:sz w:val="24"/>
+                <w:szCs w:val="24"/>
+              </w:rPr>
+              <w:t xml:space="preserve"> EN LA UNIDAD INTEGRAL DE PROC</w:t>
+            </w:r>
+            <w:r>
+              <w:rPr>
+                <w:rFonts w:ascii="Century Gothic" w:hAnsi="Century Gothic" w:cs="Arial"/>
+                <w:b/>
+                <w:sz w:val="24"/>
+                <w:szCs w:val="24"/>
+              </w:rPr>
+              <w:t>URACIÓN DE JUSTICIA, DISTRITO ${distrito}</w:t>
+            </w:r>
+            <w:r>
+              <w:rPr>
+                <w:rFonts w:ascii="Century Gothic" w:hAnsi="Century Gothic" w:cs="Arial"/>
+                <w:b/>
+                <w:sz w:val="24"/>
+                <w:szCs w:val="24"/>
+              </w:rPr>
+              <w:t>.</w:t>
             </w:r>
           </w:p>
         </w:tc>
@@ -3913,8 +5084,8 @@
     </w:p>
     <w:p/>
     <w:sectPr>
-      <w:headerReference w:type="default" r:id="rId7"/>
-      <w:footerReference w:type="default" r:id="rId8"/>
+      <w:headerReference w:type="default" r:id="rId6"/>
+      <w:footerReference w:type="default" r:id="rId7"/>
       <w:pgSz w:w="12240" w:h="15840"/>
       <w:pgMar w:top="1417" w:right="1701" w:bottom="1417" w:left="1701" w:header="708" w:footer="1077" w:gutter="0"/>
       <w:cols w:space="708"/>
@@ -3925,7 +5096,7 @@
 </file>
 
 <file path=word/endnotes.xml><?xml version="1.0" encoding="utf-8"?>
-<w:endnotes xmlns:wpc="http://schemas.microsoft.com/office/word/2010/wordprocessingCanvas" xmlns:mc="http://schemas.openxmlformats.org/markup-compatibility/2006" xmlns:o="urn:schemas-microsoft-com:office:office" xmlns:r="http://schemas.openxmlformats.org/officeDocument/2006/relationships" xmlns:m="http://schemas.openxmlformats.org/officeDocument/2006/math" xmlns:v="urn:schemas-microsoft-com:vml" xmlns:wp14="http://schemas.microsoft.com/office/word/2010/wordprocessingDrawing" xmlns:wp="http://schemas.openxmlformats.org/drawingml/2006/wordprocessingDrawing" xmlns:w10="urn:schemas-microsoft-com:office:word" xmlns:w="http://schemas.openxmlformats.org/wordprocessingml/2006/main" xmlns:w14="http://schemas.microsoft.com/office/word/2010/wordml" xmlns:wpg="http://schemas.microsoft.com/office/word/2010/wordprocessingGroup" xmlns:wpi="http://schemas.microsoft.com/office/word/2010/wordprocessingInk" xmlns:wne="http://schemas.microsoft.com/office/word/2006/wordml" xmlns:wps="http://schemas.microsoft.com/office/word/2010/wordprocessingShape" mc:Ignorable="w14 wp14">
+<w:endnotes xmlns:wpc="http://schemas.microsoft.com/office/word/2010/wordprocessingCanvas" xmlns:mc="http://schemas.openxmlformats.org/markup-compatibility/2006" xmlns:o="urn:schemas-microsoft-com:office:office" xmlns:r="http://schemas.openxmlformats.org/officeDocument/2006/relationships" xmlns:m="http://schemas.openxmlformats.org/officeDocument/2006/math" xmlns:v="urn:schemas-microsoft-com:vml" xmlns:wp14="http://schemas.microsoft.com/office/word/2010/wordprocessingDrawing" xmlns:wp="http://schemas.openxmlformats.org/drawingml/2006/wordprocessingDrawing" xmlns:w10="urn:schemas-microsoft-com:office:word" xmlns:w="http://schemas.openxmlformats.org/wordprocessingml/2006/main" xmlns:w14="http://schemas.microsoft.com/office/word/2010/wordml" xmlns:w15="http://schemas.microsoft.com/office/word/2012/wordml" xmlns:wpg="http://schemas.microsoft.com/office/word/2010/wordprocessingGroup" xmlns:wpi="http://schemas.microsoft.com/office/word/2010/wordprocessingInk" xmlns:wne="http://schemas.microsoft.com/office/word/2006/wordml" xmlns:wps="http://schemas.microsoft.com/office/word/2010/wordprocessingShape" mc:Ignorable="w14 w15 wp14">
   <w:endnote w:type="separator" w:id="-1">
     <w:p>
       <w:pPr>
@@ -3950,7 +5121,7 @@
 </file>
 
 <file path=word/footer1.xml><?xml version="1.0" encoding="utf-8"?>
-<w:ftr xmlns:wpc="http://schemas.microsoft.com/office/word/2010/wordprocessingCanvas" xmlns:mc="http://schemas.openxmlformats.org/markup-compatibility/2006" xmlns:o="urn:schemas-microsoft-com:office:office" xmlns:r="http://schemas.openxmlformats.org/officeDocument/2006/relationships" xmlns:m="http://schemas.openxmlformats.org/officeDocument/2006/math" xmlns:v="urn:schemas-microsoft-com:vml" xmlns:wp14="http://schemas.microsoft.com/office/word/2010/wordprocessingDrawing" xmlns:wp="http://schemas.openxmlformats.org/drawingml/2006/wordprocessingDrawing" xmlns:w10="urn:schemas-microsoft-com:office:word" xmlns:w="http://schemas.openxmlformats.org/wordprocessingml/2006/main" xmlns:w14="http://schemas.microsoft.com/office/word/2010/wordml" xmlns:wpg="http://schemas.microsoft.com/office/word/2010/wordprocessingGroup" xmlns:wpi="http://schemas.microsoft.com/office/word/2010/wordprocessingInk" xmlns:wne="http://schemas.microsoft.com/office/word/2006/wordml" xmlns:wps="http://schemas.microsoft.com/office/word/2010/wordprocessingShape" mc:Ignorable="w14 wp14">
+<w:ftr xmlns:wpc="http://schemas.microsoft.com/office/word/2010/wordprocessingCanvas" xmlns:mc="http://schemas.openxmlformats.org/markup-compatibility/2006" xmlns:o="urn:schemas-microsoft-com:office:office" xmlns:r="http://schemas.openxmlformats.org/officeDocument/2006/relationships" xmlns:m="http://schemas.openxmlformats.org/officeDocument/2006/math" xmlns:v="urn:schemas-microsoft-com:vml" xmlns:wp14="http://schemas.microsoft.com/office/word/2010/wordprocessingDrawing" xmlns:wp="http://schemas.openxmlformats.org/drawingml/2006/wordprocessingDrawing" xmlns:w10="urn:schemas-microsoft-com:office:word" xmlns:w="http://schemas.openxmlformats.org/wordprocessingml/2006/main" xmlns:w14="http://schemas.microsoft.com/office/word/2010/wordml" xmlns:w15="http://schemas.microsoft.com/office/word/2012/wordml" xmlns:wpg="http://schemas.microsoft.com/office/word/2010/wordprocessingGroup" xmlns:wpi="http://schemas.microsoft.com/office/word/2010/wordprocessingInk" xmlns:wne="http://schemas.microsoft.com/office/word/2006/wordml" xmlns:wps="http://schemas.microsoft.com/office/word/2010/wordprocessingShape" mc:Ignorable="w14 w15 wp14">
   <w:p>
     <w:pPr>
       <w:tabs>
@@ -3973,7 +5144,27 @@
         <w:szCs w:val="20"/>
         <w:lang w:eastAsia="en-US"/>
       </w:rPr>
-      <w:t>Circuito Guizar y Valencia no. 147</w:t>
+      <w:t>${</w:t>
+    </w:r>
+    <w:proofErr w:type="spellStart"/>
+    <w:r>
+      <w:rPr>
+        <w:rFonts w:ascii="Calibri" w:eastAsia="Calibri" w:hAnsi="Calibri" w:cs="Times New Roman"/>
+        <w:sz w:val="20"/>
+        <w:szCs w:val="20"/>
+        <w:lang w:eastAsia="en-US"/>
+      </w:rPr>
+      <w:t>dirUnidad</w:t>
+    </w:r>
+    <w:proofErr w:type="spellEnd"/>
+    <w:r>
+      <w:rPr>
+        <w:rFonts w:ascii="Calibri" w:eastAsia="Calibri" w:hAnsi="Calibri" w:cs="Times New Roman"/>
+        <w:sz w:val="20"/>
+        <w:szCs w:val="20"/>
+        <w:lang w:eastAsia="en-US"/>
+      </w:rPr>
+      <w:t>}</w:t>
     </w:r>
     <w:r>
       <w:rPr>
@@ -3982,50 +5173,7 @@
         <w:szCs w:val="20"/>
         <w:lang w:eastAsia="en-US"/>
       </w:rPr>
-      <w:t xml:space="preserve">, </w:t>
-    </w:r>
-  </w:p>
-  <w:p>
-    <w:pPr>
-      <w:tabs>
-        <w:tab w:val="center" w:pos="4419"/>
-        <w:tab w:val="right" w:pos="8838"/>
-      </w:tabs>
-      <w:spacing w:after="0" w:line="240" w:lineRule="auto"/>
-      <w:jc w:val="right"/>
-      <w:rPr>
-        <w:rFonts w:ascii="Calibri" w:eastAsia="Calibri" w:hAnsi="Calibri" w:cs="Times New Roman"/>
-        <w:sz w:val="20"/>
-        <w:szCs w:val="20"/>
-        <w:lang w:eastAsia="en-US"/>
-      </w:rPr>
-    </w:pPr>
-    <w:r>
-      <w:rPr>
-        <w:rFonts w:ascii="Calibri" w:eastAsia="Calibri" w:hAnsi="Calibri" w:cs="Times New Roman"/>
-        <w:sz w:val="20"/>
-        <w:szCs w:val="20"/>
-        <w:lang w:eastAsia="en-US"/>
-      </w:rPr>
-      <w:t xml:space="preserve">Colonia </w:t>
-    </w:r>
-    <w:r>
-      <w:rPr>
-        <w:rFonts w:ascii="Calibri" w:eastAsia="Calibri" w:hAnsi="Calibri" w:cs="Times New Roman"/>
-        <w:sz w:val="20"/>
-        <w:szCs w:val="20"/>
-        <w:lang w:eastAsia="en-US"/>
-      </w:rPr>
-      <w:t>Reserva Territorial</w:t>
-    </w:r>
-    <w:r>
-      <w:rPr>
-        <w:rFonts w:ascii="Calibri" w:eastAsia="Calibri" w:hAnsi="Calibri" w:cs="Times New Roman"/>
-        <w:sz w:val="20"/>
-        <w:szCs w:val="20"/>
-        <w:lang w:eastAsia="en-US"/>
-      </w:rPr>
-      <w:t>, Xalapa, Veracruz.</w:t>
+      <w:t>.</w:t>
     </w:r>
   </w:p>
   <w:p>
@@ -4040,7 +5188,27 @@
         <w:szCs w:val="20"/>
         <w:lang w:eastAsia="en-US"/>
       </w:rPr>
-      <w:t>Teléfono (228) 8 14 94 28</w:t>
+      <w:t>Teléfono: ${</w:t>
+    </w:r>
+    <w:proofErr w:type="spellStart"/>
+    <w:r>
+      <w:rPr>
+        <w:rFonts w:ascii="Calibri" w:eastAsia="Calibri" w:hAnsi="Calibri" w:cs="Times New Roman"/>
+        <w:sz w:val="20"/>
+        <w:szCs w:val="20"/>
+        <w:lang w:eastAsia="en-US"/>
+      </w:rPr>
+      <w:t>telUnidad</w:t>
+    </w:r>
+    <w:proofErr w:type="spellEnd"/>
+    <w:r>
+      <w:rPr>
+        <w:rFonts w:ascii="Calibri" w:eastAsia="Calibri" w:hAnsi="Calibri" w:cs="Times New Roman"/>
+        <w:sz w:val="20"/>
+        <w:szCs w:val="20"/>
+        <w:lang w:eastAsia="en-US"/>
+      </w:rPr>
+      <w:t>}</w:t>
     </w:r>
   </w:p>
   <w:p>
@@ -4052,7 +5220,7 @@
 </file>
 
 <file path=word/footnotes.xml><?xml version="1.0" encoding="utf-8"?>
-<w:footnotes xmlns:wpc="http://schemas.microsoft.com/office/word/2010/wordprocessingCanvas" xmlns:mc="http://schemas.openxmlformats.org/markup-compatibility/2006" xmlns:o="urn:schemas-microsoft-com:office:office" xmlns:r="http://schemas.openxmlformats.org/officeDocument/2006/relationships" xmlns:m="http://schemas.openxmlformats.org/officeDocument/2006/math" xmlns:v="urn:schemas-microsoft-com:vml" xmlns:wp14="http://schemas.microsoft.com/office/word/2010/wordprocessingDrawing" xmlns:wp="http://schemas.openxmlformats.org/drawingml/2006/wordprocessingDrawing" xmlns:w10="urn:schemas-microsoft-com:office:word" xmlns:w="http://schemas.openxmlformats.org/wordprocessingml/2006/main" xmlns:w14="http://schemas.microsoft.com/office/word/2010/wordml" xmlns:wpg="http://schemas.microsoft.com/office/word/2010/wordprocessingGroup" xmlns:wpi="http://schemas.microsoft.com/office/word/2010/wordprocessingInk" xmlns:wne="http://schemas.microsoft.com/office/word/2006/wordml" xmlns:wps="http://schemas.microsoft.com/office/word/2010/wordprocessingShape" mc:Ignorable="w14 wp14">
+<w:footnotes xmlns:wpc="http://schemas.microsoft.com/office/word/2010/wordprocessingCanvas" xmlns:mc="http://schemas.openxmlformats.org/markup-compatibility/2006" xmlns:o="urn:schemas-microsoft-com:office:office" xmlns:r="http://schemas.openxmlformats.org/officeDocument/2006/relationships" xmlns:m="http://schemas.openxmlformats.org/officeDocument/2006/math" xmlns:v="urn:schemas-microsoft-com:vml" xmlns:wp14="http://schemas.microsoft.com/office/word/2010/wordprocessingDrawing" xmlns:wp="http://schemas.openxmlformats.org/drawingml/2006/wordprocessingDrawing" xmlns:w10="urn:schemas-microsoft-com:office:word" xmlns:w="http://schemas.openxmlformats.org/wordprocessingml/2006/main" xmlns:w14="http://schemas.microsoft.com/office/word/2010/wordml" xmlns:w15="http://schemas.microsoft.com/office/word/2012/wordml" xmlns:wpg="http://schemas.microsoft.com/office/word/2010/wordprocessingGroup" xmlns:wpi="http://schemas.microsoft.com/office/word/2010/wordprocessingInk" xmlns:wne="http://schemas.microsoft.com/office/word/2006/wordml" xmlns:wps="http://schemas.microsoft.com/office/word/2010/wordprocessingShape" mc:Ignorable="w14 w15 wp14">
   <w:footnote w:type="separator" w:id="-1">
     <w:p>
       <w:pPr>
@@ -4077,7 +5245,7 @@
 </file>
 
 <file path=word/header1.xml><?xml version="1.0" encoding="utf-8"?>
-<w:hdr xmlns:wpc="http://schemas.microsoft.com/office/word/2010/wordprocessingCanvas" xmlns:mc="http://schemas.openxmlformats.org/markup-compatibility/2006" xmlns:o="urn:schemas-microsoft-com:office:office" xmlns:r="http://schemas.openxmlformats.org/officeDocument/2006/relationships" xmlns:m="http://schemas.openxmlformats.org/officeDocument/2006/math" xmlns:v="urn:schemas-microsoft-com:vml" xmlns:wp14="http://schemas.microsoft.com/office/word/2010/wordprocessingDrawing" xmlns:wp="http://schemas.openxmlformats.org/drawingml/2006/wordprocessingDrawing" xmlns:w10="urn:schemas-microsoft-com:office:word" xmlns:w="http://schemas.openxmlformats.org/wordprocessingml/2006/main" xmlns:w14="http://schemas.microsoft.com/office/word/2010/wordml" xmlns:wpg="http://schemas.microsoft.com/office/word/2010/wordprocessingGroup" xmlns:wpi="http://schemas.microsoft.com/office/word/2010/wordprocessingInk" xmlns:wne="http://schemas.microsoft.com/office/word/2006/wordml" xmlns:wps="http://schemas.microsoft.com/office/word/2010/wordprocessingShape" mc:Ignorable="w14 wp14">
+<w:hdr xmlns:wpc="http://schemas.microsoft.com/office/word/2010/wordprocessingCanvas" xmlns:mc="http://schemas.openxmlformats.org/markup-compatibility/2006" xmlns:o="urn:schemas-microsoft-com:office:office" xmlns:r="http://schemas.openxmlformats.org/officeDocument/2006/relationships" xmlns:m="http://schemas.openxmlformats.org/officeDocument/2006/math" xmlns:v="urn:schemas-microsoft-com:vml" xmlns:wp14="http://schemas.microsoft.com/office/word/2010/wordprocessingDrawing" xmlns:wp="http://schemas.openxmlformats.org/drawingml/2006/wordprocessingDrawing" xmlns:w10="urn:schemas-microsoft-com:office:word" xmlns:w="http://schemas.openxmlformats.org/wordprocessingml/2006/main" xmlns:w14="http://schemas.microsoft.com/office/word/2010/wordml" xmlns:w15="http://schemas.microsoft.com/office/word/2012/wordml" xmlns:wpg="http://schemas.microsoft.com/office/word/2010/wordprocessingGroup" xmlns:wpi="http://schemas.microsoft.com/office/word/2010/wordprocessingInk" xmlns:wne="http://schemas.microsoft.com/office/word/2006/wordml" xmlns:wps="http://schemas.microsoft.com/office/word/2010/wordprocessingShape" mc:Ignorable="w14 w15 wp14">
   <w:p>
     <w:pPr>
       <w:pStyle w:val="Encabezado"/>
@@ -4133,7 +5301,7 @@
 </file>
 
 <file path=word/styles.xml><?xml version="1.0" encoding="utf-8"?>
-<w:styles xmlns:mc="http://schemas.openxmlformats.org/markup-compatibility/2006" xmlns:r="http://schemas.openxmlformats.org/officeDocument/2006/relationships" xmlns:w="http://schemas.openxmlformats.org/wordprocessingml/2006/main" xmlns:w14="http://schemas.microsoft.com/office/word/2010/wordml" mc:Ignorable="w14">
+<w:styles xmlns:mc="http://schemas.openxmlformats.org/markup-compatibility/2006" xmlns:r="http://schemas.openxmlformats.org/officeDocument/2006/relationships" xmlns:w="http://schemas.openxmlformats.org/wordprocessingml/2006/main" xmlns:w14="http://schemas.microsoft.com/office/word/2010/wordml" xmlns:w15="http://schemas.microsoft.com/office/word/2012/wordml" mc:Ignorable="w14 w15">
   <w:docDefaults>
     <w:rPrDefault>
       <w:rPr>
@@ -4149,144 +5317,378 @@
       </w:pPr>
     </w:pPrDefault>
   </w:docDefaults>
-  <w:latentStyles w:defLockedState="0" w:defUIPriority="99" w:defSemiHidden="1" w:defUnhideWhenUsed="1" w:defQFormat="0" w:count="267">
-    <w:lsdException w:name="Normal" w:semiHidden="0" w:uiPriority="0" w:unhideWhenUsed="0" w:qFormat="1"/>
-    <w:lsdException w:name="heading 1" w:semiHidden="0" w:uiPriority="9" w:unhideWhenUsed="0" w:qFormat="1"/>
-    <w:lsdException w:name="heading 2" w:uiPriority="9" w:qFormat="1"/>
-    <w:lsdException w:name="heading 3" w:uiPriority="9" w:qFormat="1"/>
-    <w:lsdException w:name="heading 4" w:uiPriority="9" w:qFormat="1"/>
-    <w:lsdException w:name="heading 5" w:uiPriority="9" w:qFormat="1"/>
-    <w:lsdException w:name="heading 6" w:uiPriority="9" w:qFormat="1"/>
-    <w:lsdException w:name="heading 7" w:uiPriority="9" w:qFormat="1"/>
-    <w:lsdException w:name="heading 8" w:uiPriority="9" w:qFormat="1"/>
-    <w:lsdException w:name="heading 9" w:uiPriority="9" w:qFormat="1"/>
-    <w:lsdException w:name="toc 1" w:uiPriority="39"/>
-    <w:lsdException w:name="toc 2" w:uiPriority="39"/>
-    <w:lsdException w:name="toc 3" w:uiPriority="39"/>
-    <w:lsdException w:name="toc 4" w:uiPriority="39"/>
-    <w:lsdException w:name="toc 5" w:uiPriority="39"/>
-    <w:lsdException w:name="toc 6" w:uiPriority="39"/>
-    <w:lsdException w:name="toc 7" w:uiPriority="39"/>
-    <w:lsdException w:name="toc 8" w:uiPriority="39"/>
-    <w:lsdException w:name="toc 9" w:uiPriority="39"/>
-    <w:lsdException w:name="caption" w:uiPriority="35" w:qFormat="1"/>
-    <w:lsdException w:name="Title" w:semiHidden="0" w:uiPriority="10" w:unhideWhenUsed="0" w:qFormat="1"/>
-    <w:lsdException w:name="Default Paragraph Font" w:uiPriority="1"/>
-    <w:lsdException w:name="Subtitle" w:semiHidden="0" w:uiPriority="11" w:unhideWhenUsed="0" w:qFormat="1"/>
-    <w:lsdException w:name="Strong" w:semiHidden="0" w:uiPriority="22" w:unhideWhenUsed="0" w:qFormat="1"/>
-    <w:lsdException w:name="Emphasis" w:semiHidden="0" w:uiPriority="20" w:unhideWhenUsed="0" w:qFormat="1"/>
-    <w:lsdException w:name="Table Grid" w:semiHidden="0" w:uiPriority="59" w:unhideWhenUsed="0"/>
-    <w:lsdException w:name="Placeholder Text" w:unhideWhenUsed="0"/>
-    <w:lsdException w:name="No Spacing" w:semiHidden="0" w:uiPriority="1" w:unhideWhenUsed="0" w:qFormat="1"/>
-    <w:lsdException w:name="Light Shading" w:semiHidden="0" w:uiPriority="60" w:unhideWhenUsed="0"/>
-    <w:lsdException w:name="Light List" w:semiHidden="0" w:uiPriority="61" w:unhideWhenUsed="0"/>
-    <w:lsdException w:name="Light Grid" w:semiHidden="0" w:uiPriority="62" w:unhideWhenUsed="0"/>
-    <w:lsdException w:name="Medium Shading 1" w:semiHidden="0" w:uiPriority="63" w:unhideWhenUsed="0"/>
-    <w:lsdException w:name="Medium Shading 2" w:semiHidden="0" w:uiPriority="64" w:unhideWhenUsed="0"/>
-    <w:lsdException w:name="Medium List 1" w:semiHidden="0" w:uiPriority="65" w:unhideWhenUsed="0"/>
-    <w:lsdException w:name="Medium List 2" w:semiHidden="0" w:uiPriority="66" w:unhideWhenUsed="0"/>
-    <w:lsdException w:name="Medium Grid 1" w:semiHidden="0" w:uiPriority="67" w:unhideWhenUsed="0"/>
-    <w:lsdException w:name="Medium Grid 2" w:semiHidden="0" w:uiPriority="68" w:unhideWhenUsed="0"/>
-    <w:lsdException w:name="Medium Grid 3" w:semiHidden="0" w:uiPriority="69" w:unhideWhenUsed="0"/>
-    <w:lsdException w:name="Dark List" w:semiHidden="0" w:uiPriority="70" w:unhideWhenUsed="0"/>
-    <w:lsdException w:name="Colorful Shading" w:semiHidden="0" w:uiPriority="71" w:unhideWhenUsed="0"/>
-    <w:lsdException w:name="Colorful List" w:semiHidden="0" w:uiPriority="72" w:unhideWhenUsed="0"/>
-    <w:lsdException w:name="Colorful Grid" w:semiHidden="0" w:uiPriority="73" w:unhideWhenUsed="0"/>
-    <w:lsdException w:name="Light Shading Accent 1" w:semiHidden="0" w:uiPriority="60" w:unhideWhenUsed="0"/>
-    <w:lsdException w:name="Light List Accent 1" w:semiHidden="0" w:uiPriority="61" w:unhideWhenUsed="0"/>
-    <w:lsdException w:name="Light Grid Accent 1" w:semiHidden="0" w:uiPriority="62" w:unhideWhenUsed="0"/>
-    <w:lsdException w:name="Medium Shading 1 Accent 1" w:semiHidden="0" w:uiPriority="63" w:unhideWhenUsed="0"/>
-    <w:lsdException w:name="Medium Shading 2 Accent 1" w:semiHidden="0" w:uiPriority="64" w:unhideWhenUsed="0"/>
-    <w:lsdException w:name="Medium List 1 Accent 1" w:semiHidden="0" w:uiPriority="65" w:unhideWhenUsed="0"/>
-    <w:lsdException w:name="Revision" w:unhideWhenUsed="0"/>
-    <w:lsdException w:name="List Paragraph" w:semiHidden="0" w:uiPriority="34" w:unhideWhenUsed="0" w:qFormat="1"/>
-    <w:lsdException w:name="Quote" w:semiHidden="0" w:uiPriority="29" w:unhideWhenUsed="0" w:qFormat="1"/>
-    <w:lsdException w:name="Intense Quote" w:semiHidden="0" w:uiPriority="30" w:unhideWhenUsed="0" w:qFormat="1"/>
-    <w:lsdException w:name="Medium List 2 Accent 1" w:semiHidden="0" w:uiPriority="66" w:unhideWhenUsed="0"/>
-    <w:lsdException w:name="Medium Grid 1 Accent 1" w:semiHidden="0" w:uiPriority="67" w:unhideWhenUsed="0"/>
-    <w:lsdException w:name="Medium Grid 2 Accent 1" w:semiHidden="0" w:uiPriority="68" w:unhideWhenUsed="0"/>
-    <w:lsdException w:name="Medium Grid 3 Accent 1" w:semiHidden="0" w:uiPriority="69" w:unhideWhenUsed="0"/>
-    <w:lsdException w:name="Dark List Accent 1" w:semiHidden="0" w:uiPriority="70" w:unhideWhenUsed="0"/>
-    <w:lsdException w:name="Colorful Shading Accent 1" w:semiHidden="0" w:uiPriority="71" w:unhideWhenUsed="0"/>
-    <w:lsdException w:name="Colorful List Accent 1" w:semiHidden="0" w:uiPriority="72" w:unhideWhenUsed="0"/>
-    <w:lsdException w:name="Colorful Grid Accent 1" w:semiHidden="0" w:uiPriority="73" w:unhideWhenUsed="0"/>
-    <w:lsdException w:name="Light Shading Accent 2" w:semiHidden="0" w:uiPriority="60" w:unhideWhenUsed="0"/>
-    <w:lsdException w:name="Light List Accent 2" w:semiHidden="0" w:uiPriority="61" w:unhideWhenUsed="0"/>
-    <w:lsdException w:name="Light Grid Accent 2" w:semiHidden="0" w:uiPriority="62" w:unhideWhenUsed="0"/>
-    <w:lsdException w:name="Medium Shading 1 Accent 2" w:semiHidden="0" w:uiPriority="63" w:unhideWhenUsed="0"/>
-    <w:lsdException w:name="Medium Shading 2 Accent 2" w:semiHidden="0" w:uiPriority="64" w:unhideWhenUsed="0"/>
-    <w:lsdException w:name="Medium List 1 Accent 2" w:semiHidden="0" w:uiPriority="65" w:unhideWhenUsed="0"/>
-    <w:lsdException w:name="Medium List 2 Accent 2" w:semiHidden="0" w:uiPriority="66" w:unhideWhenUsed="0"/>
-    <w:lsdException w:name="Medium Grid 1 Accent 2" w:semiHidden="0" w:uiPriority="67" w:unhideWhenUsed="0"/>
-    <w:lsdException w:name="Medium Grid 2 Accent 2" w:semiHidden="0" w:uiPriority="68" w:unhideWhenUsed="0"/>
-    <w:lsdException w:name="Medium Grid 3 Accent 2" w:semiHidden="0" w:uiPriority="69" w:unhideWhenUsed="0"/>
-    <w:lsdException w:name="Dark List Accent 2" w:semiHidden="0" w:uiPriority="70" w:unhideWhenUsed="0"/>
-    <w:lsdException w:name="Colorful Shading Accent 2" w:semiHidden="0" w:uiPriority="71" w:unhideWhenUsed="0"/>
-    <w:lsdException w:name="Colorful List Accent 2" w:semiHidden="0" w:uiPriority="72" w:unhideWhenUsed="0"/>
-    <w:lsdException w:name="Colorful Grid Accent 2" w:semiHidden="0" w:uiPriority="73" w:unhideWhenUsed="0"/>
-    <w:lsdException w:name="Light Shading Accent 3" w:semiHidden="0" w:uiPriority="60" w:unhideWhenUsed="0"/>
-    <w:lsdException w:name="Light List Accent 3" w:semiHidden="0" w:uiPriority="61" w:unhideWhenUsed="0"/>
-    <w:lsdException w:name="Light Grid Accent 3" w:semiHidden="0" w:uiPriority="62" w:unhideWhenUsed="0"/>
-    <w:lsdException w:name="Medium Shading 1 Accent 3" w:semiHidden="0" w:uiPriority="63" w:unhideWhenUsed="0"/>
-    <w:lsdException w:name="Medium Shading 2 Accent 3" w:semiHidden="0" w:uiPriority="64" w:unhideWhenUsed="0"/>
-    <w:lsdException w:name="Medium List 1 Accent 3" w:semiHidden="0" w:uiPriority="65" w:unhideWhenUsed="0"/>
-    <w:lsdException w:name="Medium List 2 Accent 3" w:semiHidden="0" w:uiPriority="66" w:unhideWhenUsed="0"/>
-    <w:lsdException w:name="Medium Grid 1 Accent 3" w:semiHidden="0" w:uiPriority="67" w:unhideWhenUsed="0"/>
-    <w:lsdException w:name="Medium Grid 2 Accent 3" w:semiHidden="0" w:uiPriority="68" w:unhideWhenUsed="0"/>
-    <w:lsdException w:name="Medium Grid 3 Accent 3" w:semiHidden="0" w:uiPriority="69" w:unhideWhenUsed="0"/>
-    <w:lsdException w:name="Dark List Accent 3" w:semiHidden="0" w:uiPriority="70" w:unhideWhenUsed="0"/>
-    <w:lsdException w:name="Colorful Shading Accent 3" w:semiHidden="0" w:uiPriority="71" w:unhideWhenUsed="0"/>
-    <w:lsdException w:name="Colorful List Accent 3" w:semiHidden="0" w:uiPriority="72" w:unhideWhenUsed="0"/>
-    <w:lsdException w:name="Colorful Grid Accent 3" w:semiHidden="0" w:uiPriority="73" w:unhideWhenUsed="0"/>
-    <w:lsdException w:name="Light Shading Accent 4" w:semiHidden="0" w:uiPriority="60" w:unhideWhenUsed="0"/>
-    <w:lsdException w:name="Light List Accent 4" w:semiHidden="0" w:uiPriority="61" w:unhideWhenUsed="0"/>
-    <w:lsdException w:name="Light Grid Accent 4" w:semiHidden="0" w:uiPriority="62" w:unhideWhenUsed="0"/>
-    <w:lsdException w:name="Medium Shading 1 Accent 4" w:semiHidden="0" w:uiPriority="63" w:unhideWhenUsed="0"/>
-    <w:lsdException w:name="Medium Shading 2 Accent 4" w:semiHidden="0" w:uiPriority="64" w:unhideWhenUsed="0"/>
-    <w:lsdException w:name="Medium List 1 Accent 4" w:semiHidden="0" w:uiPriority="65" w:unhideWhenUsed="0"/>
-    <w:lsdException w:name="Medium List 2 Accent 4" w:semiHidden="0" w:uiPriority="66" w:unhideWhenUsed="0"/>
-    <w:lsdException w:name="Medium Grid 1 Accent 4" w:semiHidden="0" w:uiPriority="67" w:unhideWhenUsed="0"/>
-    <w:lsdException w:name="Medium Grid 2 Accent 4" w:semiHidden="0" w:uiPriority="68" w:unhideWhenUsed="0"/>
-    <w:lsdException w:name="Medium Grid 3 Accent 4" w:semiHidden="0" w:uiPriority="69" w:unhideWhenUsed="0"/>
-    <w:lsdException w:name="Dark List Accent 4" w:semiHidden="0" w:uiPriority="70" w:unhideWhenUsed="0"/>
-    <w:lsdException w:name="Colorful Shading Accent 4" w:semiHidden="0" w:uiPriority="71" w:unhideWhenUsed="0"/>
-    <w:lsdException w:name="Colorful List Accent 4" w:semiHidden="0" w:uiPriority="72" w:unhideWhenUsed="0"/>
-    <w:lsdException w:name="Colorful Grid Accent 4" w:semiHidden="0" w:uiPriority="73" w:unhideWhenUsed="0"/>
-    <w:lsdException w:name="Light Shading Accent 5" w:semiHidden="0" w:uiPriority="60" w:unhideWhenUsed="0"/>
-    <w:lsdException w:name="Light List Accent 5" w:semiHidden="0" w:uiPriority="61" w:unhideWhenUsed="0"/>
-    <w:lsdException w:name="Light Grid Accent 5" w:semiHidden="0" w:uiPriority="62" w:unhideWhenUsed="0"/>
-    <w:lsdException w:name="Medium Shading 1 Accent 5" w:semiHidden="0" w:uiPriority="63" w:unhideWhenUsed="0"/>
-    <w:lsdException w:name="Medium Shading 2 Accent 5" w:semiHidden="0" w:uiPriority="64" w:unhideWhenUsed="0"/>
-    <w:lsdException w:name="Medium List 1 Accent 5" w:semiHidden="0" w:uiPriority="65" w:unhideWhenUsed="0"/>
-    <w:lsdException w:name="Medium List 2 Accent 5" w:semiHidden="0" w:uiPriority="66" w:unhideWhenUsed="0"/>
-    <w:lsdException w:name="Medium Grid 1 Accent 5" w:semiHidden="0" w:uiPriority="67" w:unhideWhenUsed="0"/>
-    <w:lsdException w:name="Medium Grid 2 Accent 5" w:semiHidden="0" w:uiPriority="68" w:unhideWhenUsed="0"/>
-    <w:lsdException w:name="Medium Grid 3 Accent 5" w:semiHidden="0" w:uiPriority="69" w:unhideWhenUsed="0"/>
-    <w:lsdException w:name="Dark List Accent 5" w:semiHidden="0" w:uiPriority="70" w:unhideWhenUsed="0"/>
-    <w:lsdException w:name="Colorful Shading Accent 5" w:semiHidden="0" w:uiPriority="71" w:unhideWhenUsed="0"/>
-    <w:lsdException w:name="Colorful List Accent 5" w:semiHidden="0" w:uiPriority="72" w:unhideWhenUsed="0"/>
-    <w:lsdException w:name="Colorful Grid Accent 5" w:semiHidden="0" w:uiPriority="73" w:unhideWhenUsed="0"/>
-    <w:lsdException w:name="Light Shading Accent 6" w:semiHidden="0" w:uiPriority="60" w:unhideWhenUsed="0"/>
-    <w:lsdException w:name="Light List Accent 6" w:semiHidden="0" w:uiPriority="61" w:unhideWhenUsed="0"/>
-    <w:lsdException w:name="Light Grid Accent 6" w:semiHidden="0" w:uiPriority="62" w:unhideWhenUsed="0"/>
-    <w:lsdException w:name="Medium Shading 1 Accent 6" w:semiHidden="0" w:uiPriority="63" w:unhideWhenUsed="0"/>
-    <w:lsdException w:name="Medium Shading 2 Accent 6" w:semiHidden="0" w:uiPriority="64" w:unhideWhenUsed="0"/>
-    <w:lsdException w:name="Medium List 1 Accent 6" w:semiHidden="0" w:uiPriority="65" w:unhideWhenUsed="0"/>
-    <w:lsdException w:name="Medium List 2 Accent 6" w:semiHidden="0" w:uiPriority="66" w:unhideWhenUsed="0"/>
-    <w:lsdException w:name="Medium Grid 1 Accent 6" w:semiHidden="0" w:uiPriority="67" w:unhideWhenUsed="0"/>
-    <w:lsdException w:name="Medium Grid 2 Accent 6" w:semiHidden="0" w:uiPriority="68" w:unhideWhenUsed="0"/>
-    <w:lsdException w:name="Medium Grid 3 Accent 6" w:semiHidden="0" w:uiPriority="69" w:unhideWhenUsed="0"/>
-    <w:lsdException w:name="Dark List Accent 6" w:semiHidden="0" w:uiPriority="70" w:unhideWhenUsed="0"/>
-    <w:lsdException w:name="Colorful Shading Accent 6" w:semiHidden="0" w:uiPriority="71" w:unhideWhenUsed="0"/>
-    <w:lsdException w:name="Colorful List Accent 6" w:semiHidden="0" w:uiPriority="72" w:unhideWhenUsed="0"/>
-    <w:lsdException w:name="Colorful Grid Accent 6" w:semiHidden="0" w:uiPriority="73" w:unhideWhenUsed="0"/>
-    <w:lsdException w:name="Subtle Emphasis" w:semiHidden="0" w:uiPriority="19" w:unhideWhenUsed="0" w:qFormat="1"/>
-    <w:lsdException w:name="Intense Emphasis" w:semiHidden="0" w:uiPriority="21" w:unhideWhenUsed="0" w:qFormat="1"/>
-    <w:lsdException w:name="Subtle Reference" w:semiHidden="0" w:uiPriority="31" w:unhideWhenUsed="0" w:qFormat="1"/>
-    <w:lsdException w:name="Intense Reference" w:semiHidden="0" w:uiPriority="32" w:unhideWhenUsed="0" w:qFormat="1"/>
-    <w:lsdException w:name="Book Title" w:semiHidden="0" w:uiPriority="33" w:unhideWhenUsed="0" w:qFormat="1"/>
-    <w:lsdException w:name="Bibliography" w:uiPriority="37"/>
-    <w:lsdException w:name="TOC Heading" w:uiPriority="39" w:qFormat="1"/>
+  <w:latentStyles w:defLockedState="0" w:defUIPriority="99" w:defSemiHidden="0" w:defUnhideWhenUsed="0" w:defQFormat="0" w:count="371">
+    <w:lsdException w:name="Normal" w:uiPriority="0" w:qFormat="1"/>
+    <w:lsdException w:name="heading 1" w:uiPriority="9" w:qFormat="1"/>
+    <w:lsdException w:name="heading 2" w:semiHidden="1" w:uiPriority="9" w:unhideWhenUsed="1" w:qFormat="1"/>
+    <w:lsdException w:name="heading 3" w:semiHidden="1" w:uiPriority="9" w:unhideWhenUsed="1" w:qFormat="1"/>
+    <w:lsdException w:name="heading 4" w:semiHidden="1" w:uiPriority="9" w:unhideWhenUsed="1" w:qFormat="1"/>
+    <w:lsdException w:name="heading 5" w:semiHidden="1" w:uiPriority="9" w:unhideWhenUsed="1" w:qFormat="1"/>
+    <w:lsdException w:name="heading 6" w:semiHidden="1" w:uiPriority="9" w:unhideWhenUsed="1" w:qFormat="1"/>
+    <w:lsdException w:name="heading 7" w:semiHidden="1" w:uiPriority="9" w:unhideWhenUsed="1" w:qFormat="1"/>
+    <w:lsdException w:name="heading 8" w:semiHidden="1" w:uiPriority="9" w:unhideWhenUsed="1" w:qFormat="1"/>
+    <w:lsdException w:name="heading 9" w:semiHidden="1" w:uiPriority="9" w:unhideWhenUsed="1" w:qFormat="1"/>
+    <w:lsdException w:name="index 1" w:semiHidden="1" w:unhideWhenUsed="1"/>
+    <w:lsdException w:name="index 2" w:semiHidden="1" w:unhideWhenUsed="1"/>
+    <w:lsdException w:name="index 3" w:semiHidden="1" w:unhideWhenUsed="1"/>
+    <w:lsdException w:name="index 4" w:semiHidden="1" w:unhideWhenUsed="1"/>
+    <w:lsdException w:name="index 5" w:semiHidden="1" w:unhideWhenUsed="1"/>
+    <w:lsdException w:name="index 6" w:semiHidden="1" w:unhideWhenUsed="1"/>
+    <w:lsdException w:name="index 7" w:semiHidden="1" w:unhideWhenUsed="1"/>
+    <w:lsdException w:name="index 8" w:semiHidden="1" w:unhideWhenUsed="1"/>
+    <w:lsdException w:name="index 9" w:semiHidden="1" w:unhideWhenUsed="1"/>
+    <w:lsdException w:name="toc 1" w:semiHidden="1" w:uiPriority="39" w:unhideWhenUsed="1"/>
+    <w:lsdException w:name="toc 2" w:semiHidden="1" w:uiPriority="39" w:unhideWhenUsed="1"/>
+    <w:lsdException w:name="toc 3" w:semiHidden="1" w:uiPriority="39" w:unhideWhenUsed="1"/>
+    <w:lsdException w:name="toc 4" w:semiHidden="1" w:uiPriority="39" w:unhideWhenUsed="1"/>
+    <w:lsdException w:name="toc 5" w:semiHidden="1" w:uiPriority="39" w:unhideWhenUsed="1"/>
+    <w:lsdException w:name="toc 6" w:semiHidden="1" w:uiPriority="39" w:unhideWhenUsed="1"/>
+    <w:lsdException w:name="toc 7" w:semiHidden="1" w:uiPriority="39" w:unhideWhenUsed="1"/>
+    <w:lsdException w:name="toc 8" w:semiHidden="1" w:uiPriority="39" w:unhideWhenUsed="1"/>
+    <w:lsdException w:name="toc 9" w:semiHidden="1" w:uiPriority="39" w:unhideWhenUsed="1"/>
+    <w:lsdException w:name="Normal Indent" w:semiHidden="1" w:unhideWhenUsed="1"/>
+    <w:lsdException w:name="footnote text" w:semiHidden="1" w:unhideWhenUsed="1"/>
+    <w:lsdException w:name="annotation text" w:semiHidden="1" w:unhideWhenUsed="1"/>
+    <w:lsdException w:name="header" w:semiHidden="1" w:unhideWhenUsed="1"/>
+    <w:lsdException w:name="footer" w:semiHidden="1" w:unhideWhenUsed="1"/>
+    <w:lsdException w:name="index heading" w:semiHidden="1" w:unhideWhenUsed="1"/>
+    <w:lsdException w:name="caption" w:semiHidden="1" w:uiPriority="35" w:unhideWhenUsed="1" w:qFormat="1"/>
+    <w:lsdException w:name="table of figures" w:semiHidden="1" w:unhideWhenUsed="1"/>
+    <w:lsdException w:name="envelope address" w:semiHidden="1" w:unhideWhenUsed="1"/>
+    <w:lsdException w:name="envelope return" w:semiHidden="1" w:unhideWhenUsed="1"/>
+    <w:lsdException w:name="footnote reference" w:semiHidden="1" w:unhideWhenUsed="1"/>
+    <w:lsdException w:name="annotation reference" w:semiHidden="1" w:unhideWhenUsed="1"/>
+    <w:lsdException w:name="line number" w:semiHidden="1" w:unhideWhenUsed="1"/>
+    <w:lsdException w:name="page number" w:semiHidden="1" w:unhideWhenUsed="1"/>
+    <w:lsdException w:name="endnote reference" w:semiHidden="1" w:unhideWhenUsed="1"/>
+    <w:lsdException w:name="endnote text" w:semiHidden="1" w:unhideWhenUsed="1"/>
+    <w:lsdException w:name="table of authorities" w:semiHidden="1" w:unhideWhenUsed="1"/>
+    <w:lsdException w:name="macro" w:semiHidden="1" w:unhideWhenUsed="1"/>
+    <w:lsdException w:name="toa heading" w:semiHidden="1" w:unhideWhenUsed="1"/>
+    <w:lsdException w:name="List" w:semiHidden="1" w:unhideWhenUsed="1"/>
+    <w:lsdException w:name="List Bullet" w:semiHidden="1" w:unhideWhenUsed="1"/>
+    <w:lsdException w:name="List Number" w:semiHidden="1" w:unhideWhenUsed="1"/>
+    <w:lsdException w:name="List 2" w:semiHidden="1" w:unhideWhenUsed="1"/>
+    <w:lsdException w:name="List 3" w:semiHidden="1" w:unhideWhenUsed="1"/>
+    <w:lsdException w:name="List 4" w:semiHidden="1" w:unhideWhenUsed="1"/>
+    <w:lsdException w:name="List 5" w:semiHidden="1" w:unhideWhenUsed="1"/>
+    <w:lsdException w:name="List Bullet 2" w:semiHidden="1" w:unhideWhenUsed="1"/>
+    <w:lsdException w:name="List Bullet 3" w:semiHidden="1" w:unhideWhenUsed="1"/>
+    <w:lsdException w:name="List Bullet 4" w:semiHidden="1" w:unhideWhenUsed="1"/>
+    <w:lsdException w:name="List Bullet 5" w:semiHidden="1" w:unhideWhenUsed="1"/>
+    <w:lsdException w:name="List Number 2" w:semiHidden="1" w:unhideWhenUsed="1"/>
+    <w:lsdException w:name="List Number 3" w:semiHidden="1" w:unhideWhenUsed="1"/>
+    <w:lsdException w:name="List Number 4" w:semiHidden="1" w:unhideWhenUsed="1"/>
+    <w:lsdException w:name="List Number 5" w:semiHidden="1" w:unhideWhenUsed="1"/>
+    <w:lsdException w:name="Title" w:uiPriority="10" w:qFormat="1"/>
+    <w:lsdException w:name="Closing" w:semiHidden="1" w:unhideWhenUsed="1"/>
+    <w:lsdException w:name="Signature" w:semiHidden="1" w:unhideWhenUsed="1"/>
+    <w:lsdException w:name="Default Paragraph Font" w:semiHidden="1" w:uiPriority="1" w:unhideWhenUsed="1"/>
+    <w:lsdException w:name="Body Text" w:semiHidden="1" w:unhideWhenUsed="1"/>
+    <w:lsdException w:name="Body Text Indent" w:semiHidden="1" w:unhideWhenUsed="1"/>
+    <w:lsdException w:name="List Continue" w:semiHidden="1" w:unhideWhenUsed="1"/>
+    <w:lsdException w:name="List Continue 2" w:semiHidden="1" w:unhideWhenUsed="1"/>
+    <w:lsdException w:name="List Continue 3" w:semiHidden="1" w:unhideWhenUsed="1"/>
+    <w:lsdException w:name="List Continue 4" w:semiHidden="1" w:unhideWhenUsed="1"/>
+    <w:lsdException w:name="List Continue 5" w:semiHidden="1" w:unhideWhenUsed="1"/>
+    <w:lsdException w:name="Message Header" w:semiHidden="1" w:unhideWhenUsed="1"/>
+    <w:lsdException w:name="Subtitle" w:uiPriority="11" w:qFormat="1"/>
+    <w:lsdException w:name="Salutation" w:semiHidden="1" w:unhideWhenUsed="1"/>
+    <w:lsdException w:name="Date" w:semiHidden="1" w:unhideWhenUsed="1"/>
+    <w:lsdException w:name="Body Text First Indent" w:semiHidden="1" w:unhideWhenUsed="1"/>
+    <w:lsdException w:name="Body Text First Indent 2" w:semiHidden="1" w:unhideWhenUsed="1"/>
+    <w:lsdException w:name="Note Heading" w:semiHidden="1" w:unhideWhenUsed="1"/>
+    <w:lsdException w:name="Body Text 2" w:semiHidden="1" w:unhideWhenUsed="1"/>
+    <w:lsdException w:name="Body Text 3" w:semiHidden="1" w:unhideWhenUsed="1"/>
+    <w:lsdException w:name="Body Text Indent 2" w:semiHidden="1" w:unhideWhenUsed="1"/>
+    <w:lsdException w:name="Body Text Indent 3" w:semiHidden="1" w:unhideWhenUsed="1"/>
+    <w:lsdException w:name="Block Text" w:semiHidden="1" w:unhideWhenUsed="1"/>
+    <w:lsdException w:name="Hyperlink" w:semiHidden="1" w:unhideWhenUsed="1"/>
+    <w:lsdException w:name="FollowedHyperlink" w:semiHidden="1" w:unhideWhenUsed="1"/>
+    <w:lsdException w:name="Strong" w:uiPriority="22" w:qFormat="1"/>
+    <w:lsdException w:name="Emphasis" w:uiPriority="20" w:qFormat="1"/>
+    <w:lsdException w:name="Document Map" w:semiHidden="1" w:unhideWhenUsed="1"/>
+    <w:lsdException w:name="Plain Text" w:semiHidden="1" w:unhideWhenUsed="1"/>
+    <w:lsdException w:name="E-mail Signature" w:semiHidden="1" w:unhideWhenUsed="1"/>
+    <w:lsdException w:name="HTML Top of Form" w:semiHidden="1" w:unhideWhenUsed="1"/>
+    <w:lsdException w:name="HTML Bottom of Form" w:semiHidden="1" w:unhideWhenUsed="1"/>
+    <w:lsdException w:name="Normal (Web)" w:semiHidden="1" w:unhideWhenUsed="1"/>
+    <w:lsdException w:name="HTML Acronym" w:semiHidden="1" w:unhideWhenUsed="1"/>
+    <w:lsdException w:name="HTML Address" w:semiHidden="1" w:unhideWhenUsed="1"/>
+    <w:lsdException w:name="HTML Cite" w:semiHidden="1" w:unhideWhenUsed="1"/>
+    <w:lsdException w:name="HTML Code" w:semiHidden="1" w:unhideWhenUsed="1"/>
+    <w:lsdException w:name="HTML Definition" w:semiHidden="1" w:unhideWhenUsed="1"/>
+    <w:lsdException w:name="HTML Keyboard" w:semiHidden="1" w:unhideWhenUsed="1"/>
+    <w:lsdException w:name="HTML Preformatted" w:semiHidden="1" w:unhideWhenUsed="1"/>
+    <w:lsdException w:name="HTML Sample" w:semiHidden="1" w:unhideWhenUsed="1"/>
+    <w:lsdException w:name="HTML Typewriter" w:semiHidden="1" w:unhideWhenUsed="1"/>
+    <w:lsdException w:name="HTML Variable" w:semiHidden="1" w:unhideWhenUsed="1"/>
+    <w:lsdException w:name="Normal Table" w:semiHidden="1" w:unhideWhenUsed="1"/>
+    <w:lsdException w:name="annotation subject" w:semiHidden="1" w:unhideWhenUsed="1"/>
+    <w:lsdException w:name="No List" w:semiHidden="1" w:unhideWhenUsed="1"/>
+    <w:lsdException w:name="Outline List 1" w:semiHidden="1" w:unhideWhenUsed="1"/>
+    <w:lsdException w:name="Outline List 2" w:semiHidden="1" w:unhideWhenUsed="1"/>
+    <w:lsdException w:name="Outline List 3" w:semiHidden="1" w:unhideWhenUsed="1"/>
+    <w:lsdException w:name="Table Simple 1" w:semiHidden="1" w:unhideWhenUsed="1"/>
+    <w:lsdException w:name="Table Simple 2" w:semiHidden="1" w:unhideWhenUsed="1"/>
+    <w:lsdException w:name="Table Simple 3" w:semiHidden="1" w:unhideWhenUsed="1"/>
+    <w:lsdException w:name="Table Classic 1" w:semiHidden="1" w:unhideWhenUsed="1"/>
+    <w:lsdException w:name="Table Classic 2" w:semiHidden="1" w:unhideWhenUsed="1"/>
+    <w:lsdException w:name="Table Classic 3" w:semiHidden="1" w:unhideWhenUsed="1"/>
+    <w:lsdException w:name="Table Classic 4" w:semiHidden="1" w:unhideWhenUsed="1"/>
+    <w:lsdException w:name="Table Colorful 1" w:semiHidden="1" w:unhideWhenUsed="1"/>
+    <w:lsdException w:name="Table Colorful 2" w:semiHidden="1" w:unhideWhenUsed="1"/>
+    <w:lsdException w:name="Table Colorful 3" w:semiHidden="1" w:unhideWhenUsed="1"/>
+    <w:lsdException w:name="Table Columns 1" w:semiHidden="1" w:unhideWhenUsed="1"/>
+    <w:lsdException w:name="Table Columns 2" w:semiHidden="1" w:unhideWhenUsed="1"/>
+    <w:lsdException w:name="Table Columns 3" w:semiHidden="1" w:unhideWhenUsed="1"/>
+    <w:lsdException w:name="Table Columns 4" w:semiHidden="1" w:unhideWhenUsed="1"/>
+    <w:lsdException w:name="Table Columns 5" w:semiHidden="1" w:unhideWhenUsed="1"/>
+    <w:lsdException w:name="Table Grid 1" w:semiHidden="1" w:unhideWhenUsed="1"/>
+    <w:lsdException w:name="Table Grid 2" w:semiHidden="1" w:unhideWhenUsed="1"/>
+    <w:lsdException w:name="Table Grid 3" w:semiHidden="1" w:unhideWhenUsed="1"/>
+    <w:lsdException w:name="Table Grid 4" w:semiHidden="1" w:unhideWhenUsed="1"/>
+    <w:lsdException w:name="Table Grid 5" w:semiHidden="1" w:unhideWhenUsed="1"/>
+    <w:lsdException w:name="Table Grid 6" w:semiHidden="1" w:unhideWhenUsed="1"/>
+    <w:lsdException w:name="Table Grid 7" w:semiHidden="1" w:unhideWhenUsed="1"/>
+    <w:lsdException w:name="Table Grid 8" w:semiHidden="1" w:unhideWhenUsed="1"/>
+    <w:lsdException w:name="Table List 1" w:semiHidden="1" w:unhideWhenUsed="1"/>
+    <w:lsdException w:name="Table List 2" w:semiHidden="1" w:unhideWhenUsed="1"/>
+    <w:lsdException w:name="Table List 3" w:semiHidden="1" w:unhideWhenUsed="1"/>
+    <w:lsdException w:name="Table List 4" w:semiHidden="1" w:unhideWhenUsed="1"/>
+    <w:lsdException w:name="Table List 5" w:semiHidden="1" w:unhideWhenUsed="1"/>
+    <w:lsdException w:name="Table List 6" w:semiHidden="1" w:unhideWhenUsed="1"/>
+    <w:lsdException w:name="Table List 7" w:semiHidden="1" w:unhideWhenUsed="1"/>
+    <w:lsdException w:name="Table List 8" w:semiHidden="1" w:unhideWhenUsed="1"/>
+    <w:lsdException w:name="Table 3D effects 1" w:semiHidden="1" w:unhideWhenUsed="1"/>
+    <w:lsdException w:name="Table 3D effects 2" w:semiHidden="1" w:unhideWhenUsed="1"/>
+    <w:lsdException w:name="Table 3D effects 3" w:semiHidden="1" w:unhideWhenUsed="1"/>
+    <w:lsdException w:name="Table Contemporary" w:semiHidden="1" w:unhideWhenUsed="1"/>
+    <w:lsdException w:name="Table Elegant" w:semiHidden="1" w:unhideWhenUsed="1"/>
+    <w:lsdException w:name="Table Professional" w:semiHidden="1" w:unhideWhenUsed="1"/>
+    <w:lsdException w:name="Table Subtle 1" w:semiHidden="1" w:unhideWhenUsed="1"/>
+    <w:lsdException w:name="Table Subtle 2" w:semiHidden="1" w:unhideWhenUsed="1"/>
+    <w:lsdException w:name="Table Web 1" w:semiHidden="1" w:unhideWhenUsed="1"/>
+    <w:lsdException w:name="Table Web 2" w:semiHidden="1" w:unhideWhenUsed="1"/>
+    <w:lsdException w:name="Table Web 3" w:semiHidden="1" w:unhideWhenUsed="1"/>
+    <w:lsdException w:name="Balloon Text" w:semiHidden="1" w:unhideWhenUsed="1"/>
+    <w:lsdException w:name="Table Grid" w:uiPriority="59"/>
+    <w:lsdException w:name="Table Theme" w:semiHidden="1" w:unhideWhenUsed="1"/>
+    <w:lsdException w:name="Placeholder Text" w:semiHidden="1"/>
+    <w:lsdException w:name="No Spacing" w:uiPriority="1" w:qFormat="1"/>
+    <w:lsdException w:name="Light Shading" w:uiPriority="60"/>
+    <w:lsdException w:name="Light List" w:uiPriority="61"/>
+    <w:lsdException w:name="Light Grid" w:uiPriority="62"/>
+    <w:lsdException w:name="Medium Shading 1" w:uiPriority="63"/>
+    <w:lsdException w:name="Medium Shading 2" w:uiPriority="64"/>
+    <w:lsdException w:name="Medium List 1" w:uiPriority="65"/>
+    <w:lsdException w:name="Medium List 2" w:uiPriority="66"/>
+    <w:lsdException w:name="Medium Grid 1" w:uiPriority="67"/>
+    <w:lsdException w:name="Medium Grid 2" w:uiPriority="68"/>
+    <w:lsdException w:name="Medium Grid 3" w:uiPriority="69"/>
+    <w:lsdException w:name="Dark List" w:uiPriority="70"/>
+    <w:lsdException w:name="Colorful Shading" w:uiPriority="71"/>
+    <w:lsdException w:name="Colorful List" w:uiPriority="72"/>
+    <w:lsdException w:name="Colorful Grid" w:uiPriority="73"/>
+    <w:lsdException w:name="Light Shading Accent 1" w:uiPriority="60"/>
+    <w:lsdException w:name="Light List Accent 1" w:uiPriority="61"/>
+    <w:lsdException w:name="Light Grid Accent 1" w:uiPriority="62"/>
+    <w:lsdException w:name="Medium Shading 1 Accent 1" w:uiPriority="63"/>
+    <w:lsdException w:name="Medium Shading 2 Accent 1" w:uiPriority="64"/>
+    <w:lsdException w:name="Medium List 1 Accent 1" w:uiPriority="65"/>
+    <w:lsdException w:name="Revision" w:semiHidden="1"/>
+    <w:lsdException w:name="List Paragraph" w:uiPriority="34" w:qFormat="1"/>
+    <w:lsdException w:name="Quote" w:uiPriority="29" w:qFormat="1"/>
+    <w:lsdException w:name="Intense Quote" w:uiPriority="30" w:qFormat="1"/>
+    <w:lsdException w:name="Medium List 2 Accent 1" w:uiPriority="66"/>
+    <w:lsdException w:name="Medium Grid 1 Accent 1" w:uiPriority="67"/>
+    <w:lsdException w:name="Medium Grid 2 Accent 1" w:uiPriority="68"/>
+    <w:lsdException w:name="Medium Grid 3 Accent 1" w:uiPriority="69"/>
+    <w:lsdException w:name="Dark List Accent 1" w:uiPriority="70"/>
+    <w:lsdException w:name="Colorful Shading Accent 1" w:uiPriority="71"/>
+    <w:lsdException w:name="Colorful List Accent 1" w:uiPriority="72"/>
+    <w:lsdException w:name="Colorful Grid Accent 1" w:uiPriority="73"/>
+    <w:lsdException w:name="Light Shading Accent 2" w:uiPriority="60"/>
+    <w:lsdException w:name="Light List Accent 2" w:uiPriority="61"/>
+    <w:lsdException w:name="Light Grid Accent 2" w:uiPriority="62"/>
+    <w:lsdException w:name="Medium Shading 1 Accent 2" w:uiPriority="63"/>
+    <w:lsdException w:name="Medium Shading 2 Accent 2" w:uiPriority="64"/>
+    <w:lsdException w:name="Medium List 1 Accent 2" w:uiPriority="65"/>
+    <w:lsdException w:name="Medium List 2 Accent 2" w:uiPriority="66"/>
+    <w:lsdException w:name="Medium Grid 1 Accent 2" w:uiPriority="67"/>
+    <w:lsdException w:name="Medium Grid 2 Accent 2" w:uiPriority="68"/>
+    <w:lsdException w:name="Medium Grid 3 Accent 2" w:uiPriority="69"/>
+    <w:lsdException w:name="Dark List Accent 2" w:uiPriority="70"/>
+    <w:lsdException w:name="Colorful Shading Accent 2" w:uiPriority="71"/>
+    <w:lsdException w:name="Colorful List Accent 2" w:uiPriority="72"/>
+    <w:lsdException w:name="Colorful Grid Accent 2" w:uiPriority="73"/>
+    <w:lsdException w:name="Light Shading Accent 3" w:uiPriority="60"/>
+    <w:lsdException w:name="Light List Accent 3" w:uiPriority="61"/>
+    <w:lsdException w:name="Light Grid Accent 3" w:uiPriority="62"/>
+    <w:lsdException w:name="Medium Shading 1 Accent 3" w:uiPriority="63"/>
+    <w:lsdException w:name="Medium Shading 2 Accent 3" w:uiPriority="64"/>
+    <w:lsdException w:name="Medium List 1 Accent 3" w:uiPriority="65"/>
+    <w:lsdException w:name="Medium List 2 Accent 3" w:uiPriority="66"/>
+    <w:lsdException w:name="Medium Grid 1 Accent 3" w:uiPriority="67"/>
+    <w:lsdException w:name="Medium Grid 2 Accent 3" w:uiPriority="68"/>
+    <w:lsdException w:name="Medium Grid 3 Accent 3" w:uiPriority="69"/>
+    <w:lsdException w:name="Dark List Accent 3" w:uiPriority="70"/>
+    <w:lsdException w:name="Colorful Shading Accent 3" w:uiPriority="71"/>
+    <w:lsdException w:name="Colorful List Accent 3" w:uiPriority="72"/>
+    <w:lsdException w:name="Colorful Grid Accent 3" w:uiPriority="73"/>
+    <w:lsdException w:name="Light Shading Accent 4" w:uiPriority="60"/>
+    <w:lsdException w:name="Light List Accent 4" w:uiPriority="61"/>
+    <w:lsdException w:name="Light Grid Accent 4" w:uiPriority="62"/>
+    <w:lsdException w:name="Medium Shading 1 Accent 4" w:uiPriority="63"/>
+    <w:lsdException w:name="Medium Shading 2 Accent 4" w:uiPriority="64"/>
+    <w:lsdException w:name="Medium List 1 Accent 4" w:uiPriority="65"/>
+    <w:lsdException w:name="Medium List 2 Accent 4" w:uiPriority="66"/>
+    <w:lsdException w:name="Medium Grid 1 Accent 4" w:uiPriority="67"/>
+    <w:lsdException w:name="Medium Grid 2 Accent 4" w:uiPriority="68"/>
+    <w:lsdException w:name="Medium Grid 3 Accent 4" w:uiPriority="69"/>
+    <w:lsdException w:name="Dark List Accent 4" w:uiPriority="70"/>
+    <w:lsdException w:name="Colorful Shading Accent 4" w:uiPriority="71"/>
+    <w:lsdException w:name="Colorful List Accent 4" w:uiPriority="72"/>
+    <w:lsdException w:name="Colorful Grid Accent 4" w:uiPriority="73"/>
+    <w:lsdException w:name="Light Shading Accent 5" w:uiPriority="60"/>
+    <w:lsdException w:name="Light List Accent 5" w:uiPriority="61"/>
+    <w:lsdException w:name="Light Grid Accent 5" w:uiPriority="62"/>
+    <w:lsdException w:name="Medium Shading 1 Accent 5" w:uiPriority="63"/>
+    <w:lsdException w:name="Medium Shading 2 Accent 5" w:uiPriority="64"/>
+    <w:lsdException w:name="Medium List 1 Accent 5" w:uiPriority="65"/>
+    <w:lsdException w:name="Medium List 2 Accent 5" w:uiPriority="66"/>
+    <w:lsdException w:name="Medium Grid 1 Accent 5" w:uiPriority="67"/>
+    <w:lsdException w:name="Medium Grid 2 Accent 5" w:uiPriority="68"/>
+    <w:lsdException w:name="Medium Grid 3 Accent 5" w:uiPriority="69"/>
+    <w:lsdException w:name="Dark List Accent 5" w:uiPriority="70"/>
+    <w:lsdException w:name="Colorful Shading Accent 5" w:uiPriority="71"/>
+    <w:lsdException w:name="Colorful List Accent 5" w:uiPriority="72"/>
+    <w:lsdException w:name="Colorful Grid Accent 5" w:uiPriority="73"/>
+    <w:lsdException w:name="Light Shading Accent 6" w:uiPriority="60"/>
+    <w:lsdException w:name="Light List Accent 6" w:uiPriority="61"/>
+    <w:lsdException w:name="Light Grid Accent 6" w:uiPriority="62"/>
+    <w:lsdException w:name="Medium Shading 1 Accent 6" w:uiPriority="63"/>
+    <w:lsdException w:name="Medium Shading 2 Accent 6" w:uiPriority="64"/>
+    <w:lsdException w:name="Medium List 1 Accent 6" w:uiPriority="65"/>
+    <w:lsdException w:name="Medium List 2 Accent 6" w:uiPriority="66"/>
+    <w:lsdException w:name="Medium Grid 1 Accent 6" w:uiPriority="67"/>
+    <w:lsdException w:name="Medium Grid 2 Accent 6" w:uiPriority="68"/>
+    <w:lsdException w:name="Medium Grid 3 Accent 6" w:uiPriority="69"/>
+    <w:lsdException w:name="Dark List Accent 6" w:uiPriority="70"/>
+    <w:lsdException w:name="Colorful Shading Accent 6" w:uiPriority="71"/>
+    <w:lsdException w:name="Colorful List Accent 6" w:uiPriority="72"/>
+    <w:lsdException w:name="Colorful Grid Accent 6" w:uiPriority="73"/>
+    <w:lsdException w:name="Subtle Emphasis" w:uiPriority="19" w:qFormat="1"/>
+    <w:lsdException w:name="Intense Emphasis" w:uiPriority="21" w:qFormat="1"/>
+    <w:lsdException w:name="Subtle Reference" w:uiPriority="31" w:qFormat="1"/>
+    <w:lsdException w:name="Intense Reference" w:uiPriority="32" w:qFormat="1"/>
+    <w:lsdException w:name="Book Title" w:uiPriority="33" w:qFormat="1"/>
+    <w:lsdException w:name="Bibliography" w:semiHidden="1" w:uiPriority="37" w:unhideWhenUsed="1"/>
+    <w:lsdException w:name="TOC Heading" w:semiHidden="1" w:uiPriority="39" w:unhideWhenUsed="1" w:qFormat="1"/>
+    <w:lsdException w:name="Plain Table 1" w:uiPriority="41"/>
+    <w:lsdException w:name="Plain Table 2" w:uiPriority="42"/>
+    <w:lsdException w:name="Plain Table 3" w:uiPriority="43"/>
+    <w:lsdException w:name="Plain Table 4" w:uiPriority="44"/>
+    <w:lsdException w:name="Plain Table 5" w:uiPriority="45"/>
+    <w:lsdException w:name="Grid Table Light" w:uiPriority="40"/>
+    <w:lsdException w:name="Grid Table 1 Light" w:uiPriority="46"/>
+    <w:lsdException w:name="Grid Table 2" w:uiPriority="47"/>
+    <w:lsdException w:name="Grid Table 3" w:uiPriority="48"/>
+    <w:lsdException w:name="Grid Table 4" w:uiPriority="49"/>
+    <w:lsdException w:name="Grid Table 5 Dark" w:uiPriority="50"/>
+    <w:lsdException w:name="Grid Table 6 Colorful" w:uiPriority="51"/>
+    <w:lsdException w:name="Grid Table 7 Colorful" w:uiPriority="52"/>
+    <w:lsdException w:name="Grid Table 1 Light Accent 1" w:uiPriority="46"/>
+    <w:lsdException w:name="Grid Table 2 Accent 1" w:uiPriority="47"/>
+    <w:lsdException w:name="Grid Table 3 Accent 1" w:uiPriority="48"/>
+    <w:lsdException w:name="Grid Table 4 Accent 1" w:uiPriority="49"/>
+    <w:lsdException w:name="Grid Table 5 Dark Accent 1" w:uiPriority="50"/>
+    <w:lsdException w:name="Grid Table 6 Colorful Accent 1" w:uiPriority="51"/>
+    <w:lsdException w:name="Grid Table 7 Colorful Accent 1" w:uiPriority="52"/>
+    <w:lsdException w:name="Grid Table 1 Light Accent 2" w:uiPriority="46"/>
+    <w:lsdException w:name="Grid Table 2 Accent 2" w:uiPriority="47"/>
+    <w:lsdException w:name="Grid Table 3 Accent 2" w:uiPriority="48"/>
+    <w:lsdException w:name="Grid Table 4 Accent 2" w:uiPriority="49"/>
+    <w:lsdException w:name="Grid Table 5 Dark Accent 2" w:uiPriority="50"/>
+    <w:lsdException w:name="Grid Table 6 Colorful Accent 2" w:uiPriority="51"/>
+    <w:lsdException w:name="Grid Table 7 Colorful Accent 2" w:uiPriority="52"/>
+    <w:lsdException w:name="Grid Table 1 Light Accent 3" w:uiPriority="46"/>
+    <w:lsdException w:name="Grid Table 2 Accent 3" w:uiPriority="47"/>
+    <w:lsdException w:name="Grid Table 3 Accent 3" w:uiPriority="48"/>
+    <w:lsdException w:name="Grid Table 4 Accent 3" w:uiPriority="49"/>
+    <w:lsdException w:name="Grid Table 5 Dark Accent 3" w:uiPriority="50"/>
+    <w:lsdException w:name="Grid Table 6 Colorful Accent 3" w:uiPriority="51"/>
+    <w:lsdException w:name="Grid Table 7 Colorful Accent 3" w:uiPriority="52"/>
+    <w:lsdException w:name="Grid Table 1 Light Accent 4" w:uiPriority="46"/>
+    <w:lsdException w:name="Grid Table 2 Accent 4" w:uiPriority="47"/>
+    <w:lsdException w:name="Grid Table 3 Accent 4" w:uiPriority="48"/>
+    <w:lsdException w:name="Grid Table 4 Accent 4" w:uiPriority="49"/>
+    <w:lsdException w:name="Grid Table 5 Dark Accent 4" w:uiPriority="50"/>
+    <w:lsdException w:name="Grid Table 6 Colorful Accent 4" w:uiPriority="51"/>
+    <w:lsdException w:name="Grid Table 7 Colorful Accent 4" w:uiPriority="52"/>
+    <w:lsdException w:name="Grid Table 1 Light Accent 5" w:uiPriority="46"/>
+    <w:lsdException w:name="Grid Table 2 Accent 5" w:uiPriority="47"/>
+    <w:lsdException w:name="Grid Table 3 Accent 5" w:uiPriority="48"/>
+    <w:lsdException w:name="Grid Table 4 Accent 5" w:uiPriority="49"/>
+    <w:lsdException w:name="Grid Table 5 Dark Accent 5" w:uiPriority="50"/>
+    <w:lsdException w:name="Grid Table 6 Colorful Accent 5" w:uiPriority="51"/>
+    <w:lsdException w:name="Grid Table 7 Colorful Accent 5" w:uiPriority="52"/>
+    <w:lsdException w:name="Grid Table 1 Light Accent 6" w:uiPriority="46"/>
+    <w:lsdException w:name="Grid Table 2 Accent 6" w:uiPriority="47"/>
+    <w:lsdException w:name="Grid Table 3 Accent 6" w:uiPriority="48"/>
+    <w:lsdException w:name="Grid Table 4 Accent 6" w:uiPriority="49"/>
+    <w:lsdException w:name="Grid Table 5 Dark Accent 6" w:uiPriority="50"/>
+    <w:lsdException w:name="Grid Table 6 Colorful Accent 6" w:uiPriority="51"/>
+    <w:lsdException w:name="Grid Table 7 Colorful Accent 6" w:uiPriority="52"/>
+    <w:lsdException w:name="List Table 1 Light" w:uiPriority="46"/>
+    <w:lsdException w:name="List Table 2" w:uiPriority="47"/>
+    <w:lsdException w:name="List Table 3" w:uiPriority="48"/>
+    <w:lsdException w:name="List Table 4" w:uiPriority="49"/>
+    <w:lsdException w:name="List Table 5 Dark" w:uiPriority="50"/>
+    <w:lsdException w:name="List Table 6 Colorful" w:uiPriority="51"/>
+    <w:lsdException w:name="List Table 7 Colorful" w:uiPriority="52"/>
+    <w:lsdException w:name="List Table 1 Light Accent 1" w:uiPriority="46"/>
+    <w:lsdException w:name="List Table 2 Accent 1" w:uiPriority="47"/>
+    <w:lsdException w:name="List Table 3 Accent 1" w:uiPriority="48"/>
+    <w:lsdException w:name="List Table 4 Accent 1" w:uiPriority="49"/>
+    <w:lsdException w:name="List Table 5 Dark Accent 1" w:uiPriority="50"/>
+    <w:lsdException w:name="List Table 6 Colorful Accent 1" w:uiPriority="51"/>
+    <w:lsdException w:name="List Table 7 Colorful Accent 1" w:uiPriority="52"/>
+    <w:lsdException w:name="List Table 1 Light Accent 2" w:uiPriority="46"/>
+    <w:lsdException w:name="List Table 2 Accent 2" w:uiPriority="47"/>
+    <w:lsdException w:name="List Table 3 Accent 2" w:uiPriority="48"/>
+    <w:lsdException w:name="List Table 4 Accent 2" w:uiPriority="49"/>
+    <w:lsdException w:name="List Table 5 Dark Accent 2" w:uiPriority="50"/>
+    <w:lsdException w:name="List Table 6 Colorful Accent 2" w:uiPriority="51"/>
+    <w:lsdException w:name="List Table 7 Colorful Accent 2" w:uiPriority="52"/>
+    <w:lsdException w:name="List Table 1 Light Accent 3" w:uiPriority="46"/>
+    <w:lsdException w:name="List Table 2 Accent 3" w:uiPriority="47"/>
+    <w:lsdException w:name="List Table 3 Accent 3" w:uiPriority="48"/>
+    <w:lsdException w:name="List Table 4 Accent 3" w:uiPriority="49"/>
+    <w:lsdException w:name="List Table 5 Dark Accent 3" w:uiPriority="50"/>
+    <w:lsdException w:name="List Table 6 Colorful Accent 3" w:uiPriority="51"/>
+    <w:lsdException w:name="List Table 7 Colorful Accent 3" w:uiPriority="52"/>
+    <w:lsdException w:name="List Table 1 Light Accent 4" w:uiPriority="46"/>
+    <w:lsdException w:name="List Table 2 Accent 4" w:uiPriority="47"/>
+    <w:lsdException w:name="List Table 3 Accent 4" w:uiPriority="48"/>
+    <w:lsdException w:name="List Table 4 Accent 4" w:uiPriority="49"/>
+    <w:lsdException w:name="List Table 5 Dark Accent 4" w:uiPriority="50"/>
+    <w:lsdException w:name="List Table 6 Colorful Accent 4" w:uiPriority="51"/>
+    <w:lsdException w:name="List Table 7 Colorful Accent 4" w:uiPriority="52"/>
+    <w:lsdException w:name="List Table 1 Light Accent 5" w:uiPriority="46"/>
+    <w:lsdException w:name="List Table 2 Accent 5" w:uiPriority="47"/>
+    <w:lsdException w:name="List Table 3 Accent 5" w:uiPriority="48"/>
+    <w:lsdException w:name="List Table 4 Accent 5" w:uiPriority="49"/>
+    <w:lsdException w:name="List Table 5 Dark Accent 5" w:uiPriority="50"/>
+    <w:lsdException w:name="List Table 6 Colorful Accent 5" w:uiPriority="51"/>
+    <w:lsdException w:name="List Table 7 Colorful Accent 5" w:uiPriority="52"/>
+    <w:lsdException w:name="List Table 1 Light Accent 6" w:uiPriority="46"/>
+    <w:lsdException w:name="List Table 2 Accent 6" w:uiPriority="47"/>
+    <w:lsdException w:name="List Table 3 Accent 6" w:uiPriority="48"/>
+    <w:lsdException w:name="List Table 4 Accent 6" w:uiPriority="49"/>
+    <w:lsdException w:name="List Table 5 Dark Accent 6" w:uiPriority="50"/>
+    <w:lsdException w:name="List Table 6 Colorful Accent 6" w:uiPriority="51"/>
+    <w:lsdException w:name="List Table 7 Colorful Accent 6" w:uiPriority="52"/>
   </w:latentStyles>
   <w:style w:type="paragraph" w:default="1" w:styleId="Normal">
     <w:name w:val="Normal"/>
@@ -4337,6 +5739,7 @@
       <w:lang w:eastAsia="es-MX"/>
     </w:rPr>
     <w:tblPr>
+      <w:tblInd w:w="0" w:type="dxa"/>
       <w:tblBorders>
         <w:top w:val="single" w:sz="4" w:space="0" w:color="auto"/>
         <w:left w:val="single" w:sz="4" w:space="0" w:color="auto"/>
@@ -4345,307 +5748,12 @@
         <w:insideH w:val="single" w:sz="4" w:space="0" w:color="auto"/>
         <w:insideV w:val="single" w:sz="4" w:space="0" w:color="auto"/>
       </w:tblBorders>
-    </w:tblPr>
-  </w:style>
-  <w:style w:type="paragraph" w:styleId="Encabezado">
-    <w:name w:val="header"/>
-    <w:basedOn w:val="Normal"/>
-    <w:link w:val="EncabezadoCar"/>
-    <w:uiPriority w:val="99"/>
-    <w:unhideWhenUsed/>
-    <w:rsid w:val="00191244"/>
-    <w:pPr>
-      <w:tabs>
-        <w:tab w:val="center" w:pos="4419"/>
-        <w:tab w:val="right" w:pos="8838"/>
-      </w:tabs>
-      <w:spacing w:after="0" w:line="240" w:lineRule="auto"/>
-    </w:pPr>
-  </w:style>
-  <w:style w:type="character" w:customStyle="1" w:styleId="EncabezadoCar">
-    <w:name w:val="Encabezado Car"/>
-    <w:basedOn w:val="Fuentedeprrafopredeter"/>
-    <w:link w:val="Encabezado"/>
-    <w:uiPriority w:val="99"/>
-    <w:rsid w:val="00191244"/>
-    <w:rPr>
-      <w:rFonts w:eastAsiaTheme="minorEastAsia"/>
-      <w:lang w:eastAsia="es-MX"/>
-    </w:rPr>
-  </w:style>
-  <w:style w:type="paragraph" w:styleId="Piedepgina">
-    <w:name w:val="footer"/>
-    <w:basedOn w:val="Normal"/>
-    <w:link w:val="PiedepginaCar"/>
-    <w:uiPriority w:val="99"/>
-    <w:unhideWhenUsed/>
-    <w:rsid w:val="00191244"/>
-    <w:pPr>
-      <w:tabs>
-        <w:tab w:val="center" w:pos="4419"/>
-        <w:tab w:val="right" w:pos="8838"/>
-      </w:tabs>
-      <w:spacing w:after="0" w:line="240" w:lineRule="auto"/>
-    </w:pPr>
-  </w:style>
-  <w:style w:type="character" w:customStyle="1" w:styleId="PiedepginaCar">
-    <w:name w:val="Pie de página Car"/>
-    <w:basedOn w:val="Fuentedeprrafopredeter"/>
-    <w:link w:val="Piedepgina"/>
-    <w:uiPriority w:val="99"/>
-    <w:rsid w:val="00191244"/>
-    <w:rPr>
-      <w:rFonts w:eastAsiaTheme="minorEastAsia"/>
-      <w:lang w:eastAsia="es-MX"/>
-    </w:rPr>
-  </w:style>
-  <w:style w:type="paragraph" w:styleId="Textodeglobo">
-    <w:name w:val="Balloon Text"/>
-    <w:basedOn w:val="Normal"/>
-    <w:link w:val="TextodegloboCar"/>
-    <w:uiPriority w:val="99"/>
-    <w:semiHidden/>
-    <w:unhideWhenUsed/>
-    <w:rsid w:val="00191244"/>
-    <w:pPr>
-      <w:spacing w:after="0" w:line="240" w:lineRule="auto"/>
-    </w:pPr>
-    <w:rPr>
-      <w:rFonts w:ascii="Tahoma" w:hAnsi="Tahoma" w:cs="Tahoma"/>
-      <w:sz w:val="16"/>
-      <w:szCs w:val="16"/>
-    </w:rPr>
-  </w:style>
-  <w:style w:type="character" w:customStyle="1" w:styleId="TextodegloboCar">
-    <w:name w:val="Texto de globo Car"/>
-    <w:basedOn w:val="Fuentedeprrafopredeter"/>
-    <w:link w:val="Textodeglobo"/>
-    <w:uiPriority w:val="99"/>
-    <w:semiHidden/>
-    <w:rsid w:val="00191244"/>
-    <w:rPr>
-      <w:rFonts w:ascii="Tahoma" w:eastAsiaTheme="minorEastAsia" w:hAnsi="Tahoma" w:cs="Tahoma"/>
-      <w:sz w:val="16"/>
-      <w:szCs w:val="16"/>
-      <w:lang w:eastAsia="es-MX"/>
-    </w:rPr>
-  </w:style>
-</w:styles>
-</file>
-
-<file path=word/stylesWithEffects.xml><?xml version="1.0" encoding="utf-8"?>
-<w:styles xmlns:wpc="http://schemas.microsoft.com/office/word/2010/wordprocessingCanvas" xmlns:mc="http://schemas.openxmlformats.org/markup-compatibility/2006" xmlns:o="urn:schemas-microsoft-com:office:office" xmlns:r="http://schemas.openxmlformats.org/officeDocument/2006/relationships" xmlns:m="http://schemas.openxmlformats.org/officeDocument/2006/math" xmlns:v="urn:schemas-microsoft-com:vml" xmlns:wp14="http://schemas.microsoft.com/office/word/2010/wordprocessingDrawing" xmlns:wp="http://schemas.openxmlformats.org/drawingml/2006/wordprocessingDrawing" xmlns:w10="urn:schemas-microsoft-com:office:word" xmlns:w="http://schemas.openxmlformats.org/wordprocessingml/2006/main" xmlns:w14="http://schemas.microsoft.com/office/word/2010/wordml" xmlns:wpg="http://schemas.microsoft.com/office/word/2010/wordprocessingGroup" xmlns:wpi="http://schemas.microsoft.com/office/word/2010/wordprocessingInk" xmlns:wne="http://schemas.microsoft.com/office/word/2006/wordml" xmlns:wps="http://schemas.microsoft.com/office/word/2010/wordprocessingShape" mc:Ignorable="w14 wp14">
-  <w:docDefaults>
-    <w:rPrDefault>
-      <w:rPr>
-        <w:rFonts w:asciiTheme="minorHAnsi" w:eastAsiaTheme="minorHAnsi" w:hAnsiTheme="minorHAnsi" w:cstheme="minorBidi"/>
-        <w:sz w:val="22"/>
-        <w:szCs w:val="22"/>
-        <w:lang w:val="es-MX" w:eastAsia="en-US" w:bidi="ar-SA"/>
-      </w:rPr>
-    </w:rPrDefault>
-    <w:pPrDefault>
-      <w:pPr>
-        <w:spacing w:after="200" w:line="276" w:lineRule="auto"/>
-      </w:pPr>
-    </w:pPrDefault>
-  </w:docDefaults>
-  <w:latentStyles w:defLockedState="0" w:defUIPriority="99" w:defSemiHidden="1" w:defUnhideWhenUsed="1" w:defQFormat="0" w:count="267">
-    <w:lsdException w:name="Normal" w:semiHidden="0" w:uiPriority="0" w:unhideWhenUsed="0" w:qFormat="1"/>
-    <w:lsdException w:name="heading 1" w:semiHidden="0" w:uiPriority="9" w:unhideWhenUsed="0" w:qFormat="1"/>
-    <w:lsdException w:name="heading 2" w:uiPriority="9" w:qFormat="1"/>
-    <w:lsdException w:name="heading 3" w:uiPriority="9" w:qFormat="1"/>
-    <w:lsdException w:name="heading 4" w:uiPriority="9" w:qFormat="1"/>
-    <w:lsdException w:name="heading 5" w:uiPriority="9" w:qFormat="1"/>
-    <w:lsdException w:name="heading 6" w:uiPriority="9" w:qFormat="1"/>
-    <w:lsdException w:name="heading 7" w:uiPriority="9" w:qFormat="1"/>
-    <w:lsdException w:name="heading 8" w:uiPriority="9" w:qFormat="1"/>
-    <w:lsdException w:name="heading 9" w:uiPriority="9" w:qFormat="1"/>
-    <w:lsdException w:name="toc 1" w:uiPriority="39"/>
-    <w:lsdException w:name="toc 2" w:uiPriority="39"/>
-    <w:lsdException w:name="toc 3" w:uiPriority="39"/>
-    <w:lsdException w:name="toc 4" w:uiPriority="39"/>
-    <w:lsdException w:name="toc 5" w:uiPriority="39"/>
-    <w:lsdException w:name="toc 6" w:uiPriority="39"/>
-    <w:lsdException w:name="toc 7" w:uiPriority="39"/>
-    <w:lsdException w:name="toc 8" w:uiPriority="39"/>
-    <w:lsdException w:name="toc 9" w:uiPriority="39"/>
-    <w:lsdException w:name="caption" w:uiPriority="35" w:qFormat="1"/>
-    <w:lsdException w:name="Title" w:semiHidden="0" w:uiPriority="10" w:unhideWhenUsed="0" w:qFormat="1"/>
-    <w:lsdException w:name="Default Paragraph Font" w:uiPriority="1"/>
-    <w:lsdException w:name="Subtitle" w:semiHidden="0" w:uiPriority="11" w:unhideWhenUsed="0" w:qFormat="1"/>
-    <w:lsdException w:name="Strong" w:semiHidden="0" w:uiPriority="22" w:unhideWhenUsed="0" w:qFormat="1"/>
-    <w:lsdException w:name="Emphasis" w:semiHidden="0" w:uiPriority="20" w:unhideWhenUsed="0" w:qFormat="1"/>
-    <w:lsdException w:name="Table Grid" w:semiHidden="0" w:uiPriority="59" w:unhideWhenUsed="0"/>
-    <w:lsdException w:name="Placeholder Text" w:unhideWhenUsed="0"/>
-    <w:lsdException w:name="No Spacing" w:semiHidden="0" w:uiPriority="1" w:unhideWhenUsed="0" w:qFormat="1"/>
-    <w:lsdException w:name="Light Shading" w:semiHidden="0" w:uiPriority="60" w:unhideWhenUsed="0"/>
-    <w:lsdException w:name="Light List" w:semiHidden="0" w:uiPriority="61" w:unhideWhenUsed="0"/>
-    <w:lsdException w:name="Light Grid" w:semiHidden="0" w:uiPriority="62" w:unhideWhenUsed="0"/>
-    <w:lsdException w:name="Medium Shading 1" w:semiHidden="0" w:uiPriority="63" w:unhideWhenUsed="0"/>
-    <w:lsdException w:name="Medium Shading 2" w:semiHidden="0" w:uiPriority="64" w:unhideWhenUsed="0"/>
-    <w:lsdException w:name="Medium List 1" w:semiHidden="0" w:uiPriority="65" w:unhideWhenUsed="0"/>
-    <w:lsdException w:name="Medium List 2" w:semiHidden="0" w:uiPriority="66" w:unhideWhenUsed="0"/>
-    <w:lsdException w:name="Medium Grid 1" w:semiHidden="0" w:uiPriority="67" w:unhideWhenUsed="0"/>
-    <w:lsdException w:name="Medium Grid 2" w:semiHidden="0" w:uiPriority="68" w:unhideWhenUsed="0"/>
-    <w:lsdException w:name="Medium Grid 3" w:semiHidden="0" w:uiPriority="69" w:unhideWhenUsed="0"/>
-    <w:lsdException w:name="Dark List" w:semiHidden="0" w:uiPriority="70" w:unhideWhenUsed="0"/>
-    <w:lsdException w:name="Colorful Shading" w:semiHidden="0" w:uiPriority="71" w:unhideWhenUsed="0"/>
-    <w:lsdException w:name="Colorful List" w:semiHidden="0" w:uiPriority="72" w:unhideWhenUsed="0"/>
-    <w:lsdException w:name="Colorful Grid" w:semiHidden="0" w:uiPriority="73" w:unhideWhenUsed="0"/>
-    <w:lsdException w:name="Light Shading Accent 1" w:semiHidden="0" w:uiPriority="60" w:unhideWhenUsed="0"/>
-    <w:lsdException w:name="Light List Accent 1" w:semiHidden="0" w:uiPriority="61" w:unhideWhenUsed="0"/>
-    <w:lsdException w:name="Light Grid Accent 1" w:semiHidden="0" w:uiPriority="62" w:unhideWhenUsed="0"/>
-    <w:lsdException w:name="Medium Shading 1 Accent 1" w:semiHidden="0" w:uiPriority="63" w:unhideWhenUsed="0"/>
-    <w:lsdException w:name="Medium Shading 2 Accent 1" w:semiHidden="0" w:uiPriority="64" w:unhideWhenUsed="0"/>
-    <w:lsdException w:name="Medium List 1 Accent 1" w:semiHidden="0" w:uiPriority="65" w:unhideWhenUsed="0"/>
-    <w:lsdException w:name="Revision" w:unhideWhenUsed="0"/>
-    <w:lsdException w:name="List Paragraph" w:semiHidden="0" w:uiPriority="34" w:unhideWhenUsed="0" w:qFormat="1"/>
-    <w:lsdException w:name="Quote" w:semiHidden="0" w:uiPriority="29" w:unhideWhenUsed="0" w:qFormat="1"/>
-    <w:lsdException w:name="Intense Quote" w:semiHidden="0" w:uiPriority="30" w:unhideWhenUsed="0" w:qFormat="1"/>
-    <w:lsdException w:name="Medium List 2 Accent 1" w:semiHidden="0" w:uiPriority="66" w:unhideWhenUsed="0"/>
-    <w:lsdException w:name="Medium Grid 1 Accent 1" w:semiHidden="0" w:uiPriority="67" w:unhideWhenUsed="0"/>
-    <w:lsdException w:name="Medium Grid 2 Accent 1" w:semiHidden="0" w:uiPriority="68" w:unhideWhenUsed="0"/>
-    <w:lsdException w:name="Medium Grid 3 Accent 1" w:semiHidden="0" w:uiPriority="69" w:unhideWhenUsed="0"/>
-    <w:lsdException w:name="Dark List Accent 1" w:semiHidden="0" w:uiPriority="70" w:unhideWhenUsed="0"/>
-    <w:lsdException w:name="Colorful Shading Accent 1" w:semiHidden="0" w:uiPriority="71" w:unhideWhenUsed="0"/>
-    <w:lsdException w:name="Colorful List Accent 1" w:semiHidden="0" w:uiPriority="72" w:unhideWhenUsed="0"/>
-    <w:lsdException w:name="Colorful Grid Accent 1" w:semiHidden="0" w:uiPriority="73" w:unhideWhenUsed="0"/>
-    <w:lsdException w:name="Light Shading Accent 2" w:semiHidden="0" w:uiPriority="60" w:unhideWhenUsed="0"/>
-    <w:lsdException w:name="Light List Accent 2" w:semiHidden="0" w:uiPriority="61" w:unhideWhenUsed="0"/>
-    <w:lsdException w:name="Light Grid Accent 2" w:semiHidden="0" w:uiPriority="62" w:unhideWhenUsed="0"/>
-    <w:lsdException w:name="Medium Shading 1 Accent 2" w:semiHidden="0" w:uiPriority="63" w:unhideWhenUsed="0"/>
-    <w:lsdException w:name="Medium Shading 2 Accent 2" w:semiHidden="0" w:uiPriority="64" w:unhideWhenUsed="0"/>
-    <w:lsdException w:name="Medium List 1 Accent 2" w:semiHidden="0" w:uiPriority="65" w:unhideWhenUsed="0"/>
-    <w:lsdException w:name="Medium List 2 Accent 2" w:semiHidden="0" w:uiPriority="66" w:unhideWhenUsed="0"/>
-    <w:lsdException w:name="Medium Grid 1 Accent 2" w:semiHidden="0" w:uiPriority="67" w:unhideWhenUsed="0"/>
-    <w:lsdException w:name="Medium Grid 2 Accent 2" w:semiHidden="0" w:uiPriority="68" w:unhideWhenUsed="0"/>
-    <w:lsdException w:name="Medium Grid 3 Accent 2" w:semiHidden="0" w:uiPriority="69" w:unhideWhenUsed="0"/>
-    <w:lsdException w:name="Dark List Accent 2" w:semiHidden="0" w:uiPriority="70" w:unhideWhenUsed="0"/>
-    <w:lsdException w:name="Colorful Shading Accent 2" w:semiHidden="0" w:uiPriority="71" w:unhideWhenUsed="0"/>
-    <w:lsdException w:name="Colorful List Accent 2" w:semiHidden="0" w:uiPriority="72" w:unhideWhenUsed="0"/>
-    <w:lsdException w:name="Colorful Grid Accent 2" w:semiHidden="0" w:uiPriority="73" w:unhideWhenUsed="0"/>
-    <w:lsdException w:name="Light Shading Accent 3" w:semiHidden="0" w:uiPriority="60" w:unhideWhenUsed="0"/>
-    <w:lsdException w:name="Light List Accent 3" w:semiHidden="0" w:uiPriority="61" w:unhideWhenUsed="0"/>
-    <w:lsdException w:name="Light Grid Accent 3" w:semiHidden="0" w:uiPriority="62" w:unhideWhenUsed="0"/>
-    <w:lsdException w:name="Medium Shading 1 Accent 3" w:semiHidden="0" w:uiPriority="63" w:unhideWhenUsed="0"/>
-    <w:lsdException w:name="Medium Shading 2 Accent 3" w:semiHidden="0" w:uiPriority="64" w:unhideWhenUsed="0"/>
-    <w:lsdException w:name="Medium List 1 Accent 3" w:semiHidden="0" w:uiPriority="65" w:unhideWhenUsed="0"/>
-    <w:lsdException w:name="Medium List 2 Accent 3" w:semiHidden="0" w:uiPriority="66" w:unhideWhenUsed="0"/>
-    <w:lsdException w:name="Medium Grid 1 Accent 3" w:semiHidden="0" w:uiPriority="67" w:unhideWhenUsed="0"/>
-    <w:lsdException w:name="Medium Grid 2 Accent 3" w:semiHidden="0" w:uiPriority="68" w:unhideWhenUsed="0"/>
-    <w:lsdException w:name="Medium Grid 3 Accent 3" w:semiHidden="0" w:uiPriority="69" w:unhideWhenUsed="0"/>
-    <w:lsdException w:name="Dark List Accent 3" w:semiHidden="0" w:uiPriority="70" w:unhideWhenUsed="0"/>
-    <w:lsdException w:name="Colorful Shading Accent 3" w:semiHidden="0" w:uiPriority="71" w:unhideWhenUsed="0"/>
-    <w:lsdException w:name="Colorful List Accent 3" w:semiHidden="0" w:uiPriority="72" w:unhideWhenUsed="0"/>
-    <w:lsdException w:name="Colorful Grid Accent 3" w:semiHidden="0" w:uiPriority="73" w:unhideWhenUsed="0"/>
-    <w:lsdException w:name="Light Shading Accent 4" w:semiHidden="0" w:uiPriority="60" w:unhideWhenUsed="0"/>
-    <w:lsdException w:name="Light List Accent 4" w:semiHidden="0" w:uiPriority="61" w:unhideWhenUsed="0"/>
-    <w:lsdException w:name="Light Grid Accent 4" w:semiHidden="0" w:uiPriority="62" w:unhideWhenUsed="0"/>
-    <w:lsdException w:name="Medium Shading 1 Accent 4" w:semiHidden="0" w:uiPriority="63" w:unhideWhenUsed="0"/>
-    <w:lsdException w:name="Medium Shading 2 Accent 4" w:semiHidden="0" w:uiPriority="64" w:unhideWhenUsed="0"/>
-    <w:lsdException w:name="Medium List 1 Accent 4" w:semiHidden="0" w:uiPriority="65" w:unhideWhenUsed="0"/>
-    <w:lsdException w:name="Medium List 2 Accent 4" w:semiHidden="0" w:uiPriority="66" w:unhideWhenUsed="0"/>
-    <w:lsdException w:name="Medium Grid 1 Accent 4" w:semiHidden="0" w:uiPriority="67" w:unhideWhenUsed="0"/>
-    <w:lsdException w:name="Medium Grid 2 Accent 4" w:semiHidden="0" w:uiPriority="68" w:unhideWhenUsed="0"/>
-    <w:lsdException w:name="Medium Grid 3 Accent 4" w:semiHidden="0" w:uiPriority="69" w:unhideWhenUsed="0"/>
-    <w:lsdException w:name="Dark List Accent 4" w:semiHidden="0" w:uiPriority="70" w:unhideWhenUsed="0"/>
-    <w:lsdException w:name="Colorful Shading Accent 4" w:semiHidden="0" w:uiPriority="71" w:unhideWhenUsed="0"/>
-    <w:lsdException w:name="Colorful List Accent 4" w:semiHidden="0" w:uiPriority="72" w:unhideWhenUsed="0"/>
-    <w:lsdException w:name="Colorful Grid Accent 4" w:semiHidden="0" w:uiPriority="73" w:unhideWhenUsed="0"/>
-    <w:lsdException w:name="Light Shading Accent 5" w:semiHidden="0" w:uiPriority="60" w:unhideWhenUsed="0"/>
-    <w:lsdException w:name="Light List Accent 5" w:semiHidden="0" w:uiPriority="61" w:unhideWhenUsed="0"/>
-    <w:lsdException w:name="Light Grid Accent 5" w:semiHidden="0" w:uiPriority="62" w:unhideWhenUsed="0"/>
-    <w:lsdException w:name="Medium Shading 1 Accent 5" w:semiHidden="0" w:uiPriority="63" w:unhideWhenUsed="0"/>
-    <w:lsdException w:name="Medium Shading 2 Accent 5" w:semiHidden="0" w:uiPriority="64" w:unhideWhenUsed="0"/>
-    <w:lsdException w:name="Medium List 1 Accent 5" w:semiHidden="0" w:uiPriority="65" w:unhideWhenUsed="0"/>
-    <w:lsdException w:name="Medium List 2 Accent 5" w:semiHidden="0" w:uiPriority="66" w:unhideWhenUsed="0"/>
-    <w:lsdException w:name="Medium Grid 1 Accent 5" w:semiHidden="0" w:uiPriority="67" w:unhideWhenUsed="0"/>
-    <w:lsdException w:name="Medium Grid 2 Accent 5" w:semiHidden="0" w:uiPriority="68" w:unhideWhenUsed="0"/>
-    <w:lsdException w:name="Medium Grid 3 Accent 5" w:semiHidden="0" w:uiPriority="69" w:unhideWhenUsed="0"/>
-    <w:lsdException w:name="Dark List Accent 5" w:semiHidden="0" w:uiPriority="70" w:unhideWhenUsed="0"/>
-    <w:lsdException w:name="Colorful Shading Accent 5" w:semiHidden="0" w:uiPriority="71" w:unhideWhenUsed="0"/>
-    <w:lsdException w:name="Colorful List Accent 5" w:semiHidden="0" w:uiPriority="72" w:unhideWhenUsed="0"/>
-    <w:lsdException w:name="Colorful Grid Accent 5" w:semiHidden="0" w:uiPriority="73" w:unhideWhenUsed="0"/>
-    <w:lsdException w:name="Light Shading Accent 6" w:semiHidden="0" w:uiPriority="60" w:unhideWhenUsed="0"/>
-    <w:lsdException w:name="Light List Accent 6" w:semiHidden="0" w:uiPriority="61" w:unhideWhenUsed="0"/>
-    <w:lsdException w:name="Light Grid Accent 6" w:semiHidden="0" w:uiPriority="62" w:unhideWhenUsed="0"/>
-    <w:lsdException w:name="Medium Shading 1 Accent 6" w:semiHidden="0" w:uiPriority="63" w:unhideWhenUsed="0"/>
-    <w:lsdException w:name="Medium Shading 2 Accent 6" w:semiHidden="0" w:uiPriority="64" w:unhideWhenUsed="0"/>
-    <w:lsdException w:name="Medium List 1 Accent 6" w:semiHidden="0" w:uiPriority="65" w:unhideWhenUsed="0"/>
-    <w:lsdException w:name="Medium List 2 Accent 6" w:semiHidden="0" w:uiPriority="66" w:unhideWhenUsed="0"/>
-    <w:lsdException w:name="Medium Grid 1 Accent 6" w:semiHidden="0" w:uiPriority="67" w:unhideWhenUsed="0"/>
-    <w:lsdException w:name="Medium Grid 2 Accent 6" w:semiHidden="0" w:uiPriority="68" w:unhideWhenUsed="0"/>
-    <w:lsdException w:name="Medium Grid 3 Accent 6" w:semiHidden="0" w:uiPriority="69" w:unhideWhenUsed="0"/>
-    <w:lsdException w:name="Dark List Accent 6" w:semiHidden="0" w:uiPriority="70" w:unhideWhenUsed="0"/>
-    <w:lsdException w:name="Colorful Shading Accent 6" w:semiHidden="0" w:uiPriority="71" w:unhideWhenUsed="0"/>
-    <w:lsdException w:name="Colorful List Accent 6" w:semiHidden="0" w:uiPriority="72" w:unhideWhenUsed="0"/>
-    <w:lsdException w:name="Colorful Grid Accent 6" w:semiHidden="0" w:uiPriority="73" w:unhideWhenUsed="0"/>
-    <w:lsdException w:name="Subtle Emphasis" w:semiHidden="0" w:uiPriority="19" w:unhideWhenUsed="0" w:qFormat="1"/>
-    <w:lsdException w:name="Intense Emphasis" w:semiHidden="0" w:uiPriority="21" w:unhideWhenUsed="0" w:qFormat="1"/>
-    <w:lsdException w:name="Subtle Reference" w:semiHidden="0" w:uiPriority="31" w:unhideWhenUsed="0" w:qFormat="1"/>
-    <w:lsdException w:name="Intense Reference" w:semiHidden="0" w:uiPriority="32" w:unhideWhenUsed="0" w:qFormat="1"/>
-    <w:lsdException w:name="Book Title" w:semiHidden="0" w:uiPriority="33" w:unhideWhenUsed="0" w:qFormat="1"/>
-    <w:lsdException w:name="Bibliography" w:uiPriority="37"/>
-    <w:lsdException w:name="TOC Heading" w:uiPriority="39" w:qFormat="1"/>
-  </w:latentStyles>
-  <w:style w:type="paragraph" w:default="1" w:styleId="Normal">
-    <w:name w:val="Normal"/>
-    <w:qFormat/>
-    <w:rsid w:val="00191244"/>
-    <w:rPr>
-      <w:rFonts w:eastAsiaTheme="minorEastAsia"/>
-      <w:lang w:eastAsia="es-MX"/>
-    </w:rPr>
-  </w:style>
-  <w:style w:type="character" w:default="1" w:styleId="Fuentedeprrafopredeter">
-    <w:name w:val="Default Paragraph Font"/>
-    <w:uiPriority w:val="1"/>
-    <w:semiHidden/>
-    <w:unhideWhenUsed/>
-  </w:style>
-  <w:style w:type="table" w:default="1" w:styleId="Tablanormal">
-    <w:name w:val="Normal Table"/>
-    <w:uiPriority w:val="99"/>
-    <w:semiHidden/>
-    <w:unhideWhenUsed/>
-    <w:tblPr>
-      <w:tblInd w:w="0" w:type="dxa"/>
       <w:tblCellMar>
         <w:top w:w="0" w:type="dxa"/>
         <w:left w:w="108" w:type="dxa"/>
         <w:bottom w:w="0" w:type="dxa"/>
         <w:right w:w="108" w:type="dxa"/>
       </w:tblCellMar>
-    </w:tblPr>
-  </w:style>
-  <w:style w:type="numbering" w:default="1" w:styleId="Sinlista">
-    <w:name w:val="No List"/>
-    <w:uiPriority w:val="99"/>
-    <w:semiHidden/>
-    <w:unhideWhenUsed/>
-  </w:style>
-  <w:style w:type="table" w:styleId="Tablaconcuadrcula">
-    <w:name w:val="Table Grid"/>
-    <w:basedOn w:val="Tablanormal"/>
-    <w:uiPriority w:val="59"/>
-    <w:rsid w:val="00191244"/>
-    <w:pPr>
-      <w:spacing w:after="0" w:line="240" w:lineRule="auto"/>
-    </w:pPr>
-    <w:rPr>
-      <w:rFonts w:eastAsiaTheme="minorEastAsia"/>
-      <w:lang w:eastAsia="es-MX"/>
-    </w:rPr>
-    <w:tblPr>
-      <w:tblBorders>
-        <w:top w:val="single" w:sz="4" w:space="0" w:color="auto"/>
-        <w:left w:val="single" w:sz="4" w:space="0" w:color="auto"/>
-        <w:bottom w:val="single" w:sz="4" w:space="0" w:color="auto"/>
-        <w:right w:val="single" w:sz="4" w:space="0" w:color="auto"/>
-        <w:insideH w:val="single" w:sz="4" w:space="0" w:color="auto"/>
-        <w:insideV w:val="single" w:sz="4" w:space="0" w:color="auto"/>
-      </w:tblBorders>
     </w:tblPr>
   </w:style>
   <w:style w:type="paragraph" w:styleId="Encabezado">

</xml_diff>

<commit_message>
Algunas mejoras en seguridad con middleware y restringir acceso de usuarios no autorizados.
</commit_message>
<xml_diff>
--- a/public/templates/FormatoDenuncia.docx
+++ b/public/templates/FormatoDenuncia.docx
@@ -1,6 +1,6 @@
 
 <file path=word/document.xml><?xml version="1.0" encoding="utf-8"?>
-<w:document xmlns:wpc="http://schemas.microsoft.com/office/word/2010/wordprocessingCanvas" xmlns:mc="http://schemas.openxmlformats.org/markup-compatibility/2006" xmlns:o="urn:schemas-microsoft-com:office:office" xmlns:r="http://schemas.openxmlformats.org/officeDocument/2006/relationships" xmlns:m="http://schemas.openxmlformats.org/officeDocument/2006/math" xmlns:v="urn:schemas-microsoft-com:vml" xmlns:wp14="http://schemas.microsoft.com/office/word/2010/wordprocessingDrawing" xmlns:wp="http://schemas.openxmlformats.org/drawingml/2006/wordprocessingDrawing" xmlns:w10="urn:schemas-microsoft-com:office:word" xmlns:w="http://schemas.openxmlformats.org/wordprocessingml/2006/main" xmlns:w14="http://schemas.microsoft.com/office/word/2010/wordml" xmlns:w15="http://schemas.microsoft.com/office/word/2012/wordml" xmlns:wpg="http://schemas.microsoft.com/office/word/2010/wordprocessingGroup" xmlns:wpi="http://schemas.microsoft.com/office/word/2010/wordprocessingInk" xmlns:wne="http://schemas.microsoft.com/office/word/2006/wordml" xmlns:wps="http://schemas.microsoft.com/office/word/2010/wordprocessingShape" mc:Ignorable="w14 w15 wp14">
+<w:document xmlns:wpc="http://schemas.microsoft.com/office/word/2010/wordprocessingCanvas" xmlns:mc="http://schemas.openxmlformats.org/markup-compatibility/2006" xmlns:o="urn:schemas-microsoft-com:office:office" xmlns:r="http://schemas.openxmlformats.org/officeDocument/2006/relationships" xmlns:m="http://schemas.openxmlformats.org/officeDocument/2006/math" xmlns:v="urn:schemas-microsoft-com:vml" xmlns:wp14="http://schemas.microsoft.com/office/word/2010/wordprocessingDrawing" xmlns:wp="http://schemas.openxmlformats.org/drawingml/2006/wordprocessingDrawing" xmlns:w10="urn:schemas-microsoft-com:office:word" xmlns:w="http://schemas.openxmlformats.org/wordprocessingml/2006/main" xmlns:w14="http://schemas.microsoft.com/office/word/2010/wordml" xmlns:wpg="http://schemas.microsoft.com/office/word/2010/wordprocessingGroup" xmlns:wpi="http://schemas.microsoft.com/office/word/2010/wordprocessingInk" xmlns:wne="http://schemas.microsoft.com/office/word/2006/wordml" xmlns:wps="http://schemas.microsoft.com/office/word/2010/wordprocessingShape" mc:Ignorable="w14 wp14">
   <w:body>
     <w:p>
       <w:pPr>
@@ -40,43 +40,7 @@
           <w:sz w:val="24"/>
           <w:szCs w:val="24"/>
         </w:rPr>
-        <w:t>${</w:t>
-      </w:r>
-      <w:proofErr w:type="spellStart"/>
-      <w:r>
-        <w:rPr>
-          <w:rFonts w:ascii="Century Gothic" w:hAnsi="Century Gothic" w:cs="Arial"/>
-          <w:sz w:val="24"/>
-          <w:szCs w:val="24"/>
-        </w:rPr>
-        <w:t>distritoLetra</w:t>
-      </w:r>
-      <w:proofErr w:type="spellEnd"/>
-      <w:r>
-        <w:rPr>
-          <w:rFonts w:ascii="Century Gothic" w:hAnsi="Century Gothic" w:cs="Arial"/>
-          <w:sz w:val="24"/>
-          <w:szCs w:val="24"/>
-        </w:rPr>
-        <w:t>} DISTRITO JUDICIAL, ${</w:t>
-      </w:r>
-      <w:proofErr w:type="spellStart"/>
-      <w:r>
-        <w:rPr>
-          <w:rFonts w:ascii="Century Gothic" w:hAnsi="Century Gothic" w:cs="Arial"/>
-          <w:sz w:val="24"/>
-          <w:szCs w:val="24"/>
-        </w:rPr>
-        <w:t>municipioUnidadM</w:t>
-      </w:r>
-      <w:proofErr w:type="spellEnd"/>
-      <w:r>
-        <w:rPr>
-          <w:rFonts w:ascii="Century Gothic" w:hAnsi="Century Gothic" w:cs="Arial"/>
-          <w:sz w:val="24"/>
-          <w:szCs w:val="24"/>
-        </w:rPr>
-        <w:t>}</w:t>
+        <w:t>${distritoLetra} DISTRITO JUDICIAL, ${municipioUnidadM}</w:t>
       </w:r>
       <w:r>
         <w:rPr>
@@ -150,27 +114,7 @@
                 <w:sz w:val="24"/>
                 <w:szCs w:val="24"/>
               </w:rPr>
-              <w:t>${</w:t>
-            </w:r>
-            <w:proofErr w:type="spellStart"/>
-            <w:r>
-              <w:rPr>
-                <w:rFonts w:ascii="Century Gothic" w:hAnsi="Century Gothic" w:cs="Arial"/>
-                <w:b/>
-                <w:sz w:val="24"/>
-                <w:szCs w:val="24"/>
-              </w:rPr>
-              <w:t>numCarpeta</w:t>
-            </w:r>
-            <w:proofErr w:type="spellEnd"/>
-            <w:r>
-              <w:rPr>
-                <w:rFonts w:ascii="Century Gothic" w:hAnsi="Century Gothic" w:cs="Arial"/>
-                <w:b/>
-                <w:sz w:val="24"/>
-                <w:szCs w:val="24"/>
-              </w:rPr>
-              <w:t>}</w:t>
+              <w:t>${numCarpeta}</w:t>
             </w:r>
           </w:p>
         </w:tc>
@@ -209,27 +153,7 @@
                 <w:sz w:val="24"/>
                 <w:szCs w:val="24"/>
               </w:rPr>
-              <w:t>${</w:t>
-            </w:r>
-            <w:proofErr w:type="spellStart"/>
-            <w:r>
-              <w:rPr>
-                <w:rFonts w:ascii="Century Gothic" w:hAnsi="Century Gothic" w:cs="Arial"/>
-                <w:b/>
-                <w:sz w:val="24"/>
-                <w:szCs w:val="24"/>
-              </w:rPr>
-              <w:t>numFiscal</w:t>
-            </w:r>
-            <w:proofErr w:type="spellEnd"/>
-            <w:r>
-              <w:rPr>
-                <w:rFonts w:ascii="Century Gothic" w:hAnsi="Century Gothic" w:cs="Arial"/>
-                <w:b/>
-                <w:sz w:val="24"/>
-                <w:szCs w:val="24"/>
-              </w:rPr>
-              <w:t>}</w:t>
+              <w:t>${numFiscal}</w:t>
             </w:r>
             <w:r>
               <w:rPr>
@@ -246,69 +170,15 @@
                 <w:sz w:val="24"/>
                 <w:szCs w:val="24"/>
               </w:rPr>
-              <w:t xml:space="preserve"> EN LA UNIDAD </w:t>
-            </w:r>
-            <w:proofErr w:type="spellStart"/>
-            <w:r>
-              <w:rPr>
-                <w:rFonts w:ascii="Century Gothic" w:hAnsi="Century Gothic" w:cs="Arial"/>
-                <w:sz w:val="24"/>
-                <w:szCs w:val="24"/>
-              </w:rPr>
-              <w:t>INTGERAL</w:t>
-            </w:r>
-            <w:proofErr w:type="spellEnd"/>
-            <w:r>
-              <w:rPr>
-                <w:rFonts w:ascii="Century Gothic" w:hAnsi="Century Gothic" w:cs="Arial"/>
-                <w:sz w:val="24"/>
-                <w:szCs w:val="24"/>
-              </w:rPr>
-              <w:t xml:space="preserve"> DE PROCURAC</w:t>
-            </w:r>
-            <w:r>
-              <w:rPr>
-                <w:rFonts w:ascii="Century Gothic" w:hAnsi="Century Gothic" w:cs="Arial"/>
-                <w:sz w:val="24"/>
-                <w:szCs w:val="24"/>
-              </w:rPr>
-              <w:t>IÓN DE JUSTICIA DEL ${</w:t>
-            </w:r>
-            <w:proofErr w:type="spellStart"/>
-            <w:r>
-              <w:rPr>
-                <w:rFonts w:ascii="Century Gothic" w:hAnsi="Century Gothic" w:cs="Arial"/>
-                <w:sz w:val="24"/>
-                <w:szCs w:val="24"/>
-              </w:rPr>
-              <w:t>distritoLetra</w:t>
-            </w:r>
-            <w:proofErr w:type="spellEnd"/>
-            <w:r>
-              <w:rPr>
-                <w:rFonts w:ascii="Century Gothic" w:hAnsi="Century Gothic" w:cs="Arial"/>
-                <w:sz w:val="24"/>
-                <w:szCs w:val="24"/>
-              </w:rPr>
-              <w:t>} DISTRITO JUDICIAL EN ${</w:t>
-            </w:r>
-            <w:proofErr w:type="spellStart"/>
-            <w:r>
-              <w:rPr>
-                <w:rFonts w:ascii="Century Gothic" w:hAnsi="Century Gothic" w:cs="Arial"/>
-                <w:sz w:val="24"/>
-                <w:szCs w:val="24"/>
-              </w:rPr>
-              <w:t>municipioUnidadM</w:t>
-            </w:r>
-            <w:proofErr w:type="spellEnd"/>
-            <w:r>
-              <w:rPr>
-                <w:rFonts w:ascii="Century Gothic" w:hAnsi="Century Gothic" w:cs="Arial"/>
-                <w:sz w:val="24"/>
-                <w:szCs w:val="24"/>
-              </w:rPr>
-              <w:t>}</w:t>
+              <w:t xml:space="preserve"> EN LA UNIDAD INTGERAL DE PROCURAC</w:t>
+            </w:r>
+            <w:r>
+              <w:rPr>
+                <w:rFonts w:ascii="Century Gothic" w:hAnsi="Century Gothic" w:cs="Arial"/>
+                <w:sz w:val="24"/>
+                <w:szCs w:val="24"/>
+              </w:rPr>
+              <w:t>IÓN DE JUSTICIA DEL ${distritoLetra} DISTRITO JUDICIAL EN ${municipioUnidadM}</w:t>
             </w:r>
             <w:r>
               <w:rPr>
@@ -370,25 +240,7 @@
                 <w:sz w:val="24"/>
                 <w:szCs w:val="24"/>
               </w:rPr>
-              <w:t>${</w:t>
-            </w:r>
-            <w:proofErr w:type="spellStart"/>
-            <w:r>
-              <w:rPr>
-                <w:rFonts w:ascii="Century Gothic" w:hAnsi="Century Gothic" w:cs="Arial"/>
-                <w:sz w:val="24"/>
-                <w:szCs w:val="24"/>
-              </w:rPr>
-              <w:t>fechaInicio</w:t>
-            </w:r>
-            <w:proofErr w:type="spellEnd"/>
-            <w:r>
-              <w:rPr>
-                <w:rFonts w:ascii="Century Gothic" w:hAnsi="Century Gothic" w:cs="Arial"/>
-                <w:sz w:val="24"/>
-                <w:szCs w:val="24"/>
-              </w:rPr>
-              <w:t>}</w:t>
+              <w:t>${fechaInicio}</w:t>
             </w:r>
           </w:p>
         </w:tc>
@@ -577,18 +429,8 @@
                 <w:sz w:val="24"/>
                 <w:szCs w:val="24"/>
               </w:rPr>
-              <w:t>${</w:t>
-            </w:r>
-            <w:proofErr w:type="spellStart"/>
-            <w:r>
-              <w:rPr>
-                <w:rFonts w:ascii="Century Gothic" w:hAnsi="Century Gothic" w:cs="Arial"/>
-                <w:sz w:val="24"/>
-                <w:szCs w:val="24"/>
-              </w:rPr>
-              <w:t>nombreDenunciante</w:t>
-            </w:r>
-            <w:proofErr w:type="spellEnd"/>
+              <w:t>${nombreDenunciante</w:t>
+            </w:r>
             <w:r>
               <w:rPr>
                 <w:rFonts w:ascii="Century Gothic" w:hAnsi="Century Gothic" w:cs="Arial"/>
@@ -649,25 +491,7 @@
                 <w:sz w:val="24"/>
                 <w:szCs w:val="24"/>
               </w:rPr>
-              <w:t>${</w:t>
-            </w:r>
-            <w:proofErr w:type="spellStart"/>
-            <w:r>
-              <w:rPr>
-                <w:rFonts w:ascii="Century Gothic" w:hAnsi="Century Gothic" w:cs="Arial"/>
-                <w:sz w:val="24"/>
-                <w:szCs w:val="24"/>
-              </w:rPr>
-              <w:t>calidadJuridica</w:t>
-            </w:r>
-            <w:proofErr w:type="spellEnd"/>
-            <w:r>
-              <w:rPr>
-                <w:rFonts w:ascii="Century Gothic" w:hAnsi="Century Gothic" w:cs="Arial"/>
-                <w:sz w:val="24"/>
-                <w:szCs w:val="24"/>
-              </w:rPr>
-              <w:t>}</w:t>
+              <w:t>${calidadJuridica}</w:t>
             </w:r>
           </w:p>
         </w:tc>
@@ -770,25 +594,7 @@
                 <w:sz w:val="24"/>
                 <w:szCs w:val="24"/>
               </w:rPr>
-              <w:t>${</w:t>
-            </w:r>
-            <w:proofErr w:type="spellStart"/>
-            <w:r>
-              <w:rPr>
-                <w:rFonts w:ascii="Century Gothic" w:hAnsi="Century Gothic" w:cs="Arial"/>
-                <w:sz w:val="24"/>
-                <w:szCs w:val="24"/>
-              </w:rPr>
-              <w:t>ocupacion</w:t>
-            </w:r>
-            <w:proofErr w:type="spellEnd"/>
-            <w:r>
-              <w:rPr>
-                <w:rFonts w:ascii="Century Gothic" w:hAnsi="Century Gothic" w:cs="Arial"/>
-                <w:sz w:val="24"/>
-                <w:szCs w:val="24"/>
-              </w:rPr>
-              <w:t>}</w:t>
+              <w:t>${ocupacion}</w:t>
             </w:r>
             <w:r>
               <w:rPr>
@@ -861,25 +667,7 @@
                 <w:sz w:val="24"/>
                 <w:szCs w:val="24"/>
               </w:rPr>
-              <w:t>${</w:t>
-            </w:r>
-            <w:proofErr w:type="spellStart"/>
-            <w:r>
-              <w:rPr>
-                <w:rFonts w:ascii="Century Gothic" w:hAnsi="Century Gothic" w:cs="Arial"/>
-                <w:sz w:val="24"/>
-                <w:szCs w:val="24"/>
-              </w:rPr>
-              <w:t>telefono</w:t>
-            </w:r>
-            <w:proofErr w:type="spellEnd"/>
-            <w:r>
-              <w:rPr>
-                <w:rFonts w:ascii="Century Gothic" w:hAnsi="Century Gothic" w:cs="Arial"/>
-                <w:sz w:val="24"/>
-                <w:szCs w:val="24"/>
-              </w:rPr>
-              <w:t>}</w:t>
+              <w:t>${telefono}</w:t>
             </w:r>
           </w:p>
         </w:tc>
@@ -988,25 +776,7 @@
                 <w:sz w:val="24"/>
                 <w:szCs w:val="24"/>
               </w:rPr>
-              <w:t>${</w:t>
-            </w:r>
-            <w:proofErr w:type="spellStart"/>
-            <w:r>
-              <w:rPr>
-                <w:rFonts w:ascii="Century Gothic" w:hAnsi="Century Gothic" w:cs="Arial"/>
-                <w:sz w:val="24"/>
-                <w:szCs w:val="24"/>
-              </w:rPr>
-              <w:t>esEmpresa</w:t>
-            </w:r>
-            <w:proofErr w:type="spellEnd"/>
-            <w:r>
-              <w:rPr>
-                <w:rFonts w:ascii="Century Gothic" w:hAnsi="Century Gothic" w:cs="Arial"/>
-                <w:sz w:val="24"/>
-                <w:szCs w:val="24"/>
-              </w:rPr>
-              <w:t>]</w:t>
+              <w:t>${esEmpresa}</w:t>
             </w:r>
           </w:p>
         </w:tc>
@@ -1055,25 +825,7 @@
                 <w:sz w:val="24"/>
                 <w:szCs w:val="24"/>
               </w:rPr>
-              <w:t>${</w:t>
-            </w:r>
-            <w:proofErr w:type="spellStart"/>
-            <w:r>
-              <w:rPr>
-                <w:rFonts w:ascii="Century Gothic" w:hAnsi="Century Gothic" w:cs="Arial"/>
-                <w:sz w:val="24"/>
-                <w:szCs w:val="24"/>
-              </w:rPr>
-              <w:t>religion</w:t>
-            </w:r>
-            <w:proofErr w:type="spellEnd"/>
-            <w:r>
-              <w:rPr>
-                <w:rFonts w:ascii="Century Gothic" w:hAnsi="Century Gothic" w:cs="Arial"/>
-                <w:sz w:val="24"/>
-                <w:szCs w:val="24"/>
-              </w:rPr>
-              <w:t>}</w:t>
+              <w:t>${religion}</w:t>
             </w:r>
           </w:p>
         </w:tc>
@@ -1097,25 +849,14 @@
                 <w:szCs w:val="24"/>
               </w:rPr>
             </w:pPr>
-            <w:proofErr w:type="spellStart"/>
-            <w:r>
-              <w:rPr>
-                <w:rFonts w:ascii="Century Gothic" w:hAnsi="Century Gothic" w:cs="Arial"/>
-                <w:b/>
-                <w:sz w:val="24"/>
-                <w:szCs w:val="24"/>
-              </w:rPr>
-              <w:t>RFC</w:t>
-            </w:r>
-            <w:proofErr w:type="spellEnd"/>
-            <w:r>
-              <w:rPr>
-                <w:rFonts w:ascii="Century Gothic" w:hAnsi="Century Gothic" w:cs="Arial"/>
-                <w:b/>
-                <w:sz w:val="24"/>
-                <w:szCs w:val="24"/>
-              </w:rPr>
-              <w:t>:</w:t>
+            <w:r>
+              <w:rPr>
+                <w:rFonts w:ascii="Century Gothic" w:hAnsi="Century Gothic" w:cs="Arial"/>
+                <w:b/>
+                <w:sz w:val="24"/>
+                <w:szCs w:val="24"/>
+              </w:rPr>
+              <w:t>RFC:</w:t>
             </w:r>
           </w:p>
         </w:tc>
@@ -1138,25 +879,7 @@
                 <w:sz w:val="24"/>
                 <w:szCs w:val="24"/>
               </w:rPr>
-              <w:t>${</w:t>
-            </w:r>
-            <w:proofErr w:type="spellStart"/>
-            <w:r>
-              <w:rPr>
-                <w:rFonts w:ascii="Century Gothic" w:hAnsi="Century Gothic" w:cs="Arial"/>
-                <w:sz w:val="24"/>
-                <w:szCs w:val="24"/>
-              </w:rPr>
-              <w:t>rfc</w:t>
-            </w:r>
-            <w:proofErr w:type="spellEnd"/>
-            <w:r>
-              <w:rPr>
-                <w:rFonts w:ascii="Century Gothic" w:hAnsi="Century Gothic" w:cs="Arial"/>
-                <w:sz w:val="24"/>
-                <w:szCs w:val="24"/>
-              </w:rPr>
-              <w:t>}</w:t>
+              <w:t>${rfc}</w:t>
             </w:r>
           </w:p>
         </w:tc>
@@ -1205,25 +928,7 @@
                 <w:sz w:val="24"/>
                 <w:szCs w:val="24"/>
               </w:rPr>
-              <w:t>${</w:t>
-            </w:r>
-            <w:proofErr w:type="spellStart"/>
-            <w:r>
-              <w:rPr>
-                <w:rFonts w:ascii="Century Gothic" w:hAnsi="Century Gothic" w:cs="Arial"/>
-                <w:sz w:val="24"/>
-                <w:szCs w:val="24"/>
-              </w:rPr>
-              <w:t>curp</w:t>
-            </w:r>
-            <w:proofErr w:type="spellEnd"/>
-            <w:r>
-              <w:rPr>
-                <w:rFonts w:ascii="Century Gothic" w:hAnsi="Century Gothic" w:cs="Arial"/>
-                <w:sz w:val="24"/>
-                <w:szCs w:val="24"/>
-              </w:rPr>
-              <w:t>}</w:t>
+              <w:t>${curp}</w:t>
             </w:r>
           </w:p>
         </w:tc>
@@ -1277,43 +982,25 @@
                 <w:sz w:val="24"/>
                 <w:szCs w:val="24"/>
               </w:rPr>
-              <w:t>{$</w:t>
-            </w:r>
-            <w:proofErr w:type="spellStart"/>
-            <w:r>
-              <w:rPr>
-                <w:rFonts w:ascii="Century Gothic" w:hAnsi="Century Gothic" w:cs="Arial"/>
-                <w:sz w:val="24"/>
-                <w:szCs w:val="24"/>
-              </w:rPr>
-              <w:t>municipioOrigen</w:t>
-            </w:r>
-            <w:proofErr w:type="spellEnd"/>
-            <w:r>
-              <w:rPr>
-                <w:rFonts w:ascii="Century Gothic" w:hAnsi="Century Gothic" w:cs="Arial"/>
-                <w:sz w:val="24"/>
-                <w:szCs w:val="24"/>
-              </w:rPr>
-              <w:t>}, ${</w:t>
-            </w:r>
-            <w:proofErr w:type="spellStart"/>
-            <w:r>
-              <w:rPr>
-                <w:rFonts w:ascii="Century Gothic" w:hAnsi="Century Gothic" w:cs="Arial"/>
-                <w:sz w:val="24"/>
-                <w:szCs w:val="24"/>
-              </w:rPr>
-              <w:t>estadoOrigen</w:t>
-            </w:r>
-            <w:proofErr w:type="spellEnd"/>
-            <w:r>
-              <w:rPr>
-                <w:rFonts w:ascii="Century Gothic" w:hAnsi="Century Gothic" w:cs="Arial"/>
-                <w:sz w:val="24"/>
-                <w:szCs w:val="24"/>
-              </w:rPr>
-              <w:t>}</w:t>
+              <w:t>$</w:t>
+            </w:r>
+            <w:bookmarkStart w:id="0" w:name="_GoBack"/>
+            <w:bookmarkEnd w:id="0"/>
+            <w:r>
+              <w:rPr>
+                <w:rFonts w:ascii="Century Gothic" w:hAnsi="Century Gothic" w:cs="Arial"/>
+                <w:sz w:val="24"/>
+                <w:szCs w:val="24"/>
+              </w:rPr>
+              <w:t>{</w:t>
+            </w:r>
+            <w:r>
+              <w:rPr>
+                <w:rFonts w:ascii="Century Gothic" w:hAnsi="Century Gothic" w:cs="Arial"/>
+                <w:sz w:val="24"/>
+                <w:szCs w:val="24"/>
+              </w:rPr>
+              <w:t>municipioOrigen}, ${estadoOrigen}</w:t>
             </w:r>
           </w:p>
         </w:tc>
@@ -1362,25 +1049,7 @@
                 <w:sz w:val="24"/>
                 <w:szCs w:val="24"/>
               </w:rPr>
-              <w:t>${</w:t>
-            </w:r>
-            <w:proofErr w:type="spellStart"/>
-            <w:r>
-              <w:rPr>
-                <w:rFonts w:ascii="Century Gothic" w:hAnsi="Century Gothic" w:cs="Arial"/>
-                <w:sz w:val="24"/>
-                <w:szCs w:val="24"/>
-              </w:rPr>
-              <w:t>fechaNacimiento</w:t>
-            </w:r>
-            <w:proofErr w:type="spellEnd"/>
-            <w:r>
-              <w:rPr>
-                <w:rFonts w:ascii="Century Gothic" w:hAnsi="Century Gothic" w:cs="Arial"/>
-                <w:sz w:val="24"/>
-                <w:szCs w:val="24"/>
-              </w:rPr>
-              <w:t>}</w:t>
+              <w:t>${fechaNacimiento}</w:t>
             </w:r>
           </w:p>
         </w:tc>
@@ -1537,25 +1206,7 @@
                 <w:sz w:val="24"/>
                 <w:szCs w:val="24"/>
               </w:rPr>
-              <w:t>${</w:t>
-            </w:r>
-            <w:proofErr w:type="spellStart"/>
-            <w:r>
-              <w:rPr>
-                <w:rFonts w:ascii="Century Gothic" w:hAnsi="Century Gothic" w:cs="Arial"/>
-                <w:sz w:val="24"/>
-                <w:szCs w:val="24"/>
-              </w:rPr>
-              <w:t>docIdentificacion</w:t>
-            </w:r>
-            <w:proofErr w:type="spellEnd"/>
-            <w:r>
-              <w:rPr>
-                <w:rFonts w:ascii="Century Gothic" w:hAnsi="Century Gothic" w:cs="Arial"/>
-                <w:sz w:val="24"/>
-                <w:szCs w:val="24"/>
-              </w:rPr>
-              <w:t>}</w:t>
+              <w:t>${docIdentificacion}</w:t>
             </w:r>
           </w:p>
         </w:tc>
@@ -1604,25 +1255,7 @@
                 <w:sz w:val="24"/>
                 <w:szCs w:val="24"/>
               </w:rPr>
-              <w:t>${</w:t>
-            </w:r>
-            <w:proofErr w:type="spellStart"/>
-            <w:r>
-              <w:rPr>
-                <w:rFonts w:ascii="Century Gothic" w:hAnsi="Century Gothic" w:cs="Arial"/>
-                <w:sz w:val="24"/>
-                <w:szCs w:val="24"/>
-              </w:rPr>
-              <w:t>numDocIdentificacion</w:t>
-            </w:r>
-            <w:proofErr w:type="spellEnd"/>
-            <w:r>
-              <w:rPr>
-                <w:rFonts w:ascii="Century Gothic" w:hAnsi="Century Gothic" w:cs="Arial"/>
-                <w:sz w:val="24"/>
-                <w:szCs w:val="24"/>
-              </w:rPr>
-              <w:t>}</w:t>
+              <w:t>${numDocIdentificacion}</w:t>
             </w:r>
           </w:p>
         </w:tc>
@@ -1676,25 +1309,7 @@
                 <w:sz w:val="24"/>
                 <w:szCs w:val="24"/>
               </w:rPr>
-              <w:t>${</w:t>
-            </w:r>
-            <w:proofErr w:type="spellStart"/>
-            <w:r>
-              <w:rPr>
-                <w:rFonts w:ascii="Century Gothic" w:hAnsi="Century Gothic" w:cs="Arial"/>
-                <w:sz w:val="24"/>
-                <w:szCs w:val="24"/>
-              </w:rPr>
-              <w:t>estadoCivil</w:t>
-            </w:r>
-            <w:proofErr w:type="spellEnd"/>
-            <w:r>
-              <w:rPr>
-                <w:rFonts w:ascii="Century Gothic" w:hAnsi="Century Gothic" w:cs="Arial"/>
-                <w:sz w:val="24"/>
-                <w:szCs w:val="24"/>
-              </w:rPr>
-              <w:t>}</w:t>
+              <w:t>${estadoCivil}</w:t>
             </w:r>
           </w:p>
         </w:tc>
@@ -1743,25 +1358,7 @@
                 <w:sz w:val="24"/>
                 <w:szCs w:val="24"/>
               </w:rPr>
-              <w:t>${</w:t>
-            </w:r>
-            <w:proofErr w:type="spellStart"/>
-            <w:r>
-              <w:rPr>
-                <w:rFonts w:ascii="Century Gothic" w:hAnsi="Century Gothic" w:cs="Arial"/>
-                <w:sz w:val="24"/>
-                <w:szCs w:val="24"/>
-              </w:rPr>
-              <w:t>motivoEstancia</w:t>
-            </w:r>
-            <w:proofErr w:type="spellEnd"/>
-            <w:r>
-              <w:rPr>
-                <w:rFonts w:ascii="Century Gothic" w:hAnsi="Century Gothic" w:cs="Arial"/>
-                <w:sz w:val="24"/>
-                <w:szCs w:val="24"/>
-              </w:rPr>
-              <w:t>}</w:t>
+              <w:t>${motivoEstancia}</w:t>
             </w:r>
           </w:p>
         </w:tc>
@@ -1815,25 +1412,7 @@
                 <w:sz w:val="24"/>
                 <w:szCs w:val="24"/>
               </w:rPr>
-              <w:t>${</w:t>
-            </w:r>
-            <w:proofErr w:type="spellStart"/>
-            <w:r>
-              <w:rPr>
-                <w:rFonts w:ascii="Century Gothic" w:hAnsi="Century Gothic" w:cs="Arial"/>
-                <w:sz w:val="24"/>
-                <w:szCs w:val="24"/>
-              </w:rPr>
-              <w:t>lugarTrabajo</w:t>
-            </w:r>
-            <w:proofErr w:type="spellEnd"/>
-            <w:r>
-              <w:rPr>
-                <w:rFonts w:ascii="Century Gothic" w:hAnsi="Century Gothic" w:cs="Arial"/>
-                <w:sz w:val="24"/>
-                <w:szCs w:val="24"/>
-              </w:rPr>
-              <w:t>}</w:t>
+              <w:t>${lugarTrabajo}</w:t>
             </w:r>
           </w:p>
         </w:tc>
@@ -1882,25 +1461,7 @@
                 <w:sz w:val="24"/>
                 <w:szCs w:val="24"/>
               </w:rPr>
-              <w:t>${</w:t>
-            </w:r>
-            <w:proofErr w:type="spellStart"/>
-            <w:r>
-              <w:rPr>
-                <w:rFonts w:ascii="Century Gothic" w:hAnsi="Century Gothic" w:cs="Arial"/>
-                <w:sz w:val="24"/>
-                <w:szCs w:val="24"/>
-              </w:rPr>
-              <w:t>telefonoTrabajo</w:t>
-            </w:r>
-            <w:proofErr w:type="spellEnd"/>
-            <w:r>
-              <w:rPr>
-                <w:rFonts w:ascii="Century Gothic" w:hAnsi="Century Gothic" w:cs="Arial"/>
-                <w:sz w:val="24"/>
-                <w:szCs w:val="24"/>
-              </w:rPr>
-              <w:t>}</w:t>
+              <w:t>${telefonoTrabajo}</w:t>
             </w:r>
             <w:r>
               <w:rPr>
@@ -1979,25 +1540,7 @@
                 <w:sz w:val="24"/>
                 <w:szCs w:val="24"/>
               </w:rPr>
-              <w:t>${</w:t>
-            </w:r>
-            <w:proofErr w:type="spellStart"/>
-            <w:r>
-              <w:rPr>
-                <w:rFonts w:ascii="Century Gothic" w:hAnsi="Century Gothic" w:cs="Arial"/>
-                <w:sz w:val="24"/>
-                <w:szCs w:val="24"/>
-              </w:rPr>
-              <w:t>dirTrabajo</w:t>
-            </w:r>
-            <w:proofErr w:type="spellEnd"/>
-            <w:r>
-              <w:rPr>
-                <w:rFonts w:ascii="Century Gothic" w:hAnsi="Century Gothic" w:cs="Arial"/>
-                <w:sz w:val="24"/>
-                <w:szCs w:val="24"/>
-              </w:rPr>
-              <w:t>}</w:t>
+              <w:t>${dirTrabajo}</w:t>
             </w:r>
             <w:r>
               <w:rPr>
@@ -2126,25 +1669,7 @@
                 <w:sz w:val="24"/>
                 <w:szCs w:val="24"/>
               </w:rPr>
-              <w:t>${</w:t>
-            </w:r>
-            <w:proofErr w:type="spellStart"/>
-            <w:r>
-              <w:rPr>
-                <w:rFonts w:ascii="Century Gothic" w:hAnsi="Century Gothic" w:cs="Arial"/>
-                <w:sz w:val="24"/>
-                <w:szCs w:val="24"/>
-              </w:rPr>
-              <w:t>dirNotif</w:t>
-            </w:r>
-            <w:proofErr w:type="spellEnd"/>
-            <w:r>
-              <w:rPr>
-                <w:rFonts w:ascii="Century Gothic" w:hAnsi="Century Gothic" w:cs="Arial"/>
-                <w:sz w:val="24"/>
-                <w:szCs w:val="24"/>
-              </w:rPr>
-              <w:t>}</w:t>
+              <w:t>${dirNotif}</w:t>
             </w:r>
           </w:p>
         </w:tc>
@@ -2273,16 +1798,7 @@
                 <w:sz w:val="24"/>
                 <w:szCs w:val="24"/>
               </w:rPr>
-              <w:t>${</w:t>
-            </w:r>
-            <w:proofErr w:type="spellStart"/>
-            <w:r>
-              <w:rPr>
-                <w:rFonts w:ascii="Century Gothic" w:hAnsi="Century Gothic" w:cs="Arial"/>
-                <w:sz w:val="24"/>
-                <w:szCs w:val="24"/>
-              </w:rPr>
-              <w:t>telefono</w:t>
+              <w:t>${telefono</w:t>
             </w:r>
             <w:r>
               <w:rPr>
@@ -2292,9 +1808,6 @@
               </w:rPr>
               <w:t>N</w:t>
             </w:r>
-            <w:bookmarkStart w:id="0" w:name="_GoBack"/>
-            <w:bookmarkEnd w:id="0"/>
-            <w:proofErr w:type="spellEnd"/>
             <w:r>
               <w:rPr>
                 <w:rFonts w:ascii="Century Gothic" w:hAnsi="Century Gothic" w:cs="Arial"/>
@@ -2457,25 +1970,7 @@
                 <w:sz w:val="24"/>
                 <w:szCs w:val="24"/>
               </w:rPr>
-              <w:t>${</w:t>
-            </w:r>
-            <w:proofErr w:type="spellStart"/>
-            <w:r>
-              <w:rPr>
-                <w:rFonts w:ascii="Century Gothic" w:hAnsi="Century Gothic" w:cs="Arial"/>
-                <w:sz w:val="24"/>
-                <w:szCs w:val="24"/>
-              </w:rPr>
-              <w:t>dirDelito</w:t>
-            </w:r>
-            <w:proofErr w:type="spellEnd"/>
-            <w:r>
-              <w:rPr>
-                <w:rFonts w:ascii="Century Gothic" w:hAnsi="Century Gothic" w:cs="Arial"/>
-                <w:sz w:val="24"/>
-                <w:szCs w:val="24"/>
-              </w:rPr>
-              <w:t>}</w:t>
+              <w:t>${dirDelito}</w:t>
             </w:r>
           </w:p>
         </w:tc>
@@ -2530,25 +2025,7 @@
                 <w:sz w:val="24"/>
                 <w:szCs w:val="24"/>
               </w:rPr>
-              <w:t>${</w:t>
-            </w:r>
-            <w:proofErr w:type="spellStart"/>
-            <w:r>
-              <w:rPr>
-                <w:rFonts w:ascii="Century Gothic" w:hAnsi="Century Gothic" w:cs="Arial"/>
-                <w:sz w:val="24"/>
-                <w:szCs w:val="24"/>
-              </w:rPr>
-              <w:t>puntoReferencia</w:t>
-            </w:r>
-            <w:proofErr w:type="spellEnd"/>
-            <w:r>
-              <w:rPr>
-                <w:rFonts w:ascii="Century Gothic" w:hAnsi="Century Gothic" w:cs="Arial"/>
-                <w:sz w:val="24"/>
-                <w:szCs w:val="24"/>
-              </w:rPr>
-              <w:t>}</w:t>
+              <w:t>${puntoReferencia}</w:t>
             </w:r>
           </w:p>
         </w:tc>
@@ -2598,25 +2075,7 @@
                 <w:sz w:val="24"/>
                 <w:szCs w:val="24"/>
               </w:rPr>
-              <w:t>${</w:t>
-            </w:r>
-            <w:proofErr w:type="spellStart"/>
-            <w:r>
-              <w:rPr>
-                <w:rFonts w:ascii="Century Gothic" w:hAnsi="Century Gothic" w:cs="Arial"/>
-                <w:sz w:val="24"/>
-                <w:szCs w:val="24"/>
-              </w:rPr>
-              <w:t>coloniaDelito</w:t>
-            </w:r>
-            <w:proofErr w:type="spellEnd"/>
-            <w:r>
-              <w:rPr>
-                <w:rFonts w:ascii="Century Gothic" w:hAnsi="Century Gothic" w:cs="Arial"/>
-                <w:sz w:val="24"/>
-                <w:szCs w:val="24"/>
-              </w:rPr>
-              <w:t>}</w:t>
+              <w:t>${coloniaDelito}</w:t>
             </w:r>
           </w:p>
         </w:tc>
@@ -2725,25 +2184,7 @@
                 <w:sz w:val="24"/>
                 <w:szCs w:val="24"/>
               </w:rPr>
-              <w:t>${</w:t>
-            </w:r>
-            <w:proofErr w:type="spellStart"/>
-            <w:r>
-              <w:rPr>
-                <w:rFonts w:ascii="Century Gothic" w:hAnsi="Century Gothic" w:cs="Arial"/>
-                <w:sz w:val="24"/>
-                <w:szCs w:val="24"/>
-              </w:rPr>
-              <w:t>entreCalle</w:t>
-            </w:r>
-            <w:proofErr w:type="spellEnd"/>
-            <w:r>
-              <w:rPr>
-                <w:rFonts w:ascii="Century Gothic" w:hAnsi="Century Gothic" w:cs="Arial"/>
-                <w:sz w:val="24"/>
-                <w:szCs w:val="24"/>
-              </w:rPr>
-              <w:t>}</w:t>
+              <w:t>${entreCalle}</w:t>
             </w:r>
           </w:p>
         </w:tc>
@@ -2794,25 +2235,7 @@
                 <w:sz w:val="24"/>
                 <w:szCs w:val="24"/>
               </w:rPr>
-              <w:t>${</w:t>
-            </w:r>
-            <w:proofErr w:type="spellStart"/>
-            <w:r>
-              <w:rPr>
-                <w:rFonts w:ascii="Century Gothic" w:hAnsi="Century Gothic" w:cs="Arial"/>
-                <w:sz w:val="24"/>
-                <w:szCs w:val="24"/>
-              </w:rPr>
-              <w:t>yCalle</w:t>
-            </w:r>
-            <w:proofErr w:type="spellEnd"/>
-            <w:r>
-              <w:rPr>
-                <w:rFonts w:ascii="Century Gothic" w:hAnsi="Century Gothic" w:cs="Arial"/>
-                <w:sz w:val="24"/>
-                <w:szCs w:val="24"/>
-              </w:rPr>
-              <w:t>}</w:t>
+              <w:t>${yCalle}</w:t>
             </w:r>
           </w:p>
         </w:tc>
@@ -2898,7 +2321,7 @@
               </wp:anchor>
             </w:drawing>
           </mc:Choice>
-          <mc:Fallback>
+          <mc:Fallback xmlns:w15="http://schemas.microsoft.com/office/word/2012/wordml">
             <w:pict>
               <v:shapetype id="_x0000_t202" coordsize="21600,21600" o:spt="202" path="m,l,21600r21600,l21600,xe">
                 <v:stroke joinstyle="miter"/>
@@ -3009,7 +2432,7 @@
               </wp:anchor>
             </w:drawing>
           </mc:Choice>
-          <mc:Fallback>
+          <mc:Fallback xmlns:w15="http://schemas.microsoft.com/office/word/2012/wordml">
             <w:pict>
               <v:shape id="Cuadro de texto 4" o:spid="_x0000_s1027" type="#_x0000_t202" style="position:absolute;margin-left:-1.95pt;margin-top:5pt;width:147.75pt;height:24pt;z-index:251657216;visibility:visible;mso-wrap-style:square;mso-width-percent:0;mso-height-percent:0;mso-wrap-distance-left:9pt;mso-wrap-distance-top:0;mso-wrap-distance-right:9pt;mso-wrap-distance-bottom:0;mso-position-horizontal:absolute;mso-position-horizontal-relative:text;mso-position-vertical:absolute;mso-position-vertical-relative:text;mso-width-percent:0;mso-height-percent:0;mso-width-relative:page;mso-height-relative:page;v-text-anchor:top" o:gfxdata="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" stroked="f">
                 <v:textbox>
@@ -3202,25 +2625,7 @@
                 <w:sz w:val="24"/>
                 <w:szCs w:val="24"/>
               </w:rPr>
-              <w:t>${</w:t>
-            </w:r>
-            <w:proofErr w:type="spellStart"/>
-            <w:r>
-              <w:rPr>
-                <w:rFonts w:ascii="Century Gothic" w:hAnsi="Century Gothic" w:cs="Arial"/>
-                <w:sz w:val="24"/>
-                <w:szCs w:val="24"/>
-              </w:rPr>
-              <w:t>conViolencia</w:t>
-            </w:r>
-            <w:proofErr w:type="spellEnd"/>
-            <w:r>
-              <w:rPr>
-                <w:rFonts w:ascii="Century Gothic" w:hAnsi="Century Gothic" w:cs="Arial"/>
-                <w:sz w:val="24"/>
-                <w:szCs w:val="24"/>
-              </w:rPr>
-              <w:t>}</w:t>
+              <w:t>${conViolencia}</w:t>
             </w:r>
           </w:p>
         </w:tc>
@@ -3274,25 +2679,7 @@
                 <w:sz w:val="24"/>
                 <w:szCs w:val="24"/>
               </w:rPr>
-              <w:t>${</w:t>
-            </w:r>
-            <w:proofErr w:type="spellStart"/>
-            <w:r>
-              <w:rPr>
-                <w:rFonts w:ascii="Century Gothic" w:hAnsi="Century Gothic" w:cs="Arial"/>
-                <w:sz w:val="24"/>
-                <w:szCs w:val="24"/>
-              </w:rPr>
-              <w:t>conDetenido</w:t>
-            </w:r>
-            <w:proofErr w:type="spellEnd"/>
-            <w:r>
-              <w:rPr>
-                <w:rFonts w:ascii="Century Gothic" w:hAnsi="Century Gothic" w:cs="Arial"/>
-                <w:sz w:val="24"/>
-                <w:szCs w:val="24"/>
-              </w:rPr>
-              <w:t>}</w:t>
+              <w:t>${conDetenido}</w:t>
             </w:r>
           </w:p>
         </w:tc>
@@ -3395,25 +2782,7 @@
                 <w:sz w:val="24"/>
                 <w:szCs w:val="24"/>
               </w:rPr>
-              <w:t>${</w:t>
-            </w:r>
-            <w:proofErr w:type="spellStart"/>
-            <w:r>
-              <w:rPr>
-                <w:rFonts w:ascii="Century Gothic" w:hAnsi="Century Gothic" w:cs="Arial"/>
-                <w:sz w:val="24"/>
-                <w:szCs w:val="24"/>
-              </w:rPr>
-              <w:t>formaComision</w:t>
-            </w:r>
-            <w:proofErr w:type="spellEnd"/>
-            <w:r>
-              <w:rPr>
-                <w:rFonts w:ascii="Century Gothic" w:hAnsi="Century Gothic" w:cs="Arial"/>
-                <w:sz w:val="24"/>
-                <w:szCs w:val="24"/>
-              </w:rPr>
-              <w:t>}</w:t>
+              <w:t>${formaComision}</w:t>
             </w:r>
             <w:r>
               <w:rPr>
@@ -3486,25 +2855,7 @@
                 <w:sz w:val="24"/>
                 <w:szCs w:val="24"/>
               </w:rPr>
-              <w:t>${</w:t>
-            </w:r>
-            <w:proofErr w:type="spellStart"/>
-            <w:r>
-              <w:rPr>
-                <w:rFonts w:ascii="Century Gothic" w:hAnsi="Century Gothic" w:cs="Arial"/>
-                <w:sz w:val="24"/>
-                <w:szCs w:val="24"/>
-              </w:rPr>
-              <w:t>consumacion</w:t>
-            </w:r>
-            <w:proofErr w:type="spellEnd"/>
-            <w:r>
-              <w:rPr>
-                <w:rFonts w:ascii="Century Gothic" w:hAnsi="Century Gothic" w:cs="Arial"/>
-                <w:sz w:val="24"/>
-                <w:szCs w:val="24"/>
-              </w:rPr>
-              <w:t>}</w:t>
+              <w:t>${consumacion}</w:t>
             </w:r>
           </w:p>
         </w:tc>
@@ -3610,25 +2961,7 @@
                 <w:sz w:val="24"/>
                 <w:szCs w:val="24"/>
               </w:rPr>
-              <w:t>${</w:t>
-            </w:r>
-            <w:proofErr w:type="spellStart"/>
-            <w:r>
-              <w:rPr>
-                <w:rFonts w:ascii="Century Gothic" w:hAnsi="Century Gothic" w:cs="Arial"/>
-                <w:sz w:val="24"/>
-                <w:szCs w:val="24"/>
-              </w:rPr>
-              <w:t>nombreDen</w:t>
-            </w:r>
-            <w:proofErr w:type="spellEnd"/>
-            <w:r>
-              <w:rPr>
-                <w:rFonts w:ascii="Century Gothic" w:hAnsi="Century Gothic" w:cs="Arial"/>
-                <w:sz w:val="24"/>
-                <w:szCs w:val="24"/>
-              </w:rPr>
-              <w:t>}</w:t>
+              <w:t>${nombreDen}</w:t>
             </w:r>
           </w:p>
         </w:tc>
@@ -3677,25 +3010,7 @@
                 <w:sz w:val="24"/>
                 <w:szCs w:val="24"/>
               </w:rPr>
-              <w:t>${</w:t>
-            </w:r>
-            <w:proofErr w:type="spellStart"/>
-            <w:r>
-              <w:rPr>
-                <w:rFonts w:ascii="Century Gothic" w:hAnsi="Century Gothic" w:cs="Arial"/>
-                <w:sz w:val="24"/>
-                <w:szCs w:val="24"/>
-              </w:rPr>
-              <w:t>edadDen</w:t>
-            </w:r>
-            <w:proofErr w:type="spellEnd"/>
-            <w:r>
-              <w:rPr>
-                <w:rFonts w:ascii="Century Gothic" w:hAnsi="Century Gothic" w:cs="Arial"/>
-                <w:sz w:val="24"/>
-                <w:szCs w:val="24"/>
-              </w:rPr>
-              <w:t>}</w:t>
+              <w:t>${edadDen}</w:t>
             </w:r>
           </w:p>
         </w:tc>
@@ -3749,25 +3064,7 @@
                 <w:sz w:val="24"/>
                 <w:szCs w:val="24"/>
               </w:rPr>
-              <w:t>${</w:t>
-            </w:r>
-            <w:proofErr w:type="spellStart"/>
-            <w:r>
-              <w:rPr>
-                <w:rFonts w:ascii="Century Gothic" w:hAnsi="Century Gothic" w:cs="Arial"/>
-                <w:sz w:val="24"/>
-                <w:szCs w:val="24"/>
-              </w:rPr>
-              <w:t>dirDen</w:t>
-            </w:r>
-            <w:proofErr w:type="spellEnd"/>
-            <w:r>
-              <w:rPr>
-                <w:rFonts w:ascii="Century Gothic" w:hAnsi="Century Gothic" w:cs="Arial"/>
-                <w:sz w:val="24"/>
-                <w:szCs w:val="24"/>
-              </w:rPr>
-              <w:t>}</w:t>
+              <w:t>${dirDen}</w:t>
             </w:r>
           </w:p>
         </w:tc>
@@ -3870,25 +3167,7 @@
                 <w:sz w:val="24"/>
                 <w:szCs w:val="24"/>
               </w:rPr>
-              <w:t>${</w:t>
-            </w:r>
-            <w:proofErr w:type="spellStart"/>
-            <w:r>
-              <w:rPr>
-                <w:rFonts w:ascii="Century Gothic" w:hAnsi="Century Gothic" w:cs="Arial"/>
-                <w:sz w:val="24"/>
-                <w:szCs w:val="24"/>
-              </w:rPr>
-              <w:t>conoceAlDen</w:t>
-            </w:r>
-            <w:proofErr w:type="spellEnd"/>
-            <w:r>
-              <w:rPr>
-                <w:rFonts w:ascii="Century Gothic" w:hAnsi="Century Gothic" w:cs="Arial"/>
-                <w:sz w:val="24"/>
-                <w:szCs w:val="24"/>
-              </w:rPr>
-              <w:t>}</w:t>
+              <w:t>${conoceAlDen}</w:t>
             </w:r>
           </w:p>
         </w:tc>
@@ -3937,25 +3216,7 @@
                 <w:sz w:val="24"/>
                 <w:szCs w:val="24"/>
               </w:rPr>
-              <w:t>${</w:t>
-            </w:r>
-            <w:proofErr w:type="spellStart"/>
-            <w:r>
-              <w:rPr>
-                <w:rFonts w:ascii="Century Gothic" w:hAnsi="Century Gothic" w:cs="Arial"/>
-                <w:sz w:val="24"/>
-                <w:szCs w:val="24"/>
-              </w:rPr>
-              <w:t>senasPartic</w:t>
-            </w:r>
-            <w:proofErr w:type="spellEnd"/>
-            <w:r>
-              <w:rPr>
-                <w:rFonts w:ascii="Century Gothic" w:hAnsi="Century Gothic" w:cs="Arial"/>
-                <w:sz w:val="24"/>
-                <w:szCs w:val="24"/>
-              </w:rPr>
-              <w:t>}</w:t>
+              <w:t>${senasPartic}</w:t>
             </w:r>
             <w:r>
               <w:rPr>
@@ -4322,25 +3583,7 @@
                 <w:sz w:val="24"/>
                 <w:szCs w:val="24"/>
               </w:rPr>
-              <w:t xml:space="preserve">Al resguardo de su identidad y otros datos personales en los siguientes casos: cuando sean menores de edad; cuando se trate de delitos de violación, trata de </w:t>
-            </w:r>
-            <w:proofErr w:type="spellStart"/>
-            <w:r>
-              <w:rPr>
-                <w:rFonts w:ascii="Century Gothic" w:hAnsi="Century Gothic" w:cs="Arial"/>
-                <w:sz w:val="24"/>
-                <w:szCs w:val="24"/>
-              </w:rPr>
-              <w:t>personas,secuestro</w:t>
-            </w:r>
-            <w:proofErr w:type="spellEnd"/>
-            <w:r>
-              <w:rPr>
-                <w:rFonts w:ascii="Century Gothic" w:hAnsi="Century Gothic" w:cs="Arial"/>
-                <w:sz w:val="24"/>
-                <w:szCs w:val="24"/>
-              </w:rPr>
-              <w:t xml:space="preserve"> o delincuencia organizada; y cuando a juicio del juzgador sea necesario para su protección, salvaguardando en todo caso los derechos de la defensa. </w:t>
+              <w:t xml:space="preserve">Al resguardo de su identidad y otros datos personales en los siguientes casos: cuando sean menores de edad; cuando se trate de delitos de violación, trata de personas,secuestro o delincuencia organizada; y cuando a juicio del juzgador sea necesario para su protección, salvaguardando en todo caso los derechos de la defensa. </w:t>
             </w:r>
           </w:p>
           <w:p>
@@ -4554,7 +3797,7 @@
               </wp:anchor>
             </w:drawing>
           </mc:Choice>
-          <mc:Fallback>
+          <mc:Fallback xmlns:w15="http://schemas.microsoft.com/office/word/2012/wordml">
             <w:pict>
               <v:shape id="Cuadro de texto 3" o:spid="_x0000_s1028" type="#_x0000_t202" style="position:absolute;left:0;text-align:left;margin-left:-4.95pt;margin-top:11pt;width:147.75pt;height:24pt;z-index:251658240;visibility:visible;mso-wrap-style:square;mso-width-percent:0;mso-height-percent:0;mso-wrap-distance-left:9pt;mso-wrap-distance-top:0;mso-wrap-distance-right:9pt;mso-wrap-distance-bottom:0;mso-position-horizontal:absolute;mso-position-horizontal-relative:text;mso-position-vertical:absolute;mso-position-vertical-relative:text;mso-width-percent:0;mso-height-percent:0;mso-width-relative:page;mso-height-relative:page;v-text-anchor:top" o:gfxdata="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" stroked="f">
                 <v:textbox>
@@ -4655,7 +3898,7 @@
               </wp:anchor>
             </w:drawing>
           </mc:Choice>
-          <mc:Fallback>
+          <mc:Fallback xmlns:w15="http://schemas.microsoft.com/office/word/2012/wordml">
             <w:pict>
               <v:shape id="Cuadro de texto 2" o:spid="_x0000_s1029" type="#_x0000_t202" style="position:absolute;left:0;text-align:left;margin-left:142.8pt;margin-top:11pt;width:152.25pt;height:24pt;z-index:251659264;visibility:visible;mso-wrap-style:square;mso-width-percent:0;mso-height-percent:0;mso-wrap-distance-left:9pt;mso-wrap-distance-top:0;mso-wrap-distance-right:9pt;mso-wrap-distance-bottom:0;mso-position-horizontal:absolute;mso-position-horizontal-relative:text;mso-position-vertical:absolute;mso-position-vertical-relative:text;mso-width-percent:0;mso-height-percent:0;mso-width-relative:page;mso-height-relative:page;v-text-anchor:top" o:gfxdata="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">
                 <v:textbox>
@@ -4747,25 +3990,7 @@
                 <w:sz w:val="24"/>
                 <w:szCs w:val="24"/>
               </w:rPr>
-              <w:t>${</w:t>
-            </w:r>
-            <w:proofErr w:type="spellStart"/>
-            <w:r>
-              <w:rPr>
-                <w:rFonts w:ascii="Century Gothic" w:hAnsi="Century Gothic" w:cs="Arial"/>
-                <w:sz w:val="24"/>
-                <w:szCs w:val="24"/>
-              </w:rPr>
-              <w:t>narracion</w:t>
-            </w:r>
-            <w:proofErr w:type="spellEnd"/>
-            <w:r>
-              <w:rPr>
-                <w:rFonts w:ascii="Century Gothic" w:hAnsi="Century Gothic" w:cs="Arial"/>
-                <w:sz w:val="24"/>
-                <w:szCs w:val="24"/>
-              </w:rPr>
-              <w:t>}</w:t>
+              <w:t>${narracion}</w:t>
             </w:r>
           </w:p>
           <w:p>
@@ -4877,27 +4102,7 @@
                 <w:sz w:val="24"/>
                 <w:szCs w:val="24"/>
               </w:rPr>
-              <w:t>LIC. ${</w:t>
-            </w:r>
-            <w:proofErr w:type="spellStart"/>
-            <w:r>
-              <w:rPr>
-                <w:rFonts w:ascii="Century Gothic" w:hAnsi="Century Gothic" w:cs="Arial"/>
-                <w:b/>
-                <w:sz w:val="24"/>
-                <w:szCs w:val="24"/>
-              </w:rPr>
-              <w:t>nombreFiscal</w:t>
-            </w:r>
-            <w:proofErr w:type="spellEnd"/>
-            <w:r>
-              <w:rPr>
-                <w:rFonts w:ascii="Century Gothic" w:hAnsi="Century Gothic" w:cs="Arial"/>
-                <w:b/>
-                <w:sz w:val="24"/>
-                <w:szCs w:val="24"/>
-              </w:rPr>
-              <w:t>}</w:t>
+              <w:t>LIC. ${nombreFiscal}</w:t>
             </w:r>
           </w:p>
           <w:p>
@@ -4985,47 +4190,16 @@
                 <w:sz w:val="24"/>
                 <w:szCs w:val="24"/>
               </w:rPr>
-              <w:t>FISCAL ${</w:t>
-            </w:r>
-            <w:proofErr w:type="spellStart"/>
-            <w:r>
-              <w:rPr>
-                <w:rFonts w:ascii="Century Gothic" w:hAnsi="Century Gothic" w:cs="Arial"/>
-                <w:b/>
-                <w:sz w:val="24"/>
-                <w:szCs w:val="24"/>
-              </w:rPr>
-              <w:t>numFiscal</w:t>
-            </w:r>
-            <w:proofErr w:type="spellEnd"/>
-            <w:proofErr w:type="gramStart"/>
-            <w:r>
-              <w:rPr>
-                <w:rFonts w:ascii="Century Gothic" w:hAnsi="Century Gothic" w:cs="Arial"/>
-                <w:b/>
-                <w:sz w:val="24"/>
-                <w:szCs w:val="24"/>
-              </w:rPr>
-              <w:t>}</w:t>
-            </w:r>
-            <w:r>
-              <w:rPr>
-                <w:rFonts w:ascii="Century Gothic" w:hAnsi="Century Gothic" w:cs="Arial"/>
-                <w:b/>
-                <w:sz w:val="24"/>
-                <w:szCs w:val="24"/>
-              </w:rPr>
-              <w:t>º</w:t>
-            </w:r>
-            <w:proofErr w:type="gramEnd"/>
-            <w:r>
-              <w:rPr>
-                <w:rFonts w:ascii="Century Gothic" w:hAnsi="Century Gothic" w:cs="Arial"/>
-                <w:b/>
-                <w:sz w:val="24"/>
-                <w:szCs w:val="24"/>
-              </w:rPr>
-              <w:t xml:space="preserve"> EN LA UNIDAD INTEGRAL DE PROC</w:t>
+              <w:t>FISCAL ${numFiscal}</w:t>
+            </w:r>
+            <w:r>
+              <w:rPr>
+                <w:rFonts w:ascii="Century Gothic" w:hAnsi="Century Gothic" w:cs="Arial"/>
+                <w:b/>
+                <w:sz w:val="24"/>
+                <w:szCs w:val="24"/>
+              </w:rPr>
+              <w:t>º EN LA UNIDAD INTEGRAL DE PROC</w:t>
             </w:r>
             <w:r>
               <w:rPr>
@@ -5084,8 +4258,8 @@
     </w:p>
     <w:p/>
     <w:sectPr>
-      <w:headerReference w:type="default" r:id="rId6"/>
-      <w:footerReference w:type="default" r:id="rId7"/>
+      <w:headerReference w:type="default" r:id="rId7"/>
+      <w:footerReference w:type="default" r:id="rId8"/>
       <w:pgSz w:w="12240" w:h="15840"/>
       <w:pgMar w:top="1417" w:right="1701" w:bottom="1417" w:left="1701" w:header="708" w:footer="1077" w:gutter="0"/>
       <w:cols w:space="708"/>
@@ -5096,7 +4270,7 @@
 </file>
 
 <file path=word/endnotes.xml><?xml version="1.0" encoding="utf-8"?>
-<w:endnotes xmlns:wpc="http://schemas.microsoft.com/office/word/2010/wordprocessingCanvas" xmlns:mc="http://schemas.openxmlformats.org/markup-compatibility/2006" xmlns:o="urn:schemas-microsoft-com:office:office" xmlns:r="http://schemas.openxmlformats.org/officeDocument/2006/relationships" xmlns:m="http://schemas.openxmlformats.org/officeDocument/2006/math" xmlns:v="urn:schemas-microsoft-com:vml" xmlns:wp14="http://schemas.microsoft.com/office/word/2010/wordprocessingDrawing" xmlns:wp="http://schemas.openxmlformats.org/drawingml/2006/wordprocessingDrawing" xmlns:w10="urn:schemas-microsoft-com:office:word" xmlns:w="http://schemas.openxmlformats.org/wordprocessingml/2006/main" xmlns:w14="http://schemas.microsoft.com/office/word/2010/wordml" xmlns:w15="http://schemas.microsoft.com/office/word/2012/wordml" xmlns:wpg="http://schemas.microsoft.com/office/word/2010/wordprocessingGroup" xmlns:wpi="http://schemas.microsoft.com/office/word/2010/wordprocessingInk" xmlns:wne="http://schemas.microsoft.com/office/word/2006/wordml" xmlns:wps="http://schemas.microsoft.com/office/word/2010/wordprocessingShape" mc:Ignorable="w14 w15 wp14">
+<w:endnotes xmlns:wpc="http://schemas.microsoft.com/office/word/2010/wordprocessingCanvas" xmlns:mc="http://schemas.openxmlformats.org/markup-compatibility/2006" xmlns:o="urn:schemas-microsoft-com:office:office" xmlns:r="http://schemas.openxmlformats.org/officeDocument/2006/relationships" xmlns:m="http://schemas.openxmlformats.org/officeDocument/2006/math" xmlns:v="urn:schemas-microsoft-com:vml" xmlns:wp14="http://schemas.microsoft.com/office/word/2010/wordprocessingDrawing" xmlns:wp="http://schemas.openxmlformats.org/drawingml/2006/wordprocessingDrawing" xmlns:w10="urn:schemas-microsoft-com:office:word" xmlns:w="http://schemas.openxmlformats.org/wordprocessingml/2006/main" xmlns:w14="http://schemas.microsoft.com/office/word/2010/wordml" xmlns:wpg="http://schemas.microsoft.com/office/word/2010/wordprocessingGroup" xmlns:wpi="http://schemas.microsoft.com/office/word/2010/wordprocessingInk" xmlns:wne="http://schemas.microsoft.com/office/word/2006/wordml" xmlns:wps="http://schemas.microsoft.com/office/word/2010/wordprocessingShape" mc:Ignorable="w14 wp14">
   <w:endnote w:type="separator" w:id="-1">
     <w:p>
       <w:pPr>
@@ -5121,7 +4295,7 @@
 </file>
 
 <file path=word/footer1.xml><?xml version="1.0" encoding="utf-8"?>
-<w:ftr xmlns:wpc="http://schemas.microsoft.com/office/word/2010/wordprocessingCanvas" xmlns:mc="http://schemas.openxmlformats.org/markup-compatibility/2006" xmlns:o="urn:schemas-microsoft-com:office:office" xmlns:r="http://schemas.openxmlformats.org/officeDocument/2006/relationships" xmlns:m="http://schemas.openxmlformats.org/officeDocument/2006/math" xmlns:v="urn:schemas-microsoft-com:vml" xmlns:wp14="http://schemas.microsoft.com/office/word/2010/wordprocessingDrawing" xmlns:wp="http://schemas.openxmlformats.org/drawingml/2006/wordprocessingDrawing" xmlns:w10="urn:schemas-microsoft-com:office:word" xmlns:w="http://schemas.openxmlformats.org/wordprocessingml/2006/main" xmlns:w14="http://schemas.microsoft.com/office/word/2010/wordml" xmlns:w15="http://schemas.microsoft.com/office/word/2012/wordml" xmlns:wpg="http://schemas.microsoft.com/office/word/2010/wordprocessingGroup" xmlns:wpi="http://schemas.microsoft.com/office/word/2010/wordprocessingInk" xmlns:wne="http://schemas.microsoft.com/office/word/2006/wordml" xmlns:wps="http://schemas.microsoft.com/office/word/2010/wordprocessingShape" mc:Ignorable="w14 w15 wp14">
+<w:ftr xmlns:wpc="http://schemas.microsoft.com/office/word/2010/wordprocessingCanvas" xmlns:mc="http://schemas.openxmlformats.org/markup-compatibility/2006" xmlns:o="urn:schemas-microsoft-com:office:office" xmlns:r="http://schemas.openxmlformats.org/officeDocument/2006/relationships" xmlns:m="http://schemas.openxmlformats.org/officeDocument/2006/math" xmlns:v="urn:schemas-microsoft-com:vml" xmlns:wp14="http://schemas.microsoft.com/office/word/2010/wordprocessingDrawing" xmlns:wp="http://schemas.openxmlformats.org/drawingml/2006/wordprocessingDrawing" xmlns:w10="urn:schemas-microsoft-com:office:word" xmlns:w="http://schemas.openxmlformats.org/wordprocessingml/2006/main" xmlns:w14="http://schemas.microsoft.com/office/word/2010/wordml" xmlns:wpg="http://schemas.microsoft.com/office/word/2010/wordprocessingGroup" xmlns:wpi="http://schemas.microsoft.com/office/word/2010/wordprocessingInk" xmlns:wne="http://schemas.microsoft.com/office/word/2006/wordml" xmlns:wps="http://schemas.microsoft.com/office/word/2010/wordprocessingShape" mc:Ignorable="w14 wp14">
   <w:p>
     <w:pPr>
       <w:tabs>
@@ -5144,27 +4318,7 @@
         <w:szCs w:val="20"/>
         <w:lang w:eastAsia="en-US"/>
       </w:rPr>
-      <w:t>${</w:t>
-    </w:r>
-    <w:proofErr w:type="spellStart"/>
-    <w:r>
-      <w:rPr>
-        <w:rFonts w:ascii="Calibri" w:eastAsia="Calibri" w:hAnsi="Calibri" w:cs="Times New Roman"/>
-        <w:sz w:val="20"/>
-        <w:szCs w:val="20"/>
-        <w:lang w:eastAsia="en-US"/>
-      </w:rPr>
-      <w:t>dirUnidad</w:t>
-    </w:r>
-    <w:proofErr w:type="spellEnd"/>
-    <w:r>
-      <w:rPr>
-        <w:rFonts w:ascii="Calibri" w:eastAsia="Calibri" w:hAnsi="Calibri" w:cs="Times New Roman"/>
-        <w:sz w:val="20"/>
-        <w:szCs w:val="20"/>
-        <w:lang w:eastAsia="en-US"/>
-      </w:rPr>
-      <w:t>}</w:t>
+      <w:t>${dirUnidad}</w:t>
     </w:r>
     <w:r>
       <w:rPr>
@@ -5188,27 +4342,7 @@
         <w:szCs w:val="20"/>
         <w:lang w:eastAsia="en-US"/>
       </w:rPr>
-      <w:t>Teléfono: ${</w:t>
-    </w:r>
-    <w:proofErr w:type="spellStart"/>
-    <w:r>
-      <w:rPr>
-        <w:rFonts w:ascii="Calibri" w:eastAsia="Calibri" w:hAnsi="Calibri" w:cs="Times New Roman"/>
-        <w:sz w:val="20"/>
-        <w:szCs w:val="20"/>
-        <w:lang w:eastAsia="en-US"/>
-      </w:rPr>
-      <w:t>telUnidad</w:t>
-    </w:r>
-    <w:proofErr w:type="spellEnd"/>
-    <w:r>
-      <w:rPr>
-        <w:rFonts w:ascii="Calibri" w:eastAsia="Calibri" w:hAnsi="Calibri" w:cs="Times New Roman"/>
-        <w:sz w:val="20"/>
-        <w:szCs w:val="20"/>
-        <w:lang w:eastAsia="en-US"/>
-      </w:rPr>
-      <w:t>}</w:t>
+      <w:t>Teléfono: ${telUnidad}</w:t>
     </w:r>
   </w:p>
   <w:p>
@@ -5220,7 +4354,7 @@
 </file>
 
 <file path=word/footnotes.xml><?xml version="1.0" encoding="utf-8"?>
-<w:footnotes xmlns:wpc="http://schemas.microsoft.com/office/word/2010/wordprocessingCanvas" xmlns:mc="http://schemas.openxmlformats.org/markup-compatibility/2006" xmlns:o="urn:schemas-microsoft-com:office:office" xmlns:r="http://schemas.openxmlformats.org/officeDocument/2006/relationships" xmlns:m="http://schemas.openxmlformats.org/officeDocument/2006/math" xmlns:v="urn:schemas-microsoft-com:vml" xmlns:wp14="http://schemas.microsoft.com/office/word/2010/wordprocessingDrawing" xmlns:wp="http://schemas.openxmlformats.org/drawingml/2006/wordprocessingDrawing" xmlns:w10="urn:schemas-microsoft-com:office:word" xmlns:w="http://schemas.openxmlformats.org/wordprocessingml/2006/main" xmlns:w14="http://schemas.microsoft.com/office/word/2010/wordml" xmlns:w15="http://schemas.microsoft.com/office/word/2012/wordml" xmlns:wpg="http://schemas.microsoft.com/office/word/2010/wordprocessingGroup" xmlns:wpi="http://schemas.microsoft.com/office/word/2010/wordprocessingInk" xmlns:wne="http://schemas.microsoft.com/office/word/2006/wordml" xmlns:wps="http://schemas.microsoft.com/office/word/2010/wordprocessingShape" mc:Ignorable="w14 w15 wp14">
+<w:footnotes xmlns:wpc="http://schemas.microsoft.com/office/word/2010/wordprocessingCanvas" xmlns:mc="http://schemas.openxmlformats.org/markup-compatibility/2006" xmlns:o="urn:schemas-microsoft-com:office:office" xmlns:r="http://schemas.openxmlformats.org/officeDocument/2006/relationships" xmlns:m="http://schemas.openxmlformats.org/officeDocument/2006/math" xmlns:v="urn:schemas-microsoft-com:vml" xmlns:wp14="http://schemas.microsoft.com/office/word/2010/wordprocessingDrawing" xmlns:wp="http://schemas.openxmlformats.org/drawingml/2006/wordprocessingDrawing" xmlns:w10="urn:schemas-microsoft-com:office:word" xmlns:w="http://schemas.openxmlformats.org/wordprocessingml/2006/main" xmlns:w14="http://schemas.microsoft.com/office/word/2010/wordml" xmlns:wpg="http://schemas.microsoft.com/office/word/2010/wordprocessingGroup" xmlns:wpi="http://schemas.microsoft.com/office/word/2010/wordprocessingInk" xmlns:wne="http://schemas.microsoft.com/office/word/2006/wordml" xmlns:wps="http://schemas.microsoft.com/office/word/2010/wordprocessingShape" mc:Ignorable="w14 wp14">
   <w:footnote w:type="separator" w:id="-1">
     <w:p>
       <w:pPr>
@@ -5245,7 +4379,7 @@
 </file>
 
 <file path=word/header1.xml><?xml version="1.0" encoding="utf-8"?>
-<w:hdr xmlns:wpc="http://schemas.microsoft.com/office/word/2010/wordprocessingCanvas" xmlns:mc="http://schemas.openxmlformats.org/markup-compatibility/2006" xmlns:o="urn:schemas-microsoft-com:office:office" xmlns:r="http://schemas.openxmlformats.org/officeDocument/2006/relationships" xmlns:m="http://schemas.openxmlformats.org/officeDocument/2006/math" xmlns:v="urn:schemas-microsoft-com:vml" xmlns:wp14="http://schemas.microsoft.com/office/word/2010/wordprocessingDrawing" xmlns:wp="http://schemas.openxmlformats.org/drawingml/2006/wordprocessingDrawing" xmlns:w10="urn:schemas-microsoft-com:office:word" xmlns:w="http://schemas.openxmlformats.org/wordprocessingml/2006/main" xmlns:w14="http://schemas.microsoft.com/office/word/2010/wordml" xmlns:w15="http://schemas.microsoft.com/office/word/2012/wordml" xmlns:wpg="http://schemas.microsoft.com/office/word/2010/wordprocessingGroup" xmlns:wpi="http://schemas.microsoft.com/office/word/2010/wordprocessingInk" xmlns:wne="http://schemas.microsoft.com/office/word/2006/wordml" xmlns:wps="http://schemas.microsoft.com/office/word/2010/wordprocessingShape" mc:Ignorable="w14 w15 wp14">
+<w:hdr xmlns:wpc="http://schemas.microsoft.com/office/word/2010/wordprocessingCanvas" xmlns:mc="http://schemas.openxmlformats.org/markup-compatibility/2006" xmlns:o="urn:schemas-microsoft-com:office:office" xmlns:r="http://schemas.openxmlformats.org/officeDocument/2006/relationships" xmlns:m="http://schemas.openxmlformats.org/officeDocument/2006/math" xmlns:v="urn:schemas-microsoft-com:vml" xmlns:wp14="http://schemas.microsoft.com/office/word/2010/wordprocessingDrawing" xmlns:wp="http://schemas.openxmlformats.org/drawingml/2006/wordprocessingDrawing" xmlns:w10="urn:schemas-microsoft-com:office:word" xmlns:w="http://schemas.openxmlformats.org/wordprocessingml/2006/main" xmlns:w14="http://schemas.microsoft.com/office/word/2010/wordml" xmlns:wpg="http://schemas.microsoft.com/office/word/2010/wordprocessingGroup" xmlns:wpi="http://schemas.microsoft.com/office/word/2010/wordprocessingInk" xmlns:wne="http://schemas.microsoft.com/office/word/2006/wordml" xmlns:wps="http://schemas.microsoft.com/office/word/2010/wordprocessingShape" mc:Ignorable="w14 wp14">
   <w:p>
     <w:pPr>
       <w:pStyle w:val="Encabezado"/>
@@ -5301,7 +4435,7 @@
 </file>
 
 <file path=word/styles.xml><?xml version="1.0" encoding="utf-8"?>
-<w:styles xmlns:mc="http://schemas.openxmlformats.org/markup-compatibility/2006" xmlns:r="http://schemas.openxmlformats.org/officeDocument/2006/relationships" xmlns:w="http://schemas.openxmlformats.org/wordprocessingml/2006/main" xmlns:w14="http://schemas.microsoft.com/office/word/2010/wordml" xmlns:w15="http://schemas.microsoft.com/office/word/2012/wordml" mc:Ignorable="w14 w15">
+<w:styles xmlns:mc="http://schemas.openxmlformats.org/markup-compatibility/2006" xmlns:r="http://schemas.openxmlformats.org/officeDocument/2006/relationships" xmlns:w="http://schemas.openxmlformats.org/wordprocessingml/2006/main" xmlns:w14="http://schemas.microsoft.com/office/word/2010/wordml" mc:Ignorable="w14">
   <w:docDefaults>
     <w:rPrDefault>
       <w:rPr>
@@ -5317,378 +4451,452 @@
       </w:pPr>
     </w:pPrDefault>
   </w:docDefaults>
-  <w:latentStyles w:defLockedState="0" w:defUIPriority="99" w:defSemiHidden="0" w:defUnhideWhenUsed="0" w:defQFormat="0" w:count="371">
-    <w:lsdException w:name="Normal" w:uiPriority="0" w:qFormat="1"/>
-    <w:lsdException w:name="heading 1" w:uiPriority="9" w:qFormat="1"/>
-    <w:lsdException w:name="heading 2" w:semiHidden="1" w:uiPriority="9" w:unhideWhenUsed="1" w:qFormat="1"/>
-    <w:lsdException w:name="heading 3" w:semiHidden="1" w:uiPriority="9" w:unhideWhenUsed="1" w:qFormat="1"/>
-    <w:lsdException w:name="heading 4" w:semiHidden="1" w:uiPriority="9" w:unhideWhenUsed="1" w:qFormat="1"/>
-    <w:lsdException w:name="heading 5" w:semiHidden="1" w:uiPriority="9" w:unhideWhenUsed="1" w:qFormat="1"/>
-    <w:lsdException w:name="heading 6" w:semiHidden="1" w:uiPriority="9" w:unhideWhenUsed="1" w:qFormat="1"/>
-    <w:lsdException w:name="heading 7" w:semiHidden="1" w:uiPriority="9" w:unhideWhenUsed="1" w:qFormat="1"/>
-    <w:lsdException w:name="heading 8" w:semiHidden="1" w:uiPriority="9" w:unhideWhenUsed="1" w:qFormat="1"/>
-    <w:lsdException w:name="heading 9" w:semiHidden="1" w:uiPriority="9" w:unhideWhenUsed="1" w:qFormat="1"/>
-    <w:lsdException w:name="index 1" w:semiHidden="1" w:unhideWhenUsed="1"/>
-    <w:lsdException w:name="index 2" w:semiHidden="1" w:unhideWhenUsed="1"/>
-    <w:lsdException w:name="index 3" w:semiHidden="1" w:unhideWhenUsed="1"/>
-    <w:lsdException w:name="index 4" w:semiHidden="1" w:unhideWhenUsed="1"/>
-    <w:lsdException w:name="index 5" w:semiHidden="1" w:unhideWhenUsed="1"/>
-    <w:lsdException w:name="index 6" w:semiHidden="1" w:unhideWhenUsed="1"/>
-    <w:lsdException w:name="index 7" w:semiHidden="1" w:unhideWhenUsed="1"/>
-    <w:lsdException w:name="index 8" w:semiHidden="1" w:unhideWhenUsed="1"/>
-    <w:lsdException w:name="index 9" w:semiHidden="1" w:unhideWhenUsed="1"/>
-    <w:lsdException w:name="toc 1" w:semiHidden="1" w:uiPriority="39" w:unhideWhenUsed="1"/>
-    <w:lsdException w:name="toc 2" w:semiHidden="1" w:uiPriority="39" w:unhideWhenUsed="1"/>
-    <w:lsdException w:name="toc 3" w:semiHidden="1" w:uiPriority="39" w:unhideWhenUsed="1"/>
-    <w:lsdException w:name="toc 4" w:semiHidden="1" w:uiPriority="39" w:unhideWhenUsed="1"/>
-    <w:lsdException w:name="toc 5" w:semiHidden="1" w:uiPriority="39" w:unhideWhenUsed="1"/>
-    <w:lsdException w:name="toc 6" w:semiHidden="1" w:uiPriority="39" w:unhideWhenUsed="1"/>
-    <w:lsdException w:name="toc 7" w:semiHidden="1" w:uiPriority="39" w:unhideWhenUsed="1"/>
-    <w:lsdException w:name="toc 8" w:semiHidden="1" w:uiPriority="39" w:unhideWhenUsed="1"/>
-    <w:lsdException w:name="toc 9" w:semiHidden="1" w:uiPriority="39" w:unhideWhenUsed="1"/>
-    <w:lsdException w:name="Normal Indent" w:semiHidden="1" w:unhideWhenUsed="1"/>
-    <w:lsdException w:name="footnote text" w:semiHidden="1" w:unhideWhenUsed="1"/>
-    <w:lsdException w:name="annotation text" w:semiHidden="1" w:unhideWhenUsed="1"/>
-    <w:lsdException w:name="header" w:semiHidden="1" w:unhideWhenUsed="1"/>
-    <w:lsdException w:name="footer" w:semiHidden="1" w:unhideWhenUsed="1"/>
-    <w:lsdException w:name="index heading" w:semiHidden="1" w:unhideWhenUsed="1"/>
-    <w:lsdException w:name="caption" w:semiHidden="1" w:uiPriority="35" w:unhideWhenUsed="1" w:qFormat="1"/>
-    <w:lsdException w:name="table of figures" w:semiHidden="1" w:unhideWhenUsed="1"/>
-    <w:lsdException w:name="envelope address" w:semiHidden="1" w:unhideWhenUsed="1"/>
-    <w:lsdException w:name="envelope return" w:semiHidden="1" w:unhideWhenUsed="1"/>
-    <w:lsdException w:name="footnote reference" w:semiHidden="1" w:unhideWhenUsed="1"/>
-    <w:lsdException w:name="annotation reference" w:semiHidden="1" w:unhideWhenUsed="1"/>
-    <w:lsdException w:name="line number" w:semiHidden="1" w:unhideWhenUsed="1"/>
-    <w:lsdException w:name="page number" w:semiHidden="1" w:unhideWhenUsed="1"/>
-    <w:lsdException w:name="endnote reference" w:semiHidden="1" w:unhideWhenUsed="1"/>
-    <w:lsdException w:name="endnote text" w:semiHidden="1" w:unhideWhenUsed="1"/>
-    <w:lsdException w:name="table of authorities" w:semiHidden="1" w:unhideWhenUsed="1"/>
-    <w:lsdException w:name="macro" w:semiHidden="1" w:unhideWhenUsed="1"/>
-    <w:lsdException w:name="toa heading" w:semiHidden="1" w:unhideWhenUsed="1"/>
-    <w:lsdException w:name="List" w:semiHidden="1" w:unhideWhenUsed="1"/>
-    <w:lsdException w:name="List Bullet" w:semiHidden="1" w:unhideWhenUsed="1"/>
-    <w:lsdException w:name="List Number" w:semiHidden="1" w:unhideWhenUsed="1"/>
-    <w:lsdException w:name="List 2" w:semiHidden="1" w:unhideWhenUsed="1"/>
-    <w:lsdException w:name="List 3" w:semiHidden="1" w:unhideWhenUsed="1"/>
-    <w:lsdException w:name="List 4" w:semiHidden="1" w:unhideWhenUsed="1"/>
-    <w:lsdException w:name="List 5" w:semiHidden="1" w:unhideWhenUsed="1"/>
-    <w:lsdException w:name="List Bullet 2" w:semiHidden="1" w:unhideWhenUsed="1"/>
-    <w:lsdException w:name="List Bullet 3" w:semiHidden="1" w:unhideWhenUsed="1"/>
-    <w:lsdException w:name="List Bullet 4" w:semiHidden="1" w:unhideWhenUsed="1"/>
-    <w:lsdException w:name="List Bullet 5" w:semiHidden="1" w:unhideWhenUsed="1"/>
-    <w:lsdException w:name="List Number 2" w:semiHidden="1" w:unhideWhenUsed="1"/>
-    <w:lsdException w:name="List Number 3" w:semiHidden="1" w:unhideWhenUsed="1"/>
-    <w:lsdException w:name="List Number 4" w:semiHidden="1" w:unhideWhenUsed="1"/>
-    <w:lsdException w:name="List Number 5" w:semiHidden="1" w:unhideWhenUsed="1"/>
-    <w:lsdException w:name="Title" w:uiPriority="10" w:qFormat="1"/>
-    <w:lsdException w:name="Closing" w:semiHidden="1" w:unhideWhenUsed="1"/>
-    <w:lsdException w:name="Signature" w:semiHidden="1" w:unhideWhenUsed="1"/>
-    <w:lsdException w:name="Default Paragraph Font" w:semiHidden="1" w:uiPriority="1" w:unhideWhenUsed="1"/>
-    <w:lsdException w:name="Body Text" w:semiHidden="1" w:unhideWhenUsed="1"/>
-    <w:lsdException w:name="Body Text Indent" w:semiHidden="1" w:unhideWhenUsed="1"/>
-    <w:lsdException w:name="List Continue" w:semiHidden="1" w:unhideWhenUsed="1"/>
-    <w:lsdException w:name="List Continue 2" w:semiHidden="1" w:unhideWhenUsed="1"/>
-    <w:lsdException w:name="List Continue 3" w:semiHidden="1" w:unhideWhenUsed="1"/>
-    <w:lsdException w:name="List Continue 4" w:semiHidden="1" w:unhideWhenUsed="1"/>
-    <w:lsdException w:name="List Continue 5" w:semiHidden="1" w:unhideWhenUsed="1"/>
-    <w:lsdException w:name="Message Header" w:semiHidden="1" w:unhideWhenUsed="1"/>
-    <w:lsdException w:name="Subtitle" w:uiPriority="11" w:qFormat="1"/>
-    <w:lsdException w:name="Salutation" w:semiHidden="1" w:unhideWhenUsed="1"/>
-    <w:lsdException w:name="Date" w:semiHidden="1" w:unhideWhenUsed="1"/>
-    <w:lsdException w:name="Body Text First Indent" w:semiHidden="1" w:unhideWhenUsed="1"/>
-    <w:lsdException w:name="Body Text First Indent 2" w:semiHidden="1" w:unhideWhenUsed="1"/>
-    <w:lsdException w:name="Note Heading" w:semiHidden="1" w:unhideWhenUsed="1"/>
-    <w:lsdException w:name="Body Text 2" w:semiHidden="1" w:unhideWhenUsed="1"/>
-    <w:lsdException w:name="Body Text 3" w:semiHidden="1" w:unhideWhenUsed="1"/>
-    <w:lsdException w:name="Body Text Indent 2" w:semiHidden="1" w:unhideWhenUsed="1"/>
-    <w:lsdException w:name="Body Text Indent 3" w:semiHidden="1" w:unhideWhenUsed="1"/>
-    <w:lsdException w:name="Block Text" w:semiHidden="1" w:unhideWhenUsed="1"/>
-    <w:lsdException w:name="Hyperlink" w:semiHidden="1" w:unhideWhenUsed="1"/>
-    <w:lsdException w:name="FollowedHyperlink" w:semiHidden="1" w:unhideWhenUsed="1"/>
-    <w:lsdException w:name="Strong" w:uiPriority="22" w:qFormat="1"/>
-    <w:lsdException w:name="Emphasis" w:uiPriority="20" w:qFormat="1"/>
-    <w:lsdException w:name="Document Map" w:semiHidden="1" w:unhideWhenUsed="1"/>
-    <w:lsdException w:name="Plain Text" w:semiHidden="1" w:unhideWhenUsed="1"/>
-    <w:lsdException w:name="E-mail Signature" w:semiHidden="1" w:unhideWhenUsed="1"/>
-    <w:lsdException w:name="HTML Top of Form" w:semiHidden="1" w:unhideWhenUsed="1"/>
-    <w:lsdException w:name="HTML Bottom of Form" w:semiHidden="1" w:unhideWhenUsed="1"/>
-    <w:lsdException w:name="Normal (Web)" w:semiHidden="1" w:unhideWhenUsed="1"/>
-    <w:lsdException w:name="HTML Acronym" w:semiHidden="1" w:unhideWhenUsed="1"/>
-    <w:lsdException w:name="HTML Address" w:semiHidden="1" w:unhideWhenUsed="1"/>
-    <w:lsdException w:name="HTML Cite" w:semiHidden="1" w:unhideWhenUsed="1"/>
-    <w:lsdException w:name="HTML Code" w:semiHidden="1" w:unhideWhenUsed="1"/>
-    <w:lsdException w:name="HTML Definition" w:semiHidden="1" w:unhideWhenUsed="1"/>
-    <w:lsdException w:name="HTML Keyboard" w:semiHidden="1" w:unhideWhenUsed="1"/>
-    <w:lsdException w:name="HTML Preformatted" w:semiHidden="1" w:unhideWhenUsed="1"/>
-    <w:lsdException w:name="HTML Sample" w:semiHidden="1" w:unhideWhenUsed="1"/>
-    <w:lsdException w:name="HTML Typewriter" w:semiHidden="1" w:unhideWhenUsed="1"/>
-    <w:lsdException w:name="HTML Variable" w:semiHidden="1" w:unhideWhenUsed="1"/>
-    <w:lsdException w:name="Normal Table" w:semiHidden="1" w:unhideWhenUsed="1"/>
-    <w:lsdException w:name="annotation subject" w:semiHidden="1" w:unhideWhenUsed="1"/>
-    <w:lsdException w:name="No List" w:semiHidden="1" w:unhideWhenUsed="1"/>
-    <w:lsdException w:name="Outline List 1" w:semiHidden="1" w:unhideWhenUsed="1"/>
-    <w:lsdException w:name="Outline List 2" w:semiHidden="1" w:unhideWhenUsed="1"/>
-    <w:lsdException w:name="Outline List 3" w:semiHidden="1" w:unhideWhenUsed="1"/>
-    <w:lsdException w:name="Table Simple 1" w:semiHidden="1" w:unhideWhenUsed="1"/>
-    <w:lsdException w:name="Table Simple 2" w:semiHidden="1" w:unhideWhenUsed="1"/>
-    <w:lsdException w:name="Table Simple 3" w:semiHidden="1" w:unhideWhenUsed="1"/>
-    <w:lsdException w:name="Table Classic 1" w:semiHidden="1" w:unhideWhenUsed="1"/>
-    <w:lsdException w:name="Table Classic 2" w:semiHidden="1" w:unhideWhenUsed="1"/>
-    <w:lsdException w:name="Table Classic 3" w:semiHidden="1" w:unhideWhenUsed="1"/>
-    <w:lsdException w:name="Table Classic 4" w:semiHidden="1" w:unhideWhenUsed="1"/>
-    <w:lsdException w:name="Table Colorful 1" w:semiHidden="1" w:unhideWhenUsed="1"/>
-    <w:lsdException w:name="Table Colorful 2" w:semiHidden="1" w:unhideWhenUsed="1"/>
-    <w:lsdException w:name="Table Colorful 3" w:semiHidden="1" w:unhideWhenUsed="1"/>
-    <w:lsdException w:name="Table Columns 1" w:semiHidden="1" w:unhideWhenUsed="1"/>
-    <w:lsdException w:name="Table Columns 2" w:semiHidden="1" w:unhideWhenUsed="1"/>
-    <w:lsdException w:name="Table Columns 3" w:semiHidden="1" w:unhideWhenUsed="1"/>
-    <w:lsdException w:name="Table Columns 4" w:semiHidden="1" w:unhideWhenUsed="1"/>
-    <w:lsdException w:name="Table Columns 5" w:semiHidden="1" w:unhideWhenUsed="1"/>
-    <w:lsdException w:name="Table Grid 1" w:semiHidden="1" w:unhideWhenUsed="1"/>
-    <w:lsdException w:name="Table Grid 2" w:semiHidden="1" w:unhideWhenUsed="1"/>
-    <w:lsdException w:name="Table Grid 3" w:semiHidden="1" w:unhideWhenUsed="1"/>
-    <w:lsdException w:name="Table Grid 4" w:semiHidden="1" w:unhideWhenUsed="1"/>
-    <w:lsdException w:name="Table Grid 5" w:semiHidden="1" w:unhideWhenUsed="1"/>
-    <w:lsdException w:name="Table Grid 6" w:semiHidden="1" w:unhideWhenUsed="1"/>
-    <w:lsdException w:name="Table Grid 7" w:semiHidden="1" w:unhideWhenUsed="1"/>
-    <w:lsdException w:name="Table Grid 8" w:semiHidden="1" w:unhideWhenUsed="1"/>
-    <w:lsdException w:name="Table List 1" w:semiHidden="1" w:unhideWhenUsed="1"/>
-    <w:lsdException w:name="Table List 2" w:semiHidden="1" w:unhideWhenUsed="1"/>
-    <w:lsdException w:name="Table List 3" w:semiHidden="1" w:unhideWhenUsed="1"/>
-    <w:lsdException w:name="Table List 4" w:semiHidden="1" w:unhideWhenUsed="1"/>
-    <w:lsdException w:name="Table List 5" w:semiHidden="1" w:unhideWhenUsed="1"/>
-    <w:lsdException w:name="Table List 6" w:semiHidden="1" w:unhideWhenUsed="1"/>
-    <w:lsdException w:name="Table List 7" w:semiHidden="1" w:unhideWhenUsed="1"/>
-    <w:lsdException w:name="Table List 8" w:semiHidden="1" w:unhideWhenUsed="1"/>
-    <w:lsdException w:name="Table 3D effects 1" w:semiHidden="1" w:unhideWhenUsed="1"/>
-    <w:lsdException w:name="Table 3D effects 2" w:semiHidden="1" w:unhideWhenUsed="1"/>
-    <w:lsdException w:name="Table 3D effects 3" w:semiHidden="1" w:unhideWhenUsed="1"/>
-    <w:lsdException w:name="Table Contemporary" w:semiHidden="1" w:unhideWhenUsed="1"/>
-    <w:lsdException w:name="Table Elegant" w:semiHidden="1" w:unhideWhenUsed="1"/>
-    <w:lsdException w:name="Table Professional" w:semiHidden="1" w:unhideWhenUsed="1"/>
-    <w:lsdException w:name="Table Subtle 1" w:semiHidden="1" w:unhideWhenUsed="1"/>
-    <w:lsdException w:name="Table Subtle 2" w:semiHidden="1" w:unhideWhenUsed="1"/>
-    <w:lsdException w:name="Table Web 1" w:semiHidden="1" w:unhideWhenUsed="1"/>
-    <w:lsdException w:name="Table Web 2" w:semiHidden="1" w:unhideWhenUsed="1"/>
-    <w:lsdException w:name="Table Web 3" w:semiHidden="1" w:unhideWhenUsed="1"/>
-    <w:lsdException w:name="Balloon Text" w:semiHidden="1" w:unhideWhenUsed="1"/>
-    <w:lsdException w:name="Table Grid" w:uiPriority="59"/>
-    <w:lsdException w:name="Table Theme" w:semiHidden="1" w:unhideWhenUsed="1"/>
-    <w:lsdException w:name="Placeholder Text" w:semiHidden="1"/>
-    <w:lsdException w:name="No Spacing" w:uiPriority="1" w:qFormat="1"/>
-    <w:lsdException w:name="Light Shading" w:uiPriority="60"/>
-    <w:lsdException w:name="Light List" w:uiPriority="61"/>
-    <w:lsdException w:name="Light Grid" w:uiPriority="62"/>
-    <w:lsdException w:name="Medium Shading 1" w:uiPriority="63"/>
-    <w:lsdException w:name="Medium Shading 2" w:uiPriority="64"/>
-    <w:lsdException w:name="Medium List 1" w:uiPriority="65"/>
-    <w:lsdException w:name="Medium List 2" w:uiPriority="66"/>
-    <w:lsdException w:name="Medium Grid 1" w:uiPriority="67"/>
-    <w:lsdException w:name="Medium Grid 2" w:uiPriority="68"/>
-    <w:lsdException w:name="Medium Grid 3" w:uiPriority="69"/>
-    <w:lsdException w:name="Dark List" w:uiPriority="70"/>
-    <w:lsdException w:name="Colorful Shading" w:uiPriority="71"/>
-    <w:lsdException w:name="Colorful List" w:uiPriority="72"/>
-    <w:lsdException w:name="Colorful Grid" w:uiPriority="73"/>
-    <w:lsdException w:name="Light Shading Accent 1" w:uiPriority="60"/>
-    <w:lsdException w:name="Light List Accent 1" w:uiPriority="61"/>
-    <w:lsdException w:name="Light Grid Accent 1" w:uiPriority="62"/>
-    <w:lsdException w:name="Medium Shading 1 Accent 1" w:uiPriority="63"/>
-    <w:lsdException w:name="Medium Shading 2 Accent 1" w:uiPriority="64"/>
-    <w:lsdException w:name="Medium List 1 Accent 1" w:uiPriority="65"/>
-    <w:lsdException w:name="Revision" w:semiHidden="1"/>
-    <w:lsdException w:name="List Paragraph" w:uiPriority="34" w:qFormat="1"/>
-    <w:lsdException w:name="Quote" w:uiPriority="29" w:qFormat="1"/>
-    <w:lsdException w:name="Intense Quote" w:uiPriority="30" w:qFormat="1"/>
-    <w:lsdException w:name="Medium List 2 Accent 1" w:uiPriority="66"/>
-    <w:lsdException w:name="Medium Grid 1 Accent 1" w:uiPriority="67"/>
-    <w:lsdException w:name="Medium Grid 2 Accent 1" w:uiPriority="68"/>
-    <w:lsdException w:name="Medium Grid 3 Accent 1" w:uiPriority="69"/>
-    <w:lsdException w:name="Dark List Accent 1" w:uiPriority="70"/>
-    <w:lsdException w:name="Colorful Shading Accent 1" w:uiPriority="71"/>
-    <w:lsdException w:name="Colorful List Accent 1" w:uiPriority="72"/>
-    <w:lsdException w:name="Colorful Grid Accent 1" w:uiPriority="73"/>
-    <w:lsdException w:name="Light Shading Accent 2" w:uiPriority="60"/>
-    <w:lsdException w:name="Light List Accent 2" w:uiPriority="61"/>
-    <w:lsdException w:name="Light Grid Accent 2" w:uiPriority="62"/>
-    <w:lsdException w:name="Medium Shading 1 Accent 2" w:uiPriority="63"/>
-    <w:lsdException w:name="Medium Shading 2 Accent 2" w:uiPriority="64"/>
-    <w:lsdException w:name="Medium List 1 Accent 2" w:uiPriority="65"/>
-    <w:lsdException w:name="Medium List 2 Accent 2" w:uiPriority="66"/>
-    <w:lsdException w:name="Medium Grid 1 Accent 2" w:uiPriority="67"/>
-    <w:lsdException w:name="Medium Grid 2 Accent 2" w:uiPriority="68"/>
-    <w:lsdException w:name="Medium Grid 3 Accent 2" w:uiPriority="69"/>
-    <w:lsdException w:name="Dark List Accent 2" w:uiPriority="70"/>
-    <w:lsdException w:name="Colorful Shading Accent 2" w:uiPriority="71"/>
-    <w:lsdException w:name="Colorful List Accent 2" w:uiPriority="72"/>
-    <w:lsdException w:name="Colorful Grid Accent 2" w:uiPriority="73"/>
-    <w:lsdException w:name="Light Shading Accent 3" w:uiPriority="60"/>
-    <w:lsdException w:name="Light List Accent 3" w:uiPriority="61"/>
-    <w:lsdException w:name="Light Grid Accent 3" w:uiPriority="62"/>
-    <w:lsdException w:name="Medium Shading 1 Accent 3" w:uiPriority="63"/>
-    <w:lsdException w:name="Medium Shading 2 Accent 3" w:uiPriority="64"/>
-    <w:lsdException w:name="Medium List 1 Accent 3" w:uiPriority="65"/>
-    <w:lsdException w:name="Medium List 2 Accent 3" w:uiPriority="66"/>
-    <w:lsdException w:name="Medium Grid 1 Accent 3" w:uiPriority="67"/>
-    <w:lsdException w:name="Medium Grid 2 Accent 3" w:uiPriority="68"/>
-    <w:lsdException w:name="Medium Grid 3 Accent 3" w:uiPriority="69"/>
-    <w:lsdException w:name="Dark List Accent 3" w:uiPriority="70"/>
-    <w:lsdException w:name="Colorful Shading Accent 3" w:uiPriority="71"/>
-    <w:lsdException w:name="Colorful List Accent 3" w:uiPriority="72"/>
-    <w:lsdException w:name="Colorful Grid Accent 3" w:uiPriority="73"/>
-    <w:lsdException w:name="Light Shading Accent 4" w:uiPriority="60"/>
-    <w:lsdException w:name="Light List Accent 4" w:uiPriority="61"/>
-    <w:lsdException w:name="Light Grid Accent 4" w:uiPriority="62"/>
-    <w:lsdException w:name="Medium Shading 1 Accent 4" w:uiPriority="63"/>
-    <w:lsdException w:name="Medium Shading 2 Accent 4" w:uiPriority="64"/>
-    <w:lsdException w:name="Medium List 1 Accent 4" w:uiPriority="65"/>
-    <w:lsdException w:name="Medium List 2 Accent 4" w:uiPriority="66"/>
-    <w:lsdException w:name="Medium Grid 1 Accent 4" w:uiPriority="67"/>
-    <w:lsdException w:name="Medium Grid 2 Accent 4" w:uiPriority="68"/>
-    <w:lsdException w:name="Medium Grid 3 Accent 4" w:uiPriority="69"/>
-    <w:lsdException w:name="Dark List Accent 4" w:uiPriority="70"/>
-    <w:lsdException w:name="Colorful Shading Accent 4" w:uiPriority="71"/>
-    <w:lsdException w:name="Colorful List Accent 4" w:uiPriority="72"/>
-    <w:lsdException w:name="Colorful Grid Accent 4" w:uiPriority="73"/>
-    <w:lsdException w:name="Light Shading Accent 5" w:uiPriority="60"/>
-    <w:lsdException w:name="Light List Accent 5" w:uiPriority="61"/>
-    <w:lsdException w:name="Light Grid Accent 5" w:uiPriority="62"/>
-    <w:lsdException w:name="Medium Shading 1 Accent 5" w:uiPriority="63"/>
-    <w:lsdException w:name="Medium Shading 2 Accent 5" w:uiPriority="64"/>
-    <w:lsdException w:name="Medium List 1 Accent 5" w:uiPriority="65"/>
-    <w:lsdException w:name="Medium List 2 Accent 5" w:uiPriority="66"/>
-    <w:lsdException w:name="Medium Grid 1 Accent 5" w:uiPriority="67"/>
-    <w:lsdException w:name="Medium Grid 2 Accent 5" w:uiPriority="68"/>
-    <w:lsdException w:name="Medium Grid 3 Accent 5" w:uiPriority="69"/>
-    <w:lsdException w:name="Dark List Accent 5" w:uiPriority="70"/>
-    <w:lsdException w:name="Colorful Shading Accent 5" w:uiPriority="71"/>
-    <w:lsdException w:name="Colorful List Accent 5" w:uiPriority="72"/>
-    <w:lsdException w:name="Colorful Grid Accent 5" w:uiPriority="73"/>
-    <w:lsdException w:name="Light Shading Accent 6" w:uiPriority="60"/>
-    <w:lsdException w:name="Light List Accent 6" w:uiPriority="61"/>
-    <w:lsdException w:name="Light Grid Accent 6" w:uiPriority="62"/>
-    <w:lsdException w:name="Medium Shading 1 Accent 6" w:uiPriority="63"/>
-    <w:lsdException w:name="Medium Shading 2 Accent 6" w:uiPriority="64"/>
-    <w:lsdException w:name="Medium List 1 Accent 6" w:uiPriority="65"/>
-    <w:lsdException w:name="Medium List 2 Accent 6" w:uiPriority="66"/>
-    <w:lsdException w:name="Medium Grid 1 Accent 6" w:uiPriority="67"/>
-    <w:lsdException w:name="Medium Grid 2 Accent 6" w:uiPriority="68"/>
-    <w:lsdException w:name="Medium Grid 3 Accent 6" w:uiPriority="69"/>
-    <w:lsdException w:name="Dark List Accent 6" w:uiPriority="70"/>
-    <w:lsdException w:name="Colorful Shading Accent 6" w:uiPriority="71"/>
-    <w:lsdException w:name="Colorful List Accent 6" w:uiPriority="72"/>
-    <w:lsdException w:name="Colorful Grid Accent 6" w:uiPriority="73"/>
-    <w:lsdException w:name="Subtle Emphasis" w:uiPriority="19" w:qFormat="1"/>
-    <w:lsdException w:name="Intense Emphasis" w:uiPriority="21" w:qFormat="1"/>
-    <w:lsdException w:name="Subtle Reference" w:uiPriority="31" w:qFormat="1"/>
-    <w:lsdException w:name="Intense Reference" w:uiPriority="32" w:qFormat="1"/>
-    <w:lsdException w:name="Book Title" w:uiPriority="33" w:qFormat="1"/>
-    <w:lsdException w:name="Bibliography" w:semiHidden="1" w:uiPriority="37" w:unhideWhenUsed="1"/>
-    <w:lsdException w:name="TOC Heading" w:semiHidden="1" w:uiPriority="39" w:unhideWhenUsed="1" w:qFormat="1"/>
-    <w:lsdException w:name="Plain Table 1" w:uiPriority="41"/>
-    <w:lsdException w:name="Plain Table 2" w:uiPriority="42"/>
-    <w:lsdException w:name="Plain Table 3" w:uiPriority="43"/>
-    <w:lsdException w:name="Plain Table 4" w:uiPriority="44"/>
-    <w:lsdException w:name="Plain Table 5" w:uiPriority="45"/>
-    <w:lsdException w:name="Grid Table Light" w:uiPriority="40"/>
-    <w:lsdException w:name="Grid Table 1 Light" w:uiPriority="46"/>
-    <w:lsdException w:name="Grid Table 2" w:uiPriority="47"/>
-    <w:lsdException w:name="Grid Table 3" w:uiPriority="48"/>
-    <w:lsdException w:name="Grid Table 4" w:uiPriority="49"/>
-    <w:lsdException w:name="Grid Table 5 Dark" w:uiPriority="50"/>
-    <w:lsdException w:name="Grid Table 6 Colorful" w:uiPriority="51"/>
-    <w:lsdException w:name="Grid Table 7 Colorful" w:uiPriority="52"/>
-    <w:lsdException w:name="Grid Table 1 Light Accent 1" w:uiPriority="46"/>
-    <w:lsdException w:name="Grid Table 2 Accent 1" w:uiPriority="47"/>
-    <w:lsdException w:name="Grid Table 3 Accent 1" w:uiPriority="48"/>
-    <w:lsdException w:name="Grid Table 4 Accent 1" w:uiPriority="49"/>
-    <w:lsdException w:name="Grid Table 5 Dark Accent 1" w:uiPriority="50"/>
-    <w:lsdException w:name="Grid Table 6 Colorful Accent 1" w:uiPriority="51"/>
-    <w:lsdException w:name="Grid Table 7 Colorful Accent 1" w:uiPriority="52"/>
-    <w:lsdException w:name="Grid Table 1 Light Accent 2" w:uiPriority="46"/>
-    <w:lsdException w:name="Grid Table 2 Accent 2" w:uiPriority="47"/>
-    <w:lsdException w:name="Grid Table 3 Accent 2" w:uiPriority="48"/>
-    <w:lsdException w:name="Grid Table 4 Accent 2" w:uiPriority="49"/>
-    <w:lsdException w:name="Grid Table 5 Dark Accent 2" w:uiPriority="50"/>
-    <w:lsdException w:name="Grid Table 6 Colorful Accent 2" w:uiPriority="51"/>
-    <w:lsdException w:name="Grid Table 7 Colorful Accent 2" w:uiPriority="52"/>
-    <w:lsdException w:name="Grid Table 1 Light Accent 3" w:uiPriority="46"/>
-    <w:lsdException w:name="Grid Table 2 Accent 3" w:uiPriority="47"/>
-    <w:lsdException w:name="Grid Table 3 Accent 3" w:uiPriority="48"/>
-    <w:lsdException w:name="Grid Table 4 Accent 3" w:uiPriority="49"/>
-    <w:lsdException w:name="Grid Table 5 Dark Accent 3" w:uiPriority="50"/>
-    <w:lsdException w:name="Grid Table 6 Colorful Accent 3" w:uiPriority="51"/>
-    <w:lsdException w:name="Grid Table 7 Colorful Accent 3" w:uiPriority="52"/>
-    <w:lsdException w:name="Grid Table 1 Light Accent 4" w:uiPriority="46"/>
-    <w:lsdException w:name="Grid Table 2 Accent 4" w:uiPriority="47"/>
-    <w:lsdException w:name="Grid Table 3 Accent 4" w:uiPriority="48"/>
-    <w:lsdException w:name="Grid Table 4 Accent 4" w:uiPriority="49"/>
-    <w:lsdException w:name="Grid Table 5 Dark Accent 4" w:uiPriority="50"/>
-    <w:lsdException w:name="Grid Table 6 Colorful Accent 4" w:uiPriority="51"/>
-    <w:lsdException w:name="Grid Table 7 Colorful Accent 4" w:uiPriority="52"/>
-    <w:lsdException w:name="Grid Table 1 Light Accent 5" w:uiPriority="46"/>
-    <w:lsdException w:name="Grid Table 2 Accent 5" w:uiPriority="47"/>
-    <w:lsdException w:name="Grid Table 3 Accent 5" w:uiPriority="48"/>
-    <w:lsdException w:name="Grid Table 4 Accent 5" w:uiPriority="49"/>
-    <w:lsdException w:name="Grid Table 5 Dark Accent 5" w:uiPriority="50"/>
-    <w:lsdException w:name="Grid Table 6 Colorful Accent 5" w:uiPriority="51"/>
-    <w:lsdException w:name="Grid Table 7 Colorful Accent 5" w:uiPriority="52"/>
-    <w:lsdException w:name="Grid Table 1 Light Accent 6" w:uiPriority="46"/>
-    <w:lsdException w:name="Grid Table 2 Accent 6" w:uiPriority="47"/>
-    <w:lsdException w:name="Grid Table 3 Accent 6" w:uiPriority="48"/>
-    <w:lsdException w:name="Grid Table 4 Accent 6" w:uiPriority="49"/>
-    <w:lsdException w:name="Grid Table 5 Dark Accent 6" w:uiPriority="50"/>
-    <w:lsdException w:name="Grid Table 6 Colorful Accent 6" w:uiPriority="51"/>
-    <w:lsdException w:name="Grid Table 7 Colorful Accent 6" w:uiPriority="52"/>
-    <w:lsdException w:name="List Table 1 Light" w:uiPriority="46"/>
-    <w:lsdException w:name="List Table 2" w:uiPriority="47"/>
-    <w:lsdException w:name="List Table 3" w:uiPriority="48"/>
-    <w:lsdException w:name="List Table 4" w:uiPriority="49"/>
-    <w:lsdException w:name="List Table 5 Dark" w:uiPriority="50"/>
-    <w:lsdException w:name="List Table 6 Colorful" w:uiPriority="51"/>
-    <w:lsdException w:name="List Table 7 Colorful" w:uiPriority="52"/>
-    <w:lsdException w:name="List Table 1 Light Accent 1" w:uiPriority="46"/>
-    <w:lsdException w:name="List Table 2 Accent 1" w:uiPriority="47"/>
-    <w:lsdException w:name="List Table 3 Accent 1" w:uiPriority="48"/>
-    <w:lsdException w:name="List Table 4 Accent 1" w:uiPriority="49"/>
-    <w:lsdException w:name="List Table 5 Dark Accent 1" w:uiPriority="50"/>
-    <w:lsdException w:name="List Table 6 Colorful Accent 1" w:uiPriority="51"/>
-    <w:lsdException w:name="List Table 7 Colorful Accent 1" w:uiPriority="52"/>
-    <w:lsdException w:name="List Table 1 Light Accent 2" w:uiPriority="46"/>
-    <w:lsdException w:name="List Table 2 Accent 2" w:uiPriority="47"/>
-    <w:lsdException w:name="List Table 3 Accent 2" w:uiPriority="48"/>
-    <w:lsdException w:name="List Table 4 Accent 2" w:uiPriority="49"/>
-    <w:lsdException w:name="List Table 5 Dark Accent 2" w:uiPriority="50"/>
-    <w:lsdException w:name="List Table 6 Colorful Accent 2" w:uiPriority="51"/>
-    <w:lsdException w:name="List Table 7 Colorful Accent 2" w:uiPriority="52"/>
-    <w:lsdException w:name="List Table 1 Light Accent 3" w:uiPriority="46"/>
-    <w:lsdException w:name="List Table 2 Accent 3" w:uiPriority="47"/>
-    <w:lsdException w:name="List Table 3 Accent 3" w:uiPriority="48"/>
-    <w:lsdException w:name="List Table 4 Accent 3" w:uiPriority="49"/>
-    <w:lsdException w:name="List Table 5 Dark Accent 3" w:uiPriority="50"/>
-    <w:lsdException w:name="List Table 6 Colorful Accent 3" w:uiPriority="51"/>
-    <w:lsdException w:name="List Table 7 Colorful Accent 3" w:uiPriority="52"/>
-    <w:lsdException w:name="List Table 1 Light Accent 4" w:uiPriority="46"/>
-    <w:lsdException w:name="List Table 2 Accent 4" w:uiPriority="47"/>
-    <w:lsdException w:name="List Table 3 Accent 4" w:uiPriority="48"/>
-    <w:lsdException w:name="List Table 4 Accent 4" w:uiPriority="49"/>
-    <w:lsdException w:name="List Table 5 Dark Accent 4" w:uiPriority="50"/>
-    <w:lsdException w:name="List Table 6 Colorful Accent 4" w:uiPriority="51"/>
-    <w:lsdException w:name="List Table 7 Colorful Accent 4" w:uiPriority="52"/>
-    <w:lsdException w:name="List Table 1 Light Accent 5" w:uiPriority="46"/>
-    <w:lsdException w:name="List Table 2 Accent 5" w:uiPriority="47"/>
-    <w:lsdException w:name="List Table 3 Accent 5" w:uiPriority="48"/>
-    <w:lsdException w:name="List Table 4 Accent 5" w:uiPriority="49"/>
-    <w:lsdException w:name="List Table 5 Dark Accent 5" w:uiPriority="50"/>
-    <w:lsdException w:name="List Table 6 Colorful Accent 5" w:uiPriority="51"/>
-    <w:lsdException w:name="List Table 7 Colorful Accent 5" w:uiPriority="52"/>
-    <w:lsdException w:name="List Table 1 Light Accent 6" w:uiPriority="46"/>
-    <w:lsdException w:name="List Table 2 Accent 6" w:uiPriority="47"/>
-    <w:lsdException w:name="List Table 3 Accent 6" w:uiPriority="48"/>
-    <w:lsdException w:name="List Table 4 Accent 6" w:uiPriority="49"/>
-    <w:lsdException w:name="List Table 5 Dark Accent 6" w:uiPriority="50"/>
-    <w:lsdException w:name="List Table 6 Colorful Accent 6" w:uiPriority="51"/>
-    <w:lsdException w:name="List Table 7 Colorful Accent 6" w:uiPriority="52"/>
+  <w:latentStyles w:defLockedState="0" w:defUIPriority="99" w:defSemiHidden="1" w:defUnhideWhenUsed="1" w:defQFormat="0" w:count="267">
+    <w:lsdException w:name="Normal" w:semiHidden="0" w:uiPriority="0" w:unhideWhenUsed="0" w:qFormat="1"/>
+    <w:lsdException w:name="heading 1" w:semiHidden="0" w:uiPriority="9" w:unhideWhenUsed="0" w:qFormat="1"/>
+    <w:lsdException w:name="heading 2" w:uiPriority="9" w:qFormat="1"/>
+    <w:lsdException w:name="heading 3" w:uiPriority="9" w:qFormat="1"/>
+    <w:lsdException w:name="heading 4" w:uiPriority="9" w:qFormat="1"/>
+    <w:lsdException w:name="heading 5" w:uiPriority="9" w:qFormat="1"/>
+    <w:lsdException w:name="heading 6" w:uiPriority="9" w:qFormat="1"/>
+    <w:lsdException w:name="heading 7" w:uiPriority="9" w:qFormat="1"/>
+    <w:lsdException w:name="heading 8" w:uiPriority="9" w:qFormat="1"/>
+    <w:lsdException w:name="heading 9" w:uiPriority="9" w:qFormat="1"/>
+    <w:lsdException w:name="toc 1" w:uiPriority="39"/>
+    <w:lsdException w:name="toc 2" w:uiPriority="39"/>
+    <w:lsdException w:name="toc 3" w:uiPriority="39"/>
+    <w:lsdException w:name="toc 4" w:uiPriority="39"/>
+    <w:lsdException w:name="toc 5" w:uiPriority="39"/>
+    <w:lsdException w:name="toc 6" w:uiPriority="39"/>
+    <w:lsdException w:name="toc 7" w:uiPriority="39"/>
+    <w:lsdException w:name="toc 8" w:uiPriority="39"/>
+    <w:lsdException w:name="toc 9" w:uiPriority="39"/>
+    <w:lsdException w:name="caption" w:uiPriority="35" w:qFormat="1"/>
+    <w:lsdException w:name="Title" w:semiHidden="0" w:uiPriority="10" w:unhideWhenUsed="0" w:qFormat="1"/>
+    <w:lsdException w:name="Default Paragraph Font" w:uiPriority="1"/>
+    <w:lsdException w:name="Subtitle" w:semiHidden="0" w:uiPriority="11" w:unhideWhenUsed="0" w:qFormat="1"/>
+    <w:lsdException w:name="Strong" w:semiHidden="0" w:uiPriority="22" w:unhideWhenUsed="0" w:qFormat="1"/>
+    <w:lsdException w:name="Emphasis" w:semiHidden="0" w:uiPriority="20" w:unhideWhenUsed="0" w:qFormat="1"/>
+    <w:lsdException w:name="Table Grid" w:semiHidden="0" w:uiPriority="59" w:unhideWhenUsed="0"/>
+    <w:lsdException w:name="Placeholder Text" w:unhideWhenUsed="0"/>
+    <w:lsdException w:name="No Spacing" w:semiHidden="0" w:uiPriority="1" w:unhideWhenUsed="0" w:qFormat="1"/>
+    <w:lsdException w:name="Light Shading" w:semiHidden="0" w:uiPriority="60" w:unhideWhenUsed="0"/>
+    <w:lsdException w:name="Light List" w:semiHidden="0" w:uiPriority="61" w:unhideWhenUsed="0"/>
+    <w:lsdException w:name="Light Grid" w:semiHidden="0" w:uiPriority="62" w:unhideWhenUsed="0"/>
+    <w:lsdException w:name="Medium Shading 1" w:semiHidden="0" w:uiPriority="63" w:unhideWhenUsed="0"/>
+    <w:lsdException w:name="Medium Shading 2" w:semiHidden="0" w:uiPriority="64" w:unhideWhenUsed="0"/>
+    <w:lsdException w:name="Medium List 1" w:semiHidden="0" w:uiPriority="65" w:unhideWhenUsed="0"/>
+    <w:lsdException w:name="Medium List 2" w:semiHidden="0" w:uiPriority="66" w:unhideWhenUsed="0"/>
+    <w:lsdException w:name="Medium Grid 1" w:semiHidden="0" w:uiPriority="67" w:unhideWhenUsed="0"/>
+    <w:lsdException w:name="Medium Grid 2" w:semiHidden="0" w:uiPriority="68" w:unhideWhenUsed="0"/>
+    <w:lsdException w:name="Medium Grid 3" w:semiHidden="0" w:uiPriority="69" w:unhideWhenUsed="0"/>
+    <w:lsdException w:name="Dark List" w:semiHidden="0" w:uiPriority="70" w:unhideWhenUsed="0"/>
+    <w:lsdException w:name="Colorful Shading" w:semiHidden="0" w:uiPriority="71" w:unhideWhenUsed="0"/>
+    <w:lsdException w:name="Colorful List" w:semiHidden="0" w:uiPriority="72" w:unhideWhenUsed="0"/>
+    <w:lsdException w:name="Colorful Grid" w:semiHidden="0" w:uiPriority="73" w:unhideWhenUsed="0"/>
+    <w:lsdException w:name="Light Shading Accent 1" w:semiHidden="0" w:uiPriority="60" w:unhideWhenUsed="0"/>
+    <w:lsdException w:name="Light List Accent 1" w:semiHidden="0" w:uiPriority="61" w:unhideWhenUsed="0"/>
+    <w:lsdException w:name="Light Grid Accent 1" w:semiHidden="0" w:uiPriority="62" w:unhideWhenUsed="0"/>
+    <w:lsdException w:name="Medium Shading 1 Accent 1" w:semiHidden="0" w:uiPriority="63" w:unhideWhenUsed="0"/>
+    <w:lsdException w:name="Medium Shading 2 Accent 1" w:semiHidden="0" w:uiPriority="64" w:unhideWhenUsed="0"/>
+    <w:lsdException w:name="Medium List 1 Accent 1" w:semiHidden="0" w:uiPriority="65" w:unhideWhenUsed="0"/>
+    <w:lsdException w:name="Revision" w:unhideWhenUsed="0"/>
+    <w:lsdException w:name="List Paragraph" w:semiHidden="0" w:uiPriority="34" w:unhideWhenUsed="0" w:qFormat="1"/>
+    <w:lsdException w:name="Quote" w:semiHidden="0" w:uiPriority="29" w:unhideWhenUsed="0" w:qFormat="1"/>
+    <w:lsdException w:name="Intense Quote" w:semiHidden="0" w:uiPriority="30" w:unhideWhenUsed="0" w:qFormat="1"/>
+    <w:lsdException w:name="Medium List 2 Accent 1" w:semiHidden="0" w:uiPriority="66" w:unhideWhenUsed="0"/>
+    <w:lsdException w:name="Medium Grid 1 Accent 1" w:semiHidden="0" w:uiPriority="67" w:unhideWhenUsed="0"/>
+    <w:lsdException w:name="Medium Grid 2 Accent 1" w:semiHidden="0" w:uiPriority="68" w:unhideWhenUsed="0"/>
+    <w:lsdException w:name="Medium Grid 3 Accent 1" w:semiHidden="0" w:uiPriority="69" w:unhideWhenUsed="0"/>
+    <w:lsdException w:name="Dark List Accent 1" w:semiHidden="0" w:uiPriority="70" w:unhideWhenUsed="0"/>
+    <w:lsdException w:name="Colorful Shading Accent 1" w:semiHidden="0" w:uiPriority="71" w:unhideWhenUsed="0"/>
+    <w:lsdException w:name="Colorful List Accent 1" w:semiHidden="0" w:uiPriority="72" w:unhideWhenUsed="0"/>
+    <w:lsdException w:name="Colorful Grid Accent 1" w:semiHidden="0" w:uiPriority="73" w:unhideWhenUsed="0"/>
+    <w:lsdException w:name="Light Shading Accent 2" w:semiHidden="0" w:uiPriority="60" w:unhideWhenUsed="0"/>
+    <w:lsdException w:name="Light List Accent 2" w:semiHidden="0" w:uiPriority="61" w:unhideWhenUsed="0"/>
+    <w:lsdException w:name="Light Grid Accent 2" w:semiHidden="0" w:uiPriority="62" w:unhideWhenUsed="0"/>
+    <w:lsdException w:name="Medium Shading 1 Accent 2" w:semiHidden="0" w:uiPriority="63" w:unhideWhenUsed="0"/>
+    <w:lsdException w:name="Medium Shading 2 Accent 2" w:semiHidden="0" w:uiPriority="64" w:unhideWhenUsed="0"/>
+    <w:lsdException w:name="Medium List 1 Accent 2" w:semiHidden="0" w:uiPriority="65" w:unhideWhenUsed="0"/>
+    <w:lsdException w:name="Medium List 2 Accent 2" w:semiHidden="0" w:uiPriority="66" w:unhideWhenUsed="0"/>
+    <w:lsdException w:name="Medium Grid 1 Accent 2" w:semiHidden="0" w:uiPriority="67" w:unhideWhenUsed="0"/>
+    <w:lsdException w:name="Medium Grid 2 Accent 2" w:semiHidden="0" w:uiPriority="68" w:unhideWhenUsed="0"/>
+    <w:lsdException w:name="Medium Grid 3 Accent 2" w:semiHidden="0" w:uiPriority="69" w:unhideWhenUsed="0"/>
+    <w:lsdException w:name="Dark List Accent 2" w:semiHidden="0" w:uiPriority="70" w:unhideWhenUsed="0"/>
+    <w:lsdException w:name="Colorful Shading Accent 2" w:semiHidden="0" w:uiPriority="71" w:unhideWhenUsed="0"/>
+    <w:lsdException w:name="Colorful List Accent 2" w:semiHidden="0" w:uiPriority="72" w:unhideWhenUsed="0"/>
+    <w:lsdException w:name="Colorful Grid Accent 2" w:semiHidden="0" w:uiPriority="73" w:unhideWhenUsed="0"/>
+    <w:lsdException w:name="Light Shading Accent 3" w:semiHidden="0" w:uiPriority="60" w:unhideWhenUsed="0"/>
+    <w:lsdException w:name="Light List Accent 3" w:semiHidden="0" w:uiPriority="61" w:unhideWhenUsed="0"/>
+    <w:lsdException w:name="Light Grid Accent 3" w:semiHidden="0" w:uiPriority="62" w:unhideWhenUsed="0"/>
+    <w:lsdException w:name="Medium Shading 1 Accent 3" w:semiHidden="0" w:uiPriority="63" w:unhideWhenUsed="0"/>
+    <w:lsdException w:name="Medium Shading 2 Accent 3" w:semiHidden="0" w:uiPriority="64" w:unhideWhenUsed="0"/>
+    <w:lsdException w:name="Medium List 1 Accent 3" w:semiHidden="0" w:uiPriority="65" w:unhideWhenUsed="0"/>
+    <w:lsdException w:name="Medium List 2 Accent 3" w:semiHidden="0" w:uiPriority="66" w:unhideWhenUsed="0"/>
+    <w:lsdException w:name="Medium Grid 1 Accent 3" w:semiHidden="0" w:uiPriority="67" w:unhideWhenUsed="0"/>
+    <w:lsdException w:name="Medium Grid 2 Accent 3" w:semiHidden="0" w:uiPriority="68" w:unhideWhenUsed="0"/>
+    <w:lsdException w:name="Medium Grid 3 Accent 3" w:semiHidden="0" w:uiPriority="69" w:unhideWhenUsed="0"/>
+    <w:lsdException w:name="Dark List Accent 3" w:semiHidden="0" w:uiPriority="70" w:unhideWhenUsed="0"/>
+    <w:lsdException w:name="Colorful Shading Accent 3" w:semiHidden="0" w:uiPriority="71" w:unhideWhenUsed="0"/>
+    <w:lsdException w:name="Colorful List Accent 3" w:semiHidden="0" w:uiPriority="72" w:unhideWhenUsed="0"/>
+    <w:lsdException w:name="Colorful Grid Accent 3" w:semiHidden="0" w:uiPriority="73" w:unhideWhenUsed="0"/>
+    <w:lsdException w:name="Light Shading Accent 4" w:semiHidden="0" w:uiPriority="60" w:unhideWhenUsed="0"/>
+    <w:lsdException w:name="Light List Accent 4" w:semiHidden="0" w:uiPriority="61" w:unhideWhenUsed="0"/>
+    <w:lsdException w:name="Light Grid Accent 4" w:semiHidden="0" w:uiPriority="62" w:unhideWhenUsed="0"/>
+    <w:lsdException w:name="Medium Shading 1 Accent 4" w:semiHidden="0" w:uiPriority="63" w:unhideWhenUsed="0"/>
+    <w:lsdException w:name="Medium Shading 2 Accent 4" w:semiHidden="0" w:uiPriority="64" w:unhideWhenUsed="0"/>
+    <w:lsdException w:name="Medium List 1 Accent 4" w:semiHidden="0" w:uiPriority="65" w:unhideWhenUsed="0"/>
+    <w:lsdException w:name="Medium List 2 Accent 4" w:semiHidden="0" w:uiPriority="66" w:unhideWhenUsed="0"/>
+    <w:lsdException w:name="Medium Grid 1 Accent 4" w:semiHidden="0" w:uiPriority="67" w:unhideWhenUsed="0"/>
+    <w:lsdException w:name="Medium Grid 2 Accent 4" w:semiHidden="0" w:uiPriority="68" w:unhideWhenUsed="0"/>
+    <w:lsdException w:name="Medium Grid 3 Accent 4" w:semiHidden="0" w:uiPriority="69" w:unhideWhenUsed="0"/>
+    <w:lsdException w:name="Dark List Accent 4" w:semiHidden="0" w:uiPriority="70" w:unhideWhenUsed="0"/>
+    <w:lsdException w:name="Colorful Shading Accent 4" w:semiHidden="0" w:uiPriority="71" w:unhideWhenUsed="0"/>
+    <w:lsdException w:name="Colorful List Accent 4" w:semiHidden="0" w:uiPriority="72" w:unhideWhenUsed="0"/>
+    <w:lsdException w:name="Colorful Grid Accent 4" w:semiHidden="0" w:uiPriority="73" w:unhideWhenUsed="0"/>
+    <w:lsdException w:name="Light Shading Accent 5" w:semiHidden="0" w:uiPriority="60" w:unhideWhenUsed="0"/>
+    <w:lsdException w:name="Light List Accent 5" w:semiHidden="0" w:uiPriority="61" w:unhideWhenUsed="0"/>
+    <w:lsdException w:name="Light Grid Accent 5" w:semiHidden="0" w:uiPriority="62" w:unhideWhenUsed="0"/>
+    <w:lsdException w:name="Medium Shading 1 Accent 5" w:semiHidden="0" w:uiPriority="63" w:unhideWhenUsed="0"/>
+    <w:lsdException w:name="Medium Shading 2 Accent 5" w:semiHidden="0" w:uiPriority="64" w:unhideWhenUsed="0"/>
+    <w:lsdException w:name="Medium List 1 Accent 5" w:semiHidden="0" w:uiPriority="65" w:unhideWhenUsed="0"/>
+    <w:lsdException w:name="Medium List 2 Accent 5" w:semiHidden="0" w:uiPriority="66" w:unhideWhenUsed="0"/>
+    <w:lsdException w:name="Medium Grid 1 Accent 5" w:semiHidden="0" w:uiPriority="67" w:unhideWhenUsed="0"/>
+    <w:lsdException w:name="Medium Grid 2 Accent 5" w:semiHidden="0" w:uiPriority="68" w:unhideWhenUsed="0"/>
+    <w:lsdException w:name="Medium Grid 3 Accent 5" w:semiHidden="0" w:uiPriority="69" w:unhideWhenUsed="0"/>
+    <w:lsdException w:name="Dark List Accent 5" w:semiHidden="0" w:uiPriority="70" w:unhideWhenUsed="0"/>
+    <w:lsdException w:name="Colorful Shading Accent 5" w:semiHidden="0" w:uiPriority="71" w:unhideWhenUsed="0"/>
+    <w:lsdException w:name="Colorful List Accent 5" w:semiHidden="0" w:uiPriority="72" w:unhideWhenUsed="0"/>
+    <w:lsdException w:name="Colorful Grid Accent 5" w:semiHidden="0" w:uiPriority="73" w:unhideWhenUsed="0"/>
+    <w:lsdException w:name="Light Shading Accent 6" w:semiHidden="0" w:uiPriority="60" w:unhideWhenUsed="0"/>
+    <w:lsdException w:name="Light List Accent 6" w:semiHidden="0" w:uiPriority="61" w:unhideWhenUsed="0"/>
+    <w:lsdException w:name="Light Grid Accent 6" w:semiHidden="0" w:uiPriority="62" w:unhideWhenUsed="0"/>
+    <w:lsdException w:name="Medium Shading 1 Accent 6" w:semiHidden="0" w:uiPriority="63" w:unhideWhenUsed="0"/>
+    <w:lsdException w:name="Medium Shading 2 Accent 6" w:semiHidden="0" w:uiPriority="64" w:unhideWhenUsed="0"/>
+    <w:lsdException w:name="Medium List 1 Accent 6" w:semiHidden="0" w:uiPriority="65" w:unhideWhenUsed="0"/>
+    <w:lsdException w:name="Medium List 2 Accent 6" w:semiHidden="0" w:uiPriority="66" w:unhideWhenUsed="0"/>
+    <w:lsdException w:name="Medium Grid 1 Accent 6" w:semiHidden="0" w:uiPriority="67" w:unhideWhenUsed="0"/>
+    <w:lsdException w:name="Medium Grid 2 Accent 6" w:semiHidden="0" w:uiPriority="68" w:unhideWhenUsed="0"/>
+    <w:lsdException w:name="Medium Grid 3 Accent 6" w:semiHidden="0" w:uiPriority="69" w:unhideWhenUsed="0"/>
+    <w:lsdException w:name="Dark List Accent 6" w:semiHidden="0" w:uiPriority="70" w:unhideWhenUsed="0"/>
+    <w:lsdException w:name="Colorful Shading Accent 6" w:semiHidden="0" w:uiPriority="71" w:unhideWhenUsed="0"/>
+    <w:lsdException w:name="Colorful List Accent 6" w:semiHidden="0" w:uiPriority="72" w:unhideWhenUsed="0"/>
+    <w:lsdException w:name="Colorful Grid Accent 6" w:semiHidden="0" w:uiPriority="73" w:unhideWhenUsed="0"/>
+    <w:lsdException w:name="Subtle Emphasis" w:semiHidden="0" w:uiPriority="19" w:unhideWhenUsed="0" w:qFormat="1"/>
+    <w:lsdException w:name="Intense Emphasis" w:semiHidden="0" w:uiPriority="21" w:unhideWhenUsed="0" w:qFormat="1"/>
+    <w:lsdException w:name="Subtle Reference" w:semiHidden="0" w:uiPriority="31" w:unhideWhenUsed="0" w:qFormat="1"/>
+    <w:lsdException w:name="Intense Reference" w:semiHidden="0" w:uiPriority="32" w:unhideWhenUsed="0" w:qFormat="1"/>
+    <w:lsdException w:name="Book Title" w:semiHidden="0" w:uiPriority="33" w:unhideWhenUsed="0" w:qFormat="1"/>
+    <w:lsdException w:name="Bibliography" w:uiPriority="37"/>
+    <w:lsdException w:name="TOC Heading" w:uiPriority="39" w:qFormat="1"/>
+  </w:latentStyles>
+  <w:style w:type="paragraph" w:default="1" w:styleId="Normal">
+    <w:name w:val="Normal"/>
+    <w:qFormat/>
+    <w:rsid w:val="00191244"/>
+    <w:rPr>
+      <w:rFonts w:eastAsiaTheme="minorEastAsia"/>
+      <w:lang w:eastAsia="es-MX"/>
+    </w:rPr>
+  </w:style>
+  <w:style w:type="character" w:default="1" w:styleId="Fuentedeprrafopredeter">
+    <w:name w:val="Default Paragraph Font"/>
+    <w:uiPriority w:val="1"/>
+    <w:semiHidden/>
+    <w:unhideWhenUsed/>
+  </w:style>
+  <w:style w:type="table" w:default="1" w:styleId="Tablanormal">
+    <w:name w:val="Normal Table"/>
+    <w:uiPriority w:val="99"/>
+    <w:semiHidden/>
+    <w:unhideWhenUsed/>
+    <w:tblPr>
+      <w:tblInd w:w="0" w:type="dxa"/>
+      <w:tblCellMar>
+        <w:top w:w="0" w:type="dxa"/>
+        <w:left w:w="108" w:type="dxa"/>
+        <w:bottom w:w="0" w:type="dxa"/>
+        <w:right w:w="108" w:type="dxa"/>
+      </w:tblCellMar>
+    </w:tblPr>
+  </w:style>
+  <w:style w:type="numbering" w:default="1" w:styleId="Sinlista">
+    <w:name w:val="No List"/>
+    <w:uiPriority w:val="99"/>
+    <w:semiHidden/>
+    <w:unhideWhenUsed/>
+  </w:style>
+  <w:style w:type="table" w:styleId="Tablaconcuadrcula">
+    <w:name w:val="Table Grid"/>
+    <w:basedOn w:val="Tablanormal"/>
+    <w:uiPriority w:val="59"/>
+    <w:rsid w:val="00191244"/>
+    <w:pPr>
+      <w:spacing w:after="0" w:line="240" w:lineRule="auto"/>
+    </w:pPr>
+    <w:rPr>
+      <w:rFonts w:eastAsiaTheme="minorEastAsia"/>
+      <w:lang w:eastAsia="es-MX"/>
+    </w:rPr>
+    <w:tblPr>
+      <w:tblInd w:w="0" w:type="dxa"/>
+      <w:tblBorders>
+        <w:top w:val="single" w:sz="4" w:space="0" w:color="auto"/>
+        <w:left w:val="single" w:sz="4" w:space="0" w:color="auto"/>
+        <w:bottom w:val="single" w:sz="4" w:space="0" w:color="auto"/>
+        <w:right w:val="single" w:sz="4" w:space="0" w:color="auto"/>
+        <w:insideH w:val="single" w:sz="4" w:space="0" w:color="auto"/>
+        <w:insideV w:val="single" w:sz="4" w:space="0" w:color="auto"/>
+      </w:tblBorders>
+      <w:tblCellMar>
+        <w:top w:w="0" w:type="dxa"/>
+        <w:left w:w="108" w:type="dxa"/>
+        <w:bottom w:w="0" w:type="dxa"/>
+        <w:right w:w="108" w:type="dxa"/>
+      </w:tblCellMar>
+    </w:tblPr>
+  </w:style>
+  <w:style w:type="paragraph" w:styleId="Encabezado">
+    <w:name w:val="header"/>
+    <w:basedOn w:val="Normal"/>
+    <w:link w:val="EncabezadoCar"/>
+    <w:uiPriority w:val="99"/>
+    <w:unhideWhenUsed/>
+    <w:rsid w:val="00191244"/>
+    <w:pPr>
+      <w:tabs>
+        <w:tab w:val="center" w:pos="4419"/>
+        <w:tab w:val="right" w:pos="8838"/>
+      </w:tabs>
+      <w:spacing w:after="0" w:line="240" w:lineRule="auto"/>
+    </w:pPr>
+  </w:style>
+  <w:style w:type="character" w:customStyle="1" w:styleId="EncabezadoCar">
+    <w:name w:val="Encabezado Car"/>
+    <w:basedOn w:val="Fuentedeprrafopredeter"/>
+    <w:link w:val="Encabezado"/>
+    <w:uiPriority w:val="99"/>
+    <w:rsid w:val="00191244"/>
+    <w:rPr>
+      <w:rFonts w:eastAsiaTheme="minorEastAsia"/>
+      <w:lang w:eastAsia="es-MX"/>
+    </w:rPr>
+  </w:style>
+  <w:style w:type="paragraph" w:styleId="Piedepgina">
+    <w:name w:val="footer"/>
+    <w:basedOn w:val="Normal"/>
+    <w:link w:val="PiedepginaCar"/>
+    <w:uiPriority w:val="99"/>
+    <w:unhideWhenUsed/>
+    <w:rsid w:val="00191244"/>
+    <w:pPr>
+      <w:tabs>
+        <w:tab w:val="center" w:pos="4419"/>
+        <w:tab w:val="right" w:pos="8838"/>
+      </w:tabs>
+      <w:spacing w:after="0" w:line="240" w:lineRule="auto"/>
+    </w:pPr>
+  </w:style>
+  <w:style w:type="character" w:customStyle="1" w:styleId="PiedepginaCar">
+    <w:name w:val="Pie de página Car"/>
+    <w:basedOn w:val="Fuentedeprrafopredeter"/>
+    <w:link w:val="Piedepgina"/>
+    <w:uiPriority w:val="99"/>
+    <w:rsid w:val="00191244"/>
+    <w:rPr>
+      <w:rFonts w:eastAsiaTheme="minorEastAsia"/>
+      <w:lang w:eastAsia="es-MX"/>
+    </w:rPr>
+  </w:style>
+  <w:style w:type="paragraph" w:styleId="Textodeglobo">
+    <w:name w:val="Balloon Text"/>
+    <w:basedOn w:val="Normal"/>
+    <w:link w:val="TextodegloboCar"/>
+    <w:uiPriority w:val="99"/>
+    <w:semiHidden/>
+    <w:unhideWhenUsed/>
+    <w:rsid w:val="00191244"/>
+    <w:pPr>
+      <w:spacing w:after="0" w:line="240" w:lineRule="auto"/>
+    </w:pPr>
+    <w:rPr>
+      <w:rFonts w:ascii="Tahoma" w:hAnsi="Tahoma" w:cs="Tahoma"/>
+      <w:sz w:val="16"/>
+      <w:szCs w:val="16"/>
+    </w:rPr>
+  </w:style>
+  <w:style w:type="character" w:customStyle="1" w:styleId="TextodegloboCar">
+    <w:name w:val="Texto de globo Car"/>
+    <w:basedOn w:val="Fuentedeprrafopredeter"/>
+    <w:link w:val="Textodeglobo"/>
+    <w:uiPriority w:val="99"/>
+    <w:semiHidden/>
+    <w:rsid w:val="00191244"/>
+    <w:rPr>
+      <w:rFonts w:ascii="Tahoma" w:eastAsiaTheme="minorEastAsia" w:hAnsi="Tahoma" w:cs="Tahoma"/>
+      <w:sz w:val="16"/>
+      <w:szCs w:val="16"/>
+      <w:lang w:eastAsia="es-MX"/>
+    </w:rPr>
+  </w:style>
+</w:styles>
+</file>
+
+<file path=word/stylesWithEffects.xml><?xml version="1.0" encoding="utf-8"?>
+<w:styles xmlns:wpc="http://schemas.microsoft.com/office/word/2010/wordprocessingCanvas" xmlns:mc="http://schemas.openxmlformats.org/markup-compatibility/2006" xmlns:o="urn:schemas-microsoft-com:office:office" xmlns:r="http://schemas.openxmlformats.org/officeDocument/2006/relationships" xmlns:m="http://schemas.openxmlformats.org/officeDocument/2006/math" xmlns:v="urn:schemas-microsoft-com:vml" xmlns:wp14="http://schemas.microsoft.com/office/word/2010/wordprocessingDrawing" xmlns:wp="http://schemas.openxmlformats.org/drawingml/2006/wordprocessingDrawing" xmlns:w10="urn:schemas-microsoft-com:office:word" xmlns:w="http://schemas.openxmlformats.org/wordprocessingml/2006/main" xmlns:w14="http://schemas.microsoft.com/office/word/2010/wordml" xmlns:wpg="http://schemas.microsoft.com/office/word/2010/wordprocessingGroup" xmlns:wpi="http://schemas.microsoft.com/office/word/2010/wordprocessingInk" xmlns:wne="http://schemas.microsoft.com/office/word/2006/wordml" xmlns:wps="http://schemas.microsoft.com/office/word/2010/wordprocessingShape" mc:Ignorable="w14 wp14">
+  <w:docDefaults>
+    <w:rPrDefault>
+      <w:rPr>
+        <w:rFonts w:asciiTheme="minorHAnsi" w:eastAsiaTheme="minorHAnsi" w:hAnsiTheme="minorHAnsi" w:cstheme="minorBidi"/>
+        <w:sz w:val="22"/>
+        <w:szCs w:val="22"/>
+        <w:lang w:val="es-MX" w:eastAsia="en-US" w:bidi="ar-SA"/>
+      </w:rPr>
+    </w:rPrDefault>
+    <w:pPrDefault>
+      <w:pPr>
+        <w:spacing w:after="200" w:line="276" w:lineRule="auto"/>
+      </w:pPr>
+    </w:pPrDefault>
+  </w:docDefaults>
+  <w:latentStyles w:defLockedState="0" w:defUIPriority="99" w:defSemiHidden="1" w:defUnhideWhenUsed="1" w:defQFormat="0" w:count="267">
+    <w:lsdException w:name="Normal" w:semiHidden="0" w:uiPriority="0" w:unhideWhenUsed="0" w:qFormat="1"/>
+    <w:lsdException w:name="heading 1" w:semiHidden="0" w:uiPriority="9" w:unhideWhenUsed="0" w:qFormat="1"/>
+    <w:lsdException w:name="heading 2" w:uiPriority="9" w:qFormat="1"/>
+    <w:lsdException w:name="heading 3" w:uiPriority="9" w:qFormat="1"/>
+    <w:lsdException w:name="heading 4" w:uiPriority="9" w:qFormat="1"/>
+    <w:lsdException w:name="heading 5" w:uiPriority="9" w:qFormat="1"/>
+    <w:lsdException w:name="heading 6" w:uiPriority="9" w:qFormat="1"/>
+    <w:lsdException w:name="heading 7" w:uiPriority="9" w:qFormat="1"/>
+    <w:lsdException w:name="heading 8" w:uiPriority="9" w:qFormat="1"/>
+    <w:lsdException w:name="heading 9" w:uiPriority="9" w:qFormat="1"/>
+    <w:lsdException w:name="toc 1" w:uiPriority="39"/>
+    <w:lsdException w:name="toc 2" w:uiPriority="39"/>
+    <w:lsdException w:name="toc 3" w:uiPriority="39"/>
+    <w:lsdException w:name="toc 4" w:uiPriority="39"/>
+    <w:lsdException w:name="toc 5" w:uiPriority="39"/>
+    <w:lsdException w:name="toc 6" w:uiPriority="39"/>
+    <w:lsdException w:name="toc 7" w:uiPriority="39"/>
+    <w:lsdException w:name="toc 8" w:uiPriority="39"/>
+    <w:lsdException w:name="toc 9" w:uiPriority="39"/>
+    <w:lsdException w:name="caption" w:uiPriority="35" w:qFormat="1"/>
+    <w:lsdException w:name="Title" w:semiHidden="0" w:uiPriority="10" w:unhideWhenUsed="0" w:qFormat="1"/>
+    <w:lsdException w:name="Default Paragraph Font" w:uiPriority="1"/>
+    <w:lsdException w:name="Subtitle" w:semiHidden="0" w:uiPriority="11" w:unhideWhenUsed="0" w:qFormat="1"/>
+    <w:lsdException w:name="Strong" w:semiHidden="0" w:uiPriority="22" w:unhideWhenUsed="0" w:qFormat="1"/>
+    <w:lsdException w:name="Emphasis" w:semiHidden="0" w:uiPriority="20" w:unhideWhenUsed="0" w:qFormat="1"/>
+    <w:lsdException w:name="Table Grid" w:semiHidden="0" w:uiPriority="59" w:unhideWhenUsed="0"/>
+    <w:lsdException w:name="Placeholder Text" w:unhideWhenUsed="0"/>
+    <w:lsdException w:name="No Spacing" w:semiHidden="0" w:uiPriority="1" w:unhideWhenUsed="0" w:qFormat="1"/>
+    <w:lsdException w:name="Light Shading" w:semiHidden="0" w:uiPriority="60" w:unhideWhenUsed="0"/>
+    <w:lsdException w:name="Light List" w:semiHidden="0" w:uiPriority="61" w:unhideWhenUsed="0"/>
+    <w:lsdException w:name="Light Grid" w:semiHidden="0" w:uiPriority="62" w:unhideWhenUsed="0"/>
+    <w:lsdException w:name="Medium Shading 1" w:semiHidden="0" w:uiPriority="63" w:unhideWhenUsed="0"/>
+    <w:lsdException w:name="Medium Shading 2" w:semiHidden="0" w:uiPriority="64" w:unhideWhenUsed="0"/>
+    <w:lsdException w:name="Medium List 1" w:semiHidden="0" w:uiPriority="65" w:unhideWhenUsed="0"/>
+    <w:lsdException w:name="Medium List 2" w:semiHidden="0" w:uiPriority="66" w:unhideWhenUsed="0"/>
+    <w:lsdException w:name="Medium Grid 1" w:semiHidden="0" w:uiPriority="67" w:unhideWhenUsed="0"/>
+    <w:lsdException w:name="Medium Grid 2" w:semiHidden="0" w:uiPriority="68" w:unhideWhenUsed="0"/>
+    <w:lsdException w:name="Medium Grid 3" w:semiHidden="0" w:uiPriority="69" w:unhideWhenUsed="0"/>
+    <w:lsdException w:name="Dark List" w:semiHidden="0" w:uiPriority="70" w:unhideWhenUsed="0"/>
+    <w:lsdException w:name="Colorful Shading" w:semiHidden="0" w:uiPriority="71" w:unhideWhenUsed="0"/>
+    <w:lsdException w:name="Colorful List" w:semiHidden="0" w:uiPriority="72" w:unhideWhenUsed="0"/>
+    <w:lsdException w:name="Colorful Grid" w:semiHidden="0" w:uiPriority="73" w:unhideWhenUsed="0"/>
+    <w:lsdException w:name="Light Shading Accent 1" w:semiHidden="0" w:uiPriority="60" w:unhideWhenUsed="0"/>
+    <w:lsdException w:name="Light List Accent 1" w:semiHidden="0" w:uiPriority="61" w:unhideWhenUsed="0"/>
+    <w:lsdException w:name="Light Grid Accent 1" w:semiHidden="0" w:uiPriority="62" w:unhideWhenUsed="0"/>
+    <w:lsdException w:name="Medium Shading 1 Accent 1" w:semiHidden="0" w:uiPriority="63" w:unhideWhenUsed="0"/>
+    <w:lsdException w:name="Medium Shading 2 Accent 1" w:semiHidden="0" w:uiPriority="64" w:unhideWhenUsed="0"/>
+    <w:lsdException w:name="Medium List 1 Accent 1" w:semiHidden="0" w:uiPriority="65" w:unhideWhenUsed="0"/>
+    <w:lsdException w:name="Revision" w:unhideWhenUsed="0"/>
+    <w:lsdException w:name="List Paragraph" w:semiHidden="0" w:uiPriority="34" w:unhideWhenUsed="0" w:qFormat="1"/>
+    <w:lsdException w:name="Quote" w:semiHidden="0" w:uiPriority="29" w:unhideWhenUsed="0" w:qFormat="1"/>
+    <w:lsdException w:name="Intense Quote" w:semiHidden="0" w:uiPriority="30" w:unhideWhenUsed="0" w:qFormat="1"/>
+    <w:lsdException w:name="Medium List 2 Accent 1" w:semiHidden="0" w:uiPriority="66" w:unhideWhenUsed="0"/>
+    <w:lsdException w:name="Medium Grid 1 Accent 1" w:semiHidden="0" w:uiPriority="67" w:unhideWhenUsed="0"/>
+    <w:lsdException w:name="Medium Grid 2 Accent 1" w:semiHidden="0" w:uiPriority="68" w:unhideWhenUsed="0"/>
+    <w:lsdException w:name="Medium Grid 3 Accent 1" w:semiHidden="0" w:uiPriority="69" w:unhideWhenUsed="0"/>
+    <w:lsdException w:name="Dark List Accent 1" w:semiHidden="0" w:uiPriority="70" w:unhideWhenUsed="0"/>
+    <w:lsdException w:name="Colorful Shading Accent 1" w:semiHidden="0" w:uiPriority="71" w:unhideWhenUsed="0"/>
+    <w:lsdException w:name="Colorful List Accent 1" w:semiHidden="0" w:uiPriority="72" w:unhideWhenUsed="0"/>
+    <w:lsdException w:name="Colorful Grid Accent 1" w:semiHidden="0" w:uiPriority="73" w:unhideWhenUsed="0"/>
+    <w:lsdException w:name="Light Shading Accent 2" w:semiHidden="0" w:uiPriority="60" w:unhideWhenUsed="0"/>
+    <w:lsdException w:name="Light List Accent 2" w:semiHidden="0" w:uiPriority="61" w:unhideWhenUsed="0"/>
+    <w:lsdException w:name="Light Grid Accent 2" w:semiHidden="0" w:uiPriority="62" w:unhideWhenUsed="0"/>
+    <w:lsdException w:name="Medium Shading 1 Accent 2" w:semiHidden="0" w:uiPriority="63" w:unhideWhenUsed="0"/>
+    <w:lsdException w:name="Medium Shading 2 Accent 2" w:semiHidden="0" w:uiPriority="64" w:unhideWhenUsed="0"/>
+    <w:lsdException w:name="Medium List 1 Accent 2" w:semiHidden="0" w:uiPriority="65" w:unhideWhenUsed="0"/>
+    <w:lsdException w:name="Medium List 2 Accent 2" w:semiHidden="0" w:uiPriority="66" w:unhideWhenUsed="0"/>
+    <w:lsdException w:name="Medium Grid 1 Accent 2" w:semiHidden="0" w:uiPriority="67" w:unhideWhenUsed="0"/>
+    <w:lsdException w:name="Medium Grid 2 Accent 2" w:semiHidden="0" w:uiPriority="68" w:unhideWhenUsed="0"/>
+    <w:lsdException w:name="Medium Grid 3 Accent 2" w:semiHidden="0" w:uiPriority="69" w:unhideWhenUsed="0"/>
+    <w:lsdException w:name="Dark List Accent 2" w:semiHidden="0" w:uiPriority="70" w:unhideWhenUsed="0"/>
+    <w:lsdException w:name="Colorful Shading Accent 2" w:semiHidden="0" w:uiPriority="71" w:unhideWhenUsed="0"/>
+    <w:lsdException w:name="Colorful List Accent 2" w:semiHidden="0" w:uiPriority="72" w:unhideWhenUsed="0"/>
+    <w:lsdException w:name="Colorful Grid Accent 2" w:semiHidden="0" w:uiPriority="73" w:unhideWhenUsed="0"/>
+    <w:lsdException w:name="Light Shading Accent 3" w:semiHidden="0" w:uiPriority="60" w:unhideWhenUsed="0"/>
+    <w:lsdException w:name="Light List Accent 3" w:semiHidden="0" w:uiPriority="61" w:unhideWhenUsed="0"/>
+    <w:lsdException w:name="Light Grid Accent 3" w:semiHidden="0" w:uiPriority="62" w:unhideWhenUsed="0"/>
+    <w:lsdException w:name="Medium Shading 1 Accent 3" w:semiHidden="0" w:uiPriority="63" w:unhideWhenUsed="0"/>
+    <w:lsdException w:name="Medium Shading 2 Accent 3" w:semiHidden="0" w:uiPriority="64" w:unhideWhenUsed="0"/>
+    <w:lsdException w:name="Medium List 1 Accent 3" w:semiHidden="0" w:uiPriority="65" w:unhideWhenUsed="0"/>
+    <w:lsdException w:name="Medium List 2 Accent 3" w:semiHidden="0" w:uiPriority="66" w:unhideWhenUsed="0"/>
+    <w:lsdException w:name="Medium Grid 1 Accent 3" w:semiHidden="0" w:uiPriority="67" w:unhideWhenUsed="0"/>
+    <w:lsdException w:name="Medium Grid 2 Accent 3" w:semiHidden="0" w:uiPriority="68" w:unhideWhenUsed="0"/>
+    <w:lsdException w:name="Medium Grid 3 Accent 3" w:semiHidden="0" w:uiPriority="69" w:unhideWhenUsed="0"/>
+    <w:lsdException w:name="Dark List Accent 3" w:semiHidden="0" w:uiPriority="70" w:unhideWhenUsed="0"/>
+    <w:lsdException w:name="Colorful Shading Accent 3" w:semiHidden="0" w:uiPriority="71" w:unhideWhenUsed="0"/>
+    <w:lsdException w:name="Colorful List Accent 3" w:semiHidden="0" w:uiPriority="72" w:unhideWhenUsed="0"/>
+    <w:lsdException w:name="Colorful Grid Accent 3" w:semiHidden="0" w:uiPriority="73" w:unhideWhenUsed="0"/>
+    <w:lsdException w:name="Light Shading Accent 4" w:semiHidden="0" w:uiPriority="60" w:unhideWhenUsed="0"/>
+    <w:lsdException w:name="Light List Accent 4" w:semiHidden="0" w:uiPriority="61" w:unhideWhenUsed="0"/>
+    <w:lsdException w:name="Light Grid Accent 4" w:semiHidden="0" w:uiPriority="62" w:unhideWhenUsed="0"/>
+    <w:lsdException w:name="Medium Shading 1 Accent 4" w:semiHidden="0" w:uiPriority="63" w:unhideWhenUsed="0"/>
+    <w:lsdException w:name="Medium Shading 2 Accent 4" w:semiHidden="0" w:uiPriority="64" w:unhideWhenUsed="0"/>
+    <w:lsdException w:name="Medium List 1 Accent 4" w:semiHidden="0" w:uiPriority="65" w:unhideWhenUsed="0"/>
+    <w:lsdException w:name="Medium List 2 Accent 4" w:semiHidden="0" w:uiPriority="66" w:unhideWhenUsed="0"/>
+    <w:lsdException w:name="Medium Grid 1 Accent 4" w:semiHidden="0" w:uiPriority="67" w:unhideWhenUsed="0"/>
+    <w:lsdException w:name="Medium Grid 2 Accent 4" w:semiHidden="0" w:uiPriority="68" w:unhideWhenUsed="0"/>
+    <w:lsdException w:name="Medium Grid 3 Accent 4" w:semiHidden="0" w:uiPriority="69" w:unhideWhenUsed="0"/>
+    <w:lsdException w:name="Dark List Accent 4" w:semiHidden="0" w:uiPriority="70" w:unhideWhenUsed="0"/>
+    <w:lsdException w:name="Colorful Shading Accent 4" w:semiHidden="0" w:uiPriority="71" w:unhideWhenUsed="0"/>
+    <w:lsdException w:name="Colorful List Accent 4" w:semiHidden="0" w:uiPriority="72" w:unhideWhenUsed="0"/>
+    <w:lsdException w:name="Colorful Grid Accent 4" w:semiHidden="0" w:uiPriority="73" w:unhideWhenUsed="0"/>
+    <w:lsdException w:name="Light Shading Accent 5" w:semiHidden="0" w:uiPriority="60" w:unhideWhenUsed="0"/>
+    <w:lsdException w:name="Light List Accent 5" w:semiHidden="0" w:uiPriority="61" w:unhideWhenUsed="0"/>
+    <w:lsdException w:name="Light Grid Accent 5" w:semiHidden="0" w:uiPriority="62" w:unhideWhenUsed="0"/>
+    <w:lsdException w:name="Medium Shading 1 Accent 5" w:semiHidden="0" w:uiPriority="63" w:unhideWhenUsed="0"/>
+    <w:lsdException w:name="Medium Shading 2 Accent 5" w:semiHidden="0" w:uiPriority="64" w:unhideWhenUsed="0"/>
+    <w:lsdException w:name="Medium List 1 Accent 5" w:semiHidden="0" w:uiPriority="65" w:unhideWhenUsed="0"/>
+    <w:lsdException w:name="Medium List 2 Accent 5" w:semiHidden="0" w:uiPriority="66" w:unhideWhenUsed="0"/>
+    <w:lsdException w:name="Medium Grid 1 Accent 5" w:semiHidden="0" w:uiPriority="67" w:unhideWhenUsed="0"/>
+    <w:lsdException w:name="Medium Grid 2 Accent 5" w:semiHidden="0" w:uiPriority="68" w:unhideWhenUsed="0"/>
+    <w:lsdException w:name="Medium Grid 3 Accent 5" w:semiHidden="0" w:uiPriority="69" w:unhideWhenUsed="0"/>
+    <w:lsdException w:name="Dark List Accent 5" w:semiHidden="0" w:uiPriority="70" w:unhideWhenUsed="0"/>
+    <w:lsdException w:name="Colorful Shading Accent 5" w:semiHidden="0" w:uiPriority="71" w:unhideWhenUsed="0"/>
+    <w:lsdException w:name="Colorful List Accent 5" w:semiHidden="0" w:uiPriority="72" w:unhideWhenUsed="0"/>
+    <w:lsdException w:name="Colorful Grid Accent 5" w:semiHidden="0" w:uiPriority="73" w:unhideWhenUsed="0"/>
+    <w:lsdException w:name="Light Shading Accent 6" w:semiHidden="0" w:uiPriority="60" w:unhideWhenUsed="0"/>
+    <w:lsdException w:name="Light List Accent 6" w:semiHidden="0" w:uiPriority="61" w:unhideWhenUsed="0"/>
+    <w:lsdException w:name="Light Grid Accent 6" w:semiHidden="0" w:uiPriority="62" w:unhideWhenUsed="0"/>
+    <w:lsdException w:name="Medium Shading 1 Accent 6" w:semiHidden="0" w:uiPriority="63" w:unhideWhenUsed="0"/>
+    <w:lsdException w:name="Medium Shading 2 Accent 6" w:semiHidden="0" w:uiPriority="64" w:unhideWhenUsed="0"/>
+    <w:lsdException w:name="Medium List 1 Accent 6" w:semiHidden="0" w:uiPriority="65" w:unhideWhenUsed="0"/>
+    <w:lsdException w:name="Medium List 2 Accent 6" w:semiHidden="0" w:uiPriority="66" w:unhideWhenUsed="0"/>
+    <w:lsdException w:name="Medium Grid 1 Accent 6" w:semiHidden="0" w:uiPriority="67" w:unhideWhenUsed="0"/>
+    <w:lsdException w:name="Medium Grid 2 Accent 6" w:semiHidden="0" w:uiPriority="68" w:unhideWhenUsed="0"/>
+    <w:lsdException w:name="Medium Grid 3 Accent 6" w:semiHidden="0" w:uiPriority="69" w:unhideWhenUsed="0"/>
+    <w:lsdException w:name="Dark List Accent 6" w:semiHidden="0" w:uiPriority="70" w:unhideWhenUsed="0"/>
+    <w:lsdException w:name="Colorful Shading Accent 6" w:semiHidden="0" w:uiPriority="71" w:unhideWhenUsed="0"/>
+    <w:lsdException w:name="Colorful List Accent 6" w:semiHidden="0" w:uiPriority="72" w:unhideWhenUsed="0"/>
+    <w:lsdException w:name="Colorful Grid Accent 6" w:semiHidden="0" w:uiPriority="73" w:unhideWhenUsed="0"/>
+    <w:lsdException w:name="Subtle Emphasis" w:semiHidden="0" w:uiPriority="19" w:unhideWhenUsed="0" w:qFormat="1"/>
+    <w:lsdException w:name="Intense Emphasis" w:semiHidden="0" w:uiPriority="21" w:unhideWhenUsed="0" w:qFormat="1"/>
+    <w:lsdException w:name="Subtle Reference" w:semiHidden="0" w:uiPriority="31" w:unhideWhenUsed="0" w:qFormat="1"/>
+    <w:lsdException w:name="Intense Reference" w:semiHidden="0" w:uiPriority="32" w:unhideWhenUsed="0" w:qFormat="1"/>
+    <w:lsdException w:name="Book Title" w:semiHidden="0" w:uiPriority="33" w:unhideWhenUsed="0" w:qFormat="1"/>
+    <w:lsdException w:name="Bibliography" w:uiPriority="37"/>
+    <w:lsdException w:name="TOC Heading" w:uiPriority="39" w:qFormat="1"/>
   </w:latentStyles>
   <w:style w:type="paragraph" w:default="1" w:styleId="Normal">
     <w:name w:val="Normal"/>

</xml_diff>